<commit_message>
revise: change project name on final report
</commit_message>
<xml_diff>
--- a/docs/FinalProposal.docx
+++ b/docs/FinalProposal.docx
@@ -217,7 +217,25 @@
           <w:szCs w:val="28"/>
         </w:rPr>
         <w:lastRenderedPageBreak/>
-        <w:t>Social Interactivity Mentor for Youth with Autism NAO Robot (SIMYAN)</w:t>
+        <w:t>Social Interactivity Mentor for Youth with Autism</w:t>
+      </w:r>
+      <w:r>
+        <w:rPr>
+          <w:rFonts w:ascii="Times New Roman" w:hAnsi="Times New Roman" w:cs="Times New Roman"/>
+          <w:b/>
+          <w:sz w:val="28"/>
+          <w:szCs w:val="28"/>
+        </w:rPr>
+        <w:t xml:space="preserve"> using the</w:t>
+      </w:r>
+      <w:r>
+        <w:rPr>
+          <w:rFonts w:ascii="Times New Roman" w:hAnsi="Times New Roman" w:cs="Times New Roman"/>
+          <w:b/>
+          <w:sz w:val="28"/>
+          <w:szCs w:val="28"/>
+        </w:rPr>
+        <w:t xml:space="preserve"> NAO Robot (SIMYAN)</w:t>
       </w:r>
     </w:p>
     <w:p>
@@ -608,14 +626,7 @@
                 <w:rStyle w:val="Hyperlink"/>
                 <w:noProof/>
               </w:rPr>
-              <w:t>Standards Discussion</w:t>
-            </w:r>
-            <w:r>
-              <w:rPr>
-                <w:rStyle w:val="Hyperlink"/>
-                <w:noProof/>
-              </w:rPr>
-              <w:t xml:space="preserve"> </w:t>
+              <w:t xml:space="preserve">Standards Discussion </w:t>
             </w:r>
             <w:r>
               <w:rPr>
@@ -6138,6 +6149,7 @@
     <w:lsdException w:name="HTML Sample" w:semiHidden="1" w:unhideWhenUsed="1"/>
     <w:lsdException w:name="HTML Typewriter" w:semiHidden="1" w:unhideWhenUsed="1"/>
     <w:lsdException w:name="HTML Variable" w:semiHidden="1" w:unhideWhenUsed="1"/>
+    <w:lsdException w:name="Normal Table" w:semiHidden="1" w:unhideWhenUsed="1"/>
     <w:lsdException w:name="annotation subject" w:semiHidden="1" w:unhideWhenUsed="1"/>
     <w:lsdException w:name="No List" w:semiHidden="1" w:unhideWhenUsed="1"/>
     <w:lsdException w:name="Outline List 1" w:semiHidden="1" w:unhideWhenUsed="1"/>
@@ -6184,8 +6196,10 @@
     <w:lsdException w:name="Table Subtle 2" w:semiHidden="1" w:unhideWhenUsed="1"/>
     <w:lsdException w:name="Table Web 1" w:semiHidden="1" w:unhideWhenUsed="1"/>
     <w:lsdException w:name="Table Web 2" w:semiHidden="1" w:unhideWhenUsed="1"/>
+    <w:lsdException w:name="Table Web 3" w:semiHidden="1" w:unhideWhenUsed="1"/>
     <w:lsdException w:name="Balloon Text" w:semiHidden="1" w:unhideWhenUsed="1"/>
     <w:lsdException w:name="Table Grid" w:uiPriority="39"/>
+    <w:lsdException w:name="Table Theme" w:semiHidden="1" w:unhideWhenUsed="1"/>
     <w:lsdException w:name="Placeholder Text" w:semiHidden="1"/>
     <w:lsdException w:name="No Spacing" w:uiPriority="1" w:qFormat="1"/>
     <w:lsdException w:name="Light Shading" w:uiPriority="60"/>

</xml_diff>

<commit_message>
revise: completing more sections of Final Report
</commit_message>
<xml_diff>
--- a/docs/FinalProposal.docx
+++ b/docs/FinalProposal.docx
@@ -451,9 +451,6 @@
         <w:p>
           <w:pPr>
             <w:pStyle w:val="TOC1"/>
-            <w:tabs>
-              <w:tab w:val="right" w:leader="dot" w:pos="10430"/>
-            </w:tabs>
             <w:rPr>
               <w:noProof/>
               <w:lang w:eastAsia="en-US"/>
@@ -481,7 +478,28 @@
                 <w:rStyle w:val="Hyperlink"/>
                 <w:noProof/>
               </w:rPr>
-              <w:t>– William Ross</w:t>
+              <w:t>[</w:t>
+            </w:r>
+            <w:r>
+              <w:rPr>
+                <w:rStyle w:val="Hyperlink"/>
+                <w:noProof/>
+              </w:rPr>
+              <w:t>written by</w:t>
+            </w:r>
+            <w:r>
+              <w:rPr>
+                <w:rStyle w:val="Hyperlink"/>
+                <w:noProof/>
+              </w:rPr>
+              <w:t xml:space="preserve"> William Ross</w:t>
+            </w:r>
+            <w:r>
+              <w:rPr>
+                <w:rStyle w:val="Hyperlink"/>
+                <w:noProof/>
+              </w:rPr>
+              <w:t>]</w:t>
             </w:r>
             <w:r>
               <w:rPr>
@@ -536,9 +554,6 @@
         <w:p>
           <w:pPr>
             <w:pStyle w:val="TOC1"/>
-            <w:tabs>
-              <w:tab w:val="right" w:leader="dot" w:pos="10430"/>
-            </w:tabs>
             <w:rPr>
               <w:noProof/>
               <w:lang w:eastAsia="en-US"/>
@@ -557,7 +572,28 @@
                 <w:rStyle w:val="Hyperlink"/>
                 <w:noProof/>
               </w:rPr>
-              <w:t>– William Ross</w:t>
+              <w:t>[</w:t>
+            </w:r>
+            <w:r>
+              <w:rPr>
+                <w:rStyle w:val="Hyperlink"/>
+                <w:noProof/>
+              </w:rPr>
+              <w:t>written by</w:t>
+            </w:r>
+            <w:r>
+              <w:rPr>
+                <w:rStyle w:val="Hyperlink"/>
+                <w:noProof/>
+              </w:rPr>
+              <w:t xml:space="preserve"> William Ross</w:t>
+            </w:r>
+            <w:r>
+              <w:rPr>
+                <w:rStyle w:val="Hyperlink"/>
+                <w:noProof/>
+              </w:rPr>
+              <w:t>]</w:t>
             </w:r>
             <w:r>
               <w:rPr>
@@ -612,9 +648,6 @@
         <w:p>
           <w:pPr>
             <w:pStyle w:val="TOC1"/>
-            <w:tabs>
-              <w:tab w:val="right" w:leader="dot" w:pos="10430"/>
-            </w:tabs>
             <w:rPr>
               <w:noProof/>
               <w:lang w:eastAsia="en-US"/>
@@ -633,7 +666,42 @@
                 <w:rStyle w:val="Hyperlink"/>
                 <w:noProof/>
               </w:rPr>
-              <w:t>– Andrew Nguyen</w:t>
+              <w:t>[</w:t>
+            </w:r>
+            <w:r>
+              <w:rPr>
+                <w:rStyle w:val="Hyperlink"/>
+                <w:noProof/>
+              </w:rPr>
+              <w:t>written by</w:t>
+            </w:r>
+            <w:r>
+              <w:rPr>
+                <w:rStyle w:val="Hyperlink"/>
+                <w:noProof/>
+              </w:rPr>
+              <w:t xml:space="preserve"> Andrew N</w:t>
+            </w:r>
+            <w:r>
+              <w:rPr>
+                <w:rStyle w:val="Hyperlink"/>
+                <w:noProof/>
+              </w:rPr>
+              <w:t>g</w:t>
+            </w:r>
+            <w:r>
+              <w:rPr>
+                <w:rStyle w:val="Hyperlink"/>
+                <w:noProof/>
+              </w:rPr>
+              <w:t>uyen</w:t>
+            </w:r>
+            <w:r>
+              <w:rPr>
+                <w:rStyle w:val="Hyperlink"/>
+                <w:noProof/>
+              </w:rPr>
+              <w:t>]</w:t>
             </w:r>
             <w:r>
               <w:rPr>
@@ -688,9 +756,6 @@
         <w:p>
           <w:pPr>
             <w:pStyle w:val="TOC1"/>
-            <w:tabs>
-              <w:tab w:val="right" w:leader="dot" w:pos="10430"/>
-            </w:tabs>
             <w:rPr>
               <w:noProof/>
               <w:lang w:eastAsia="en-US"/>
@@ -709,7 +774,28 @@
                 <w:rStyle w:val="Hyperlink"/>
                 <w:noProof/>
               </w:rPr>
-              <w:t>– Colton Homuth</w:t>
+              <w:t>[</w:t>
+            </w:r>
+            <w:r>
+              <w:rPr>
+                <w:rStyle w:val="Hyperlink"/>
+                <w:noProof/>
+              </w:rPr>
+              <w:t>written by</w:t>
+            </w:r>
+            <w:r>
+              <w:rPr>
+                <w:rStyle w:val="Hyperlink"/>
+                <w:noProof/>
+              </w:rPr>
+              <w:t xml:space="preserve"> Colton Homuth</w:t>
+            </w:r>
+            <w:r>
+              <w:rPr>
+                <w:rStyle w:val="Hyperlink"/>
+                <w:noProof/>
+              </w:rPr>
+              <w:t>]</w:t>
             </w:r>
             <w:r>
               <w:rPr>
@@ -1302,7 +1388,7 @@
                 <w:noProof/>
                 <w:webHidden/>
               </w:rPr>
-              <w:t>4</w:t>
+              <w:t>5</w:t>
             </w:r>
             <w:r>
               <w:rPr>
@@ -1316,9 +1402,6 @@
         <w:p>
           <w:pPr>
             <w:pStyle w:val="TOC1"/>
-            <w:tabs>
-              <w:tab w:val="right" w:leader="dot" w:pos="10430"/>
-            </w:tabs>
             <w:rPr>
               <w:noProof/>
               <w:lang w:eastAsia="en-US"/>
@@ -1385,9 +1468,6 @@
         <w:p>
           <w:pPr>
             <w:pStyle w:val="TOC1"/>
-            <w:tabs>
-              <w:tab w:val="right" w:leader="dot" w:pos="10430"/>
-            </w:tabs>
             <w:rPr>
               <w:noProof/>
               <w:lang w:eastAsia="en-US"/>
@@ -1407,14 +1487,45 @@
                 <w:rFonts w:ascii="Times New Roman" w:hAnsi="Times New Roman" w:cs="Times New Roman"/>
                 <w:noProof/>
               </w:rPr>
-              <w:t xml:space="preserve"> – </w:t>
+              <w:t xml:space="preserve"> </w:t>
             </w:r>
             <w:r>
               <w:rPr>
                 <w:rStyle w:val="Hyperlink"/>
+                <w:rFonts w:ascii="Times New Roman" w:hAnsi="Times New Roman" w:cs="Times New Roman"/>
+                <w:noProof/>
+              </w:rPr>
+              <w:t>[</w:t>
+            </w:r>
+            <w:r>
+              <w:rPr>
+                <w:rStyle w:val="Hyperlink"/>
+                <w:rFonts w:ascii="Times New Roman" w:hAnsi="Times New Roman" w:cs="Times New Roman"/>
+                <w:noProof/>
+              </w:rPr>
+              <w:t>written by</w:t>
+            </w:r>
+            <w:r>
+              <w:rPr>
+                <w:rStyle w:val="Hyperlink"/>
+                <w:rFonts w:ascii="Times New Roman" w:hAnsi="Times New Roman" w:cs="Times New Roman"/>
+                <w:noProof/>
+              </w:rPr>
+              <w:t xml:space="preserve"> </w:t>
+            </w:r>
+            <w:r>
+              <w:rPr>
+                <w:rStyle w:val="Hyperlink"/>
                 <w:noProof/>
               </w:rPr>
               <w:t>All</w:t>
+            </w:r>
+            <w:r>
+              <w:rPr>
+                <w:rStyle w:val="Hyperlink"/>
+                <w:noProof/>
+              </w:rPr>
+              <w:t>]</w:t>
             </w:r>
             <w:r>
               <w:rPr>
@@ -1469,9 +1580,6 @@
         <w:p>
           <w:pPr>
             <w:pStyle w:val="TOC1"/>
-            <w:tabs>
-              <w:tab w:val="right" w:leader="dot" w:pos="10430"/>
-            </w:tabs>
             <w:rPr>
               <w:noProof/>
               <w:lang w:eastAsia="en-US"/>
@@ -1490,7 +1598,28 @@
                 <w:rStyle w:val="Hyperlink"/>
                 <w:noProof/>
               </w:rPr>
-              <w:t>– Bryce George</w:t>
+              <w:t>[</w:t>
+            </w:r>
+            <w:r>
+              <w:rPr>
+                <w:rStyle w:val="Hyperlink"/>
+                <w:noProof/>
+              </w:rPr>
+              <w:t>written by</w:t>
+            </w:r>
+            <w:r>
+              <w:rPr>
+                <w:rStyle w:val="Hyperlink"/>
+                <w:noProof/>
+              </w:rPr>
+              <w:t xml:space="preserve"> Bryce George</w:t>
+            </w:r>
+            <w:r>
+              <w:rPr>
+                <w:rStyle w:val="Hyperlink"/>
+                <w:noProof/>
+              </w:rPr>
+              <w:t>]</w:t>
             </w:r>
             <w:r>
               <w:rPr>
@@ -1545,9 +1674,6 @@
         <w:p>
           <w:pPr>
             <w:pStyle w:val="TOC1"/>
-            <w:tabs>
-              <w:tab w:val="right" w:leader="dot" w:pos="10430"/>
-            </w:tabs>
             <w:rPr>
               <w:noProof/>
               <w:lang w:eastAsia="en-US"/>
@@ -1559,14 +1685,56 @@
                 <w:rStyle w:val="Hyperlink"/>
                 <w:noProof/>
               </w:rPr>
-              <w:t>Team Constraints</w:t>
+              <w:t>Team Constrai</w:t>
             </w:r>
             <w:r>
               <w:rPr>
                 <w:rStyle w:val="Hyperlink"/>
                 <w:noProof/>
               </w:rPr>
-              <w:t xml:space="preserve"> – Bryce George</w:t>
+              <w:t>n</w:t>
+            </w:r>
+            <w:r>
+              <w:rPr>
+                <w:rStyle w:val="Hyperlink"/>
+                <w:noProof/>
+              </w:rPr>
+              <w:t>ts</w:t>
+            </w:r>
+            <w:r>
+              <w:rPr>
+                <w:rStyle w:val="Hyperlink"/>
+                <w:noProof/>
+              </w:rPr>
+              <w:t xml:space="preserve"> </w:t>
+            </w:r>
+            <w:r>
+              <w:rPr>
+                <w:rStyle w:val="Hyperlink"/>
+                <w:noProof/>
+              </w:rPr>
+              <w:t>[</w:t>
+            </w:r>
+            <w:r>
+              <w:rPr>
+                <w:rStyle w:val="Hyperlink"/>
+                <w:noProof/>
+              </w:rPr>
+              <w:t>written by</w:t>
+            </w:r>
+            <w:r>
+              <w:rPr>
+                <w:rStyle w:val="Hyperlink"/>
+                <w:noProof/>
+              </w:rPr>
+              <w:t xml:space="preserve"> Bryce George</w:t>
+            </w:r>
+            <w:r>
+              <w:rPr>
+                <w:rStyle w:val="Hyperlink"/>
+                <w:noProof/>
+              </w:rPr>
+              <w:t>]</w:t>
             </w:r>
             <w:r>
               <w:rPr>
@@ -1621,9 +1789,6 @@
         <w:p>
           <w:pPr>
             <w:pStyle w:val="TOC1"/>
-            <w:tabs>
-              <w:tab w:val="right" w:leader="dot" w:pos="10430"/>
-            </w:tabs>
             <w:rPr>
               <w:noProof/>
               <w:lang w:eastAsia="en-US"/>
@@ -1642,7 +1807,35 @@
                 <w:rStyle w:val="Hyperlink"/>
                 <w:noProof/>
               </w:rPr>
-              <w:t xml:space="preserve"> – Bryce George</w:t>
+              <w:t xml:space="preserve"> </w:t>
+            </w:r>
+            <w:r>
+              <w:rPr>
+                <w:rStyle w:val="Hyperlink"/>
+                <w:noProof/>
+              </w:rPr>
+              <w:t>[</w:t>
+            </w:r>
+            <w:r>
+              <w:rPr>
+                <w:rStyle w:val="Hyperlink"/>
+                <w:noProof/>
+              </w:rPr>
+              <w:t>written by</w:t>
+            </w:r>
+            <w:r>
+              <w:rPr>
+                <w:rStyle w:val="Hyperlink"/>
+                <w:noProof/>
+              </w:rPr>
+              <w:t xml:space="preserve"> Bryce George</w:t>
+            </w:r>
+            <w:r>
+              <w:rPr>
+                <w:rStyle w:val="Hyperlink"/>
+                <w:noProof/>
+              </w:rPr>
+              <w:t>]</w:t>
             </w:r>
             <w:r>
               <w:rPr>
@@ -1683,7 +1876,7 @@
                 <w:noProof/>
                 <w:webHidden/>
               </w:rPr>
-              <w:t>6</w:t>
+              <w:t>7</w:t>
             </w:r>
             <w:r>
               <w:rPr>
@@ -1697,9 +1890,6 @@
         <w:p>
           <w:pPr>
             <w:pStyle w:val="TOC1"/>
-            <w:tabs>
-              <w:tab w:val="right" w:leader="dot" w:pos="10430"/>
-            </w:tabs>
             <w:rPr>
               <w:noProof/>
               <w:lang w:eastAsia="en-US"/>
@@ -1718,7 +1908,35 @@
                 <w:rStyle w:val="Hyperlink"/>
                 <w:noProof/>
               </w:rPr>
-              <w:t xml:space="preserve"> – Andrew Nguyen</w:t>
+              <w:t xml:space="preserve"> </w:t>
+            </w:r>
+            <w:r>
+              <w:rPr>
+                <w:rStyle w:val="Hyperlink"/>
+                <w:noProof/>
+              </w:rPr>
+              <w:t>[</w:t>
+            </w:r>
+            <w:r>
+              <w:rPr>
+                <w:rStyle w:val="Hyperlink"/>
+                <w:noProof/>
+              </w:rPr>
+              <w:t>written by</w:t>
+            </w:r>
+            <w:r>
+              <w:rPr>
+                <w:rStyle w:val="Hyperlink"/>
+                <w:noProof/>
+              </w:rPr>
+              <w:t xml:space="preserve"> Andrew Nguyen</w:t>
+            </w:r>
+            <w:r>
+              <w:rPr>
+                <w:rStyle w:val="Hyperlink"/>
+                <w:noProof/>
+              </w:rPr>
+              <w:t>]</w:t>
             </w:r>
             <w:r>
               <w:rPr>
@@ -1759,7 +1977,7 @@
                 <w:noProof/>
                 <w:webHidden/>
               </w:rPr>
-              <w:t>6</w:t>
+              <w:t>8</w:t>
             </w:r>
             <w:r>
               <w:rPr>
@@ -1773,9 +1991,6 @@
         <w:p>
           <w:pPr>
             <w:pStyle w:val="TOC1"/>
-            <w:tabs>
-              <w:tab w:val="right" w:leader="dot" w:pos="10430"/>
-            </w:tabs>
             <w:rPr>
               <w:noProof/>
               <w:lang w:eastAsia="en-US"/>
@@ -1794,7 +2009,35 @@
                 <w:rStyle w:val="Hyperlink"/>
                 <w:noProof/>
               </w:rPr>
-              <w:t xml:space="preserve"> – Colton Homuth</w:t>
+              <w:t xml:space="preserve"> </w:t>
+            </w:r>
+            <w:r>
+              <w:rPr>
+                <w:rStyle w:val="Hyperlink"/>
+                <w:noProof/>
+              </w:rPr>
+              <w:t>[</w:t>
+            </w:r>
+            <w:r>
+              <w:rPr>
+                <w:rStyle w:val="Hyperlink"/>
+                <w:noProof/>
+              </w:rPr>
+              <w:t>written by</w:t>
+            </w:r>
+            <w:r>
+              <w:rPr>
+                <w:rStyle w:val="Hyperlink"/>
+                <w:noProof/>
+              </w:rPr>
+              <w:t xml:space="preserve"> Colton Homuth</w:t>
+            </w:r>
+            <w:r>
+              <w:rPr>
+                <w:rStyle w:val="Hyperlink"/>
+                <w:noProof/>
+              </w:rPr>
+              <w:t>]</w:t>
             </w:r>
             <w:r>
               <w:rPr>
@@ -1835,7 +2078,7 @@
                 <w:noProof/>
                 <w:webHidden/>
               </w:rPr>
-              <w:t>7</w:t>
+              <w:t>8</w:t>
             </w:r>
             <w:r>
               <w:rPr>
@@ -1849,9 +2092,6 @@
         <w:p>
           <w:pPr>
             <w:pStyle w:val="TOC1"/>
-            <w:tabs>
-              <w:tab w:val="right" w:leader="dot" w:pos="10430"/>
-            </w:tabs>
             <w:rPr>
               <w:noProof/>
               <w:lang w:eastAsia="en-US"/>
@@ -1870,7 +2110,35 @@
                 <w:rStyle w:val="Hyperlink"/>
                 <w:noProof/>
               </w:rPr>
-              <w:t xml:space="preserve"> – William Ross</w:t>
+              <w:t xml:space="preserve"> </w:t>
+            </w:r>
+            <w:r>
+              <w:rPr>
+                <w:rStyle w:val="Hyperlink"/>
+                <w:noProof/>
+              </w:rPr>
+              <w:t>[</w:t>
+            </w:r>
+            <w:r>
+              <w:rPr>
+                <w:rStyle w:val="Hyperlink"/>
+                <w:noProof/>
+              </w:rPr>
+              <w:t>written by</w:t>
+            </w:r>
+            <w:r>
+              <w:rPr>
+                <w:rStyle w:val="Hyperlink"/>
+                <w:noProof/>
+              </w:rPr>
+              <w:t xml:space="preserve"> William Ross</w:t>
+            </w:r>
+            <w:r>
+              <w:rPr>
+                <w:rStyle w:val="Hyperlink"/>
+                <w:noProof/>
+              </w:rPr>
+              <w:t>]</w:t>
             </w:r>
             <w:r>
               <w:rPr>
@@ -1911,7 +2179,7 @@
                 <w:noProof/>
                 <w:webHidden/>
               </w:rPr>
-              <w:t>7</w:t>
+              <w:t>8</w:t>
             </w:r>
             <w:r>
               <w:rPr>
@@ -1925,9 +2193,6 @@
         <w:p>
           <w:pPr>
             <w:pStyle w:val="TOC1"/>
-            <w:tabs>
-              <w:tab w:val="right" w:leader="dot" w:pos="10430"/>
-            </w:tabs>
             <w:rPr>
               <w:noProof/>
               <w:lang w:eastAsia="en-US"/>
@@ -1946,7 +2211,35 @@
                 <w:rStyle w:val="Hyperlink"/>
                 <w:noProof/>
               </w:rPr>
-              <w:t xml:space="preserve"> – Bryce George</w:t>
+              <w:t xml:space="preserve"> </w:t>
+            </w:r>
+            <w:r>
+              <w:rPr>
+                <w:rStyle w:val="Hyperlink"/>
+                <w:noProof/>
+              </w:rPr>
+              <w:t>[</w:t>
+            </w:r>
+            <w:r>
+              <w:rPr>
+                <w:rStyle w:val="Hyperlink"/>
+                <w:noProof/>
+              </w:rPr>
+              <w:t>written by</w:t>
+            </w:r>
+            <w:r>
+              <w:rPr>
+                <w:rStyle w:val="Hyperlink"/>
+                <w:noProof/>
+              </w:rPr>
+              <w:t xml:space="preserve"> Bryce George</w:t>
+            </w:r>
+            <w:r>
+              <w:rPr>
+                <w:rStyle w:val="Hyperlink"/>
+                <w:noProof/>
+              </w:rPr>
+              <w:t>]</w:t>
             </w:r>
             <w:r>
               <w:rPr>
@@ -1987,7 +2280,7 @@
                 <w:noProof/>
                 <w:webHidden/>
               </w:rPr>
-              <w:t>7</w:t>
+              <w:t>9</w:t>
             </w:r>
             <w:r>
               <w:rPr>
@@ -2001,9 +2294,6 @@
         <w:p>
           <w:pPr>
             <w:pStyle w:val="TOC1"/>
-            <w:tabs>
-              <w:tab w:val="right" w:leader="dot" w:pos="10430"/>
-            </w:tabs>
             <w:rPr>
               <w:noProof/>
               <w:lang w:eastAsia="en-US"/>
@@ -2022,7 +2312,42 @@
                 <w:rStyle w:val="Hyperlink"/>
                 <w:noProof/>
               </w:rPr>
-              <w:t xml:space="preserve"> – All</w:t>
+              <w:t xml:space="preserve"> </w:t>
+            </w:r>
+            <w:r>
+              <w:rPr>
+                <w:rStyle w:val="Hyperlink"/>
+                <w:noProof/>
+              </w:rPr>
+              <w:t>[</w:t>
+            </w:r>
+            <w:r>
+              <w:rPr>
+                <w:rStyle w:val="Hyperlink"/>
+                <w:noProof/>
+              </w:rPr>
+              <w:t>written b</w:t>
+            </w:r>
+            <w:r>
+              <w:rPr>
+                <w:rStyle w:val="Hyperlink"/>
+                <w:noProof/>
+              </w:rPr>
+              <w:t>y</w:t>
+            </w:r>
+            <w:r>
+              <w:rPr>
+                <w:rStyle w:val="Hyperlink"/>
+                <w:noProof/>
+              </w:rPr>
+              <w:t xml:space="preserve"> All</w:t>
+            </w:r>
+            <w:r>
+              <w:rPr>
+                <w:rStyle w:val="Hyperlink"/>
+                <w:noProof/>
+              </w:rPr>
+              <w:t>]</w:t>
             </w:r>
             <w:r>
               <w:rPr>
@@ -2063,7 +2388,7 @@
                 <w:noProof/>
                 <w:webHidden/>
               </w:rPr>
-              <w:t>7</w:t>
+              <w:t>9</w:t>
             </w:r>
             <w:r>
               <w:rPr>
@@ -2077,9 +2402,6 @@
         <w:p>
           <w:pPr>
             <w:pStyle w:val="TOC1"/>
-            <w:tabs>
-              <w:tab w:val="right" w:leader="dot" w:pos="10430"/>
-            </w:tabs>
             <w:rPr>
               <w:noProof/>
               <w:lang w:eastAsia="en-US"/>
@@ -2098,7 +2420,14 @@
                 <w:rStyle w:val="Hyperlink"/>
                 <w:noProof/>
               </w:rPr>
-              <w:t xml:space="preserve"> – Bryce George</w:t>
+              <w:t xml:space="preserve"> </w:t>
+            </w:r>
+            <w:r>
+              <w:rPr>
+                <w:rStyle w:val="Hyperlink"/>
+                <w:noProof/>
+              </w:rPr>
+              <w:t>Bryce George</w:t>
             </w:r>
             <w:r>
               <w:rPr>
@@ -2139,7 +2468,7 @@
                 <w:noProof/>
                 <w:webHidden/>
               </w:rPr>
-              <w:t>7</w:t>
+              <w:t>9</w:t>
             </w:r>
             <w:r>
               <w:rPr>
@@ -2179,19 +2508,29 @@
       </w:r>
       <w:bookmarkEnd w:id="0"/>
       <w:r>
-        <w:t>– William Ross</w:t>
-      </w:r>
-    </w:p>
-    <w:p>
-      <w:pPr>
-        <w:spacing w:after="120"/>
-        <w:rPr>
-          <w:rFonts w:ascii="Times New Roman" w:hAnsi="Times New Roman" w:cs="Times New Roman"/>
-        </w:rPr>
-      </w:pPr>
-      <w:r>
-        <w:rPr>
-          <w:rFonts w:ascii="Times New Roman" w:hAnsi="Times New Roman" w:cs="Times New Roman"/>
+        <w:t>[written by</w:t>
+      </w:r>
+      <w:r>
+        <w:t xml:space="preserve"> William Ross</w:t>
+      </w:r>
+      <w:r>
+        <w:t>]</w:t>
+      </w:r>
+    </w:p>
+    <w:p>
+      <w:pPr>
+        <w:spacing w:after="120"/>
+        <w:rPr>
+          <w:rFonts w:ascii="Times New Roman" w:hAnsi="Times New Roman" w:cs="Times New Roman"/>
+          <w:i/>
+          <w:iCs/>
+        </w:rPr>
+      </w:pPr>
+      <w:r>
+        <w:rPr>
+          <w:rFonts w:ascii="Times New Roman" w:hAnsi="Times New Roman" w:cs="Times New Roman"/>
+          <w:i/>
+          <w:iCs/>
         </w:rPr>
         <w:t>1-2 paragraphs</w:t>
       </w:r>
@@ -2201,11 +2540,15 @@
         <w:spacing w:after="120"/>
         <w:rPr>
           <w:rFonts w:ascii="Times New Roman" w:hAnsi="Times New Roman" w:cs="Times New Roman"/>
-        </w:rPr>
-      </w:pPr>
-      <w:r>
-        <w:rPr>
-          <w:rFonts w:ascii="Times New Roman" w:hAnsi="Times New Roman" w:cs="Times New Roman"/>
+          <w:i/>
+          <w:iCs/>
+        </w:rPr>
+      </w:pPr>
+      <w:r>
+        <w:rPr>
+          <w:rFonts w:ascii="Times New Roman" w:hAnsi="Times New Roman" w:cs="Times New Roman"/>
+          <w:i/>
+          <w:iCs/>
         </w:rPr>
         <w:t xml:space="preserve">Problem introduction –like an abstract.  A </w:t>
       </w:r>
@@ -2213,6 +2556,8 @@
       <w:r>
         <w:rPr>
           <w:rFonts w:ascii="Times New Roman" w:hAnsi="Times New Roman" w:cs="Times New Roman"/>
+          <w:i/>
+          <w:iCs/>
         </w:rPr>
         <w:t>high level</w:t>
       </w:r>
@@ -2220,36 +2565,48 @@
       <w:r>
         <w:rPr>
           <w:rFonts w:ascii="Times New Roman" w:hAnsi="Times New Roman" w:cs="Times New Roman"/>
+          <w:i/>
+          <w:iCs/>
         </w:rPr>
         <w:t xml:space="preserve"> summary introduction to the problem area and specific problem. </w:t>
       </w:r>
       <w:r>
         <w:rPr>
           <w:rFonts w:ascii="Times New Roman" w:hAnsi="Times New Roman" w:cs="Times New Roman"/>
+          <w:i/>
+          <w:iCs/>
         </w:rPr>
         <w:t xml:space="preserve">  What are the objectives?  Benefits?</w:t>
       </w:r>
       <w:r>
         <w:rPr>
           <w:rFonts w:ascii="Times New Roman" w:hAnsi="Times New Roman" w:cs="Times New Roman"/>
+          <w:i/>
+          <w:iCs/>
         </w:rPr>
         <w:t xml:space="preserve"> </w:t>
       </w:r>
       <w:r>
         <w:rPr>
           <w:rFonts w:ascii="Times New Roman" w:hAnsi="Times New Roman" w:cs="Times New Roman"/>
+          <w:i/>
+          <w:iCs/>
         </w:rPr>
         <w:t xml:space="preserve">Key issues? </w:t>
       </w:r>
       <w:r>
         <w:rPr>
           <w:rFonts w:ascii="Times New Roman" w:hAnsi="Times New Roman" w:cs="Times New Roman"/>
+          <w:i/>
+          <w:iCs/>
         </w:rPr>
         <w:t xml:space="preserve"> </w:t>
       </w:r>
       <w:r>
         <w:rPr>
           <w:rFonts w:ascii="Times New Roman" w:hAnsi="Times New Roman" w:cs="Times New Roman"/>
+          <w:i/>
+          <w:iCs/>
         </w:rPr>
         <w:t xml:space="preserve">Is there relevant history? </w:t>
       </w:r>
@@ -2258,65 +2615,118 @@
           <w:rFonts w:ascii="Times New Roman" w:hAnsi="Times New Roman" w:cs="Times New Roman"/>
           <w:b/>
           <w:i/>
-        </w:rPr>
-        <w:t>Motivate why this problem is important to work on.</w:t>
-      </w:r>
-      <w:r>
-        <w:rPr>
-          <w:rFonts w:ascii="Times New Roman" w:hAnsi="Times New Roman" w:cs="Times New Roman"/>
-          <w:b/>
-          <w:i/>
-        </w:rPr>
+          <w:iCs/>
+        </w:rPr>
+        <w:t xml:space="preserve">Motivate why this problem is important to work on. </w:t>
+      </w:r>
+      <w:r>
+        <w:rPr>
+          <w:rFonts w:ascii="Times New Roman" w:hAnsi="Times New Roman" w:cs="Times New Roman"/>
+          <w:i/>
+          <w:iCs/>
+        </w:rPr>
+        <w:t xml:space="preserve">Anybody including your parents should be able to read </w:t>
+      </w:r>
+      <w:proofErr w:type="gramStart"/>
+      <w:r>
+        <w:rPr>
+          <w:rFonts w:ascii="Times New Roman" w:hAnsi="Times New Roman" w:cs="Times New Roman"/>
+          <w:i/>
+          <w:iCs/>
+        </w:rPr>
+        <w:t>this, and</w:t>
+      </w:r>
+      <w:proofErr w:type="gramEnd"/>
+      <w:r>
+        <w:rPr>
+          <w:rFonts w:ascii="Times New Roman" w:hAnsi="Times New Roman" w:cs="Times New Roman"/>
+          <w:i/>
+          <w:iCs/>
+        </w:rPr>
+        <w:t xml:space="preserve"> be able to tell you what you are working on.  No Jargon.  Don’t write: BLE; don’t </w:t>
+      </w:r>
+      <w:proofErr w:type="gramStart"/>
+      <w:r>
+        <w:rPr>
+          <w:rFonts w:ascii="Times New Roman" w:hAnsi="Times New Roman" w:cs="Times New Roman"/>
+          <w:i/>
+          <w:iCs/>
+        </w:rPr>
+        <w:t>write:</w:t>
+      </w:r>
+      <w:proofErr w:type="gramEnd"/>
+      <w:r>
+        <w:rPr>
+          <w:rFonts w:ascii="Times New Roman" w:hAnsi="Times New Roman" w:cs="Times New Roman"/>
+          <w:i/>
+          <w:iCs/>
+        </w:rPr>
+        <w:t xml:space="preserve"> Bluetooth Low Energy; write: ultra-low power wireless communications.</w:t>
+      </w:r>
+      <w:r>
+        <w:rPr>
+          <w:rFonts w:ascii="Times New Roman" w:hAnsi="Times New Roman" w:cs="Times New Roman"/>
+          <w:i/>
+          <w:iCs/>
+        </w:rPr>
+        <w:t xml:space="preserve">  </w:t>
+      </w:r>
+    </w:p>
+    <w:p>
+      <w:pPr>
+        <w:spacing w:after="120"/>
+        <w:rPr>
+          <w:rFonts w:ascii="Times New Roman" w:hAnsi="Times New Roman" w:cs="Times New Roman"/>
+        </w:rPr>
+      </w:pPr>
+    </w:p>
+    <w:p>
+      <w:pPr>
+        <w:spacing w:after="120"/>
+        <w:rPr>
+          <w:rFonts w:ascii="Times New Roman" w:hAnsi="Times New Roman" w:cs="Times New Roman"/>
+        </w:rPr>
+      </w:pPr>
+      <w:r>
+        <w:rPr>
+          <w:rFonts w:ascii="Times New Roman" w:hAnsi="Times New Roman" w:cs="Times New Roman"/>
+        </w:rPr>
+        <w:t>&lt;Paste here&gt;</w:t>
+      </w:r>
+    </w:p>
+    <w:p>
+      <w:pPr>
+        <w:pStyle w:val="Heading1"/>
+        <w:rPr>
+          <w:rFonts w:ascii="Times New Roman" w:hAnsi="Times New Roman" w:cs="Times New Roman"/>
+        </w:rPr>
+      </w:pPr>
+      <w:bookmarkStart w:id="1" w:name="_Toc511225726"/>
+      <w:r>
+        <w:t xml:space="preserve">Problem </w:t>
+      </w:r>
+      <w:r>
+        <w:t>S</w:t>
+      </w:r>
+      <w:r>
+        <w:t>tatement</w:t>
+      </w:r>
+      <w:r>
         <w:t xml:space="preserve"> </w:t>
       </w:r>
-      <w:r>
-        <w:rPr>
-          <w:rFonts w:ascii="Times New Roman" w:hAnsi="Times New Roman" w:cs="Times New Roman"/>
-        </w:rPr>
-        <w:t>Anybody including your parents should be able to read this, and be able to tell you what you are working on.  No Jargon.  Don’t write: BLE; don’t write: Bluetooth Low Energy; write: ultra-low power wireless communications.</w:t>
-      </w:r>
-      <w:r>
-        <w:rPr>
-          <w:rFonts w:ascii="Times New Roman" w:hAnsi="Times New Roman" w:cs="Times New Roman"/>
-        </w:rPr>
-        <w:t xml:space="preserve">  </w:t>
-      </w:r>
-    </w:p>
-    <w:p>
-      <w:pPr>
-        <w:spacing w:after="120"/>
-        <w:rPr>
-          <w:rFonts w:ascii="Times New Roman" w:hAnsi="Times New Roman" w:cs="Times New Roman"/>
-        </w:rPr>
-      </w:pPr>
-    </w:p>
-    <w:p>
-      <w:pPr>
-        <w:pStyle w:val="Heading1"/>
-        <w:rPr>
-          <w:rFonts w:ascii="Times New Roman" w:hAnsi="Times New Roman" w:cs="Times New Roman"/>
-        </w:rPr>
-      </w:pPr>
-      <w:bookmarkStart w:id="1" w:name="_Toc511225726"/>
-      <w:r>
-        <w:t xml:space="preserve">Problem </w:t>
-      </w:r>
-      <w:r>
-        <w:t>S</w:t>
-      </w:r>
-      <w:r>
-        <w:t>tatement</w:t>
+      <w:bookmarkEnd w:id="1"/>
+      <w:r>
+        <w:t>[written by</w:t>
+      </w:r>
+      <w:r>
+        <w:t xml:space="preserve"> William Ross</w:t>
+      </w:r>
+      <w:r>
+        <w:t>]</w:t>
       </w:r>
       <w:r>
         <w:t xml:space="preserve"> </w:t>
       </w:r>
-      <w:bookmarkEnd w:id="1"/>
-      <w:r>
-        <w:t>– William Ross</w:t>
-      </w:r>
-      <w:r>
-        <w:t xml:space="preserve"> </w:t>
-      </w:r>
       <w:r>
         <w:rPr>
           <w:rFonts w:ascii="Times New Roman" w:hAnsi="Times New Roman" w:cs="Times New Roman"/>
@@ -2329,17 +2739,23 @@
         <w:spacing w:after="120"/>
         <w:rPr>
           <w:rFonts w:ascii="Times New Roman" w:hAnsi="Times New Roman" w:cs="Times New Roman"/>
-        </w:rPr>
-      </w:pPr>
-      <w:r>
-        <w:rPr>
-          <w:rFonts w:ascii="Times New Roman" w:hAnsi="Times New Roman" w:cs="Times New Roman"/>
+          <w:i/>
+          <w:iCs/>
+        </w:rPr>
+      </w:pPr>
+      <w:r>
+        <w:rPr>
+          <w:rFonts w:ascii="Times New Roman" w:hAnsi="Times New Roman" w:cs="Times New Roman"/>
+          <w:i/>
+          <w:iCs/>
         </w:rPr>
         <w:t>This should be the problem statement agreed by you and the sponsor</w:t>
       </w:r>
       <w:r>
         <w:rPr>
           <w:rFonts w:ascii="Times New Roman" w:hAnsi="Times New Roman" w:cs="Times New Roman"/>
+          <w:i/>
+          <w:iCs/>
         </w:rPr>
         <w:t>…Did you show them this?</w:t>
       </w:r>
@@ -2354,23 +2770,31 @@
         <w:spacing w:after="120"/>
         <w:rPr>
           <w:rFonts w:ascii="Times New Roman" w:hAnsi="Times New Roman" w:cs="Times New Roman"/>
-        </w:rPr>
-      </w:pPr>
-      <w:r>
-        <w:rPr>
-          <w:rFonts w:ascii="Times New Roman" w:hAnsi="Times New Roman" w:cs="Times New Roman"/>
+          <w:i/>
+          <w:iCs/>
+        </w:rPr>
+      </w:pPr>
+      <w:r>
+        <w:rPr>
+          <w:rFonts w:ascii="Times New Roman" w:hAnsi="Times New Roman" w:cs="Times New Roman"/>
+          <w:i/>
+          <w:iCs/>
         </w:rPr>
         <w:t xml:space="preserve">Make sure it is complete—everything the customer needs </w:t>
       </w:r>
       <w:r>
         <w:rPr>
           <w:rFonts w:ascii="Times New Roman" w:hAnsi="Times New Roman" w:cs="Times New Roman"/>
+          <w:i/>
+          <w:iCs/>
         </w:rPr>
         <w:t>must b</w:t>
       </w:r>
       <w:r>
         <w:rPr>
           <w:rFonts w:ascii="Times New Roman" w:hAnsi="Times New Roman" w:cs="Times New Roman"/>
+          <w:i/>
+          <w:iCs/>
         </w:rPr>
         <w:t>e here, no matter how trivial sounding…</w:t>
       </w:r>
@@ -2385,23 +2809,31 @@
         <w:spacing w:after="120"/>
         <w:rPr>
           <w:rFonts w:ascii="Times New Roman" w:hAnsi="Times New Roman" w:cs="Times New Roman"/>
-        </w:rPr>
-      </w:pPr>
-      <w:r>
-        <w:rPr>
-          <w:rFonts w:ascii="Times New Roman" w:hAnsi="Times New Roman" w:cs="Times New Roman"/>
+          <w:i/>
+          <w:iCs/>
+        </w:rPr>
+      </w:pPr>
+      <w:r>
+        <w:rPr>
+          <w:rFonts w:ascii="Times New Roman" w:hAnsi="Times New Roman" w:cs="Times New Roman"/>
+          <w:i/>
+          <w:iCs/>
         </w:rPr>
         <w:t>Everything must be specifi</w:t>
       </w:r>
       <w:r>
         <w:rPr>
           <w:rFonts w:ascii="Times New Roman" w:hAnsi="Times New Roman" w:cs="Times New Roman"/>
+          <w:i/>
+          <w:iCs/>
         </w:rPr>
         <w:t>able—no vague statements like “feels nice” or “looks good”</w:t>
       </w:r>
       <w:r>
         <w:rPr>
           <w:rFonts w:ascii="Times New Roman" w:hAnsi="Times New Roman" w:cs="Times New Roman"/>
+          <w:i/>
+          <w:iCs/>
         </w:rPr>
         <w:t xml:space="preserve"> </w:t>
       </w:r>
@@ -2416,23 +2848,31 @@
         <w:spacing w:after="120"/>
         <w:rPr>
           <w:rFonts w:ascii="Times New Roman" w:hAnsi="Times New Roman" w:cs="Times New Roman"/>
-        </w:rPr>
-      </w:pPr>
-      <w:r>
-        <w:rPr>
-          <w:rFonts w:ascii="Times New Roman" w:hAnsi="Times New Roman" w:cs="Times New Roman"/>
+          <w:i/>
+          <w:iCs/>
+        </w:rPr>
+      </w:pPr>
+      <w:r>
+        <w:rPr>
+          <w:rFonts w:ascii="Times New Roman" w:hAnsi="Times New Roman" w:cs="Times New Roman"/>
+          <w:i/>
+          <w:iCs/>
         </w:rPr>
         <w:t>What are the boundaries of the project?</w:t>
       </w:r>
       <w:r>
         <w:rPr>
           <w:rFonts w:ascii="Times New Roman" w:hAnsi="Times New Roman" w:cs="Times New Roman"/>
+          <w:i/>
+          <w:iCs/>
         </w:rPr>
         <w:t xml:space="preserve">  Standards?  Size? Location? Power? Operating conditions? Operating life?</w:t>
       </w:r>
       <w:r>
         <w:rPr>
           <w:rFonts w:ascii="Times New Roman" w:hAnsi="Times New Roman" w:cs="Times New Roman"/>
+          <w:i/>
+          <w:iCs/>
         </w:rPr>
         <w:t xml:space="preserve">  … but none of these should be specific numbers here— say “outdoors” or “solar power”</w:t>
       </w:r>
@@ -2447,11 +2887,15 @@
         <w:spacing w:after="120"/>
         <w:rPr>
           <w:rFonts w:ascii="Times New Roman" w:hAnsi="Times New Roman" w:cs="Times New Roman"/>
-        </w:rPr>
-      </w:pPr>
-      <w:r>
-        <w:rPr>
-          <w:rFonts w:ascii="Times New Roman" w:hAnsi="Times New Roman" w:cs="Times New Roman"/>
+          <w:i/>
+          <w:iCs/>
+        </w:rPr>
+      </w:pPr>
+      <w:r>
+        <w:rPr>
+          <w:rFonts w:ascii="Times New Roman" w:hAnsi="Times New Roman" w:cs="Times New Roman"/>
+          <w:i/>
+          <w:iCs/>
         </w:rPr>
         <w:t>Highlight conflicting needs—that’s one place where engineering trade-offs show up.  You may want use something like figure 3.9 or figure 3.10 on page 33</w:t>
       </w:r>
@@ -2466,59 +2910,88 @@
         <w:spacing w:after="120"/>
         <w:rPr>
           <w:rFonts w:ascii="Times New Roman" w:hAnsi="Times New Roman" w:cs="Times New Roman"/>
-        </w:rPr>
-      </w:pPr>
-      <w:r>
-        <w:rPr>
-          <w:rFonts w:ascii="Times New Roman" w:hAnsi="Times New Roman" w:cs="Times New Roman"/>
+          <w:i/>
+          <w:iCs/>
+        </w:rPr>
+      </w:pPr>
+      <w:r>
+        <w:rPr>
+          <w:rFonts w:ascii="Times New Roman" w:hAnsi="Times New Roman" w:cs="Times New Roman"/>
+          <w:i/>
+          <w:iCs/>
         </w:rPr>
         <w:t xml:space="preserve">Things the customer wants but does not need </w:t>
       </w:r>
       <w:r>
         <w:rPr>
           <w:rFonts w:ascii="Times New Roman" w:hAnsi="Times New Roman" w:cs="Times New Roman"/>
+          <w:i/>
+          <w:iCs/>
         </w:rPr>
         <w:t>could</w:t>
       </w:r>
       <w:r>
         <w:rPr>
           <w:rFonts w:ascii="Times New Roman" w:hAnsi="Times New Roman" w:cs="Times New Roman"/>
+          <w:i/>
+          <w:iCs/>
         </w:rPr>
         <w:t xml:space="preserve"> be stretch goals</w:t>
       </w:r>
       <w:r>
         <w:rPr>
           <w:rFonts w:ascii="Times New Roman" w:hAnsi="Times New Roman" w:cs="Times New Roman"/>
+          <w:i/>
+          <w:iCs/>
         </w:rPr>
         <w:t xml:space="preserve"> (Stretch goal does not mean more work or extra hard to do…it means the customer w</w:t>
       </w:r>
       <w:r>
         <w:rPr>
           <w:rFonts w:ascii="Times New Roman" w:hAnsi="Times New Roman" w:cs="Times New Roman"/>
+          <w:i/>
+          <w:iCs/>
         </w:rPr>
         <w:t xml:space="preserve">ill be happier if you can do it but </w:t>
       </w:r>
       <w:r>
         <w:rPr>
           <w:rFonts w:ascii="Times New Roman" w:hAnsi="Times New Roman" w:cs="Times New Roman"/>
+          <w:i/>
+          <w:iCs/>
         </w:rPr>
         <w:t>satisfied</w:t>
       </w:r>
       <w:r>
         <w:rPr>
           <w:rFonts w:ascii="Times New Roman" w:hAnsi="Times New Roman" w:cs="Times New Roman"/>
+          <w:i/>
+          <w:iCs/>
         </w:rPr>
         <w:t xml:space="preserve"> without it)</w:t>
       </w:r>
     </w:p>
     <w:p>
       <w:pPr>
-        <w:pStyle w:val="ListParagraph"/>
-        <w:spacing w:after="120"/>
-        <w:rPr>
-          <w:rFonts w:ascii="Times New Roman" w:hAnsi="Times New Roman" w:cs="Times New Roman"/>
-        </w:rPr>
-      </w:pPr>
+        <w:spacing w:after="120"/>
+        <w:rPr>
+          <w:rFonts w:ascii="Times New Roman" w:hAnsi="Times New Roman" w:cs="Times New Roman"/>
+        </w:rPr>
+      </w:pPr>
+    </w:p>
+    <w:p>
+      <w:pPr>
+        <w:spacing w:after="120"/>
+        <w:rPr>
+          <w:rFonts w:ascii="Times New Roman" w:hAnsi="Times New Roman" w:cs="Times New Roman"/>
+        </w:rPr>
+      </w:pPr>
+      <w:r>
+        <w:rPr>
+          <w:rFonts w:ascii="Times New Roman" w:hAnsi="Times New Roman" w:cs="Times New Roman"/>
+        </w:rPr>
+        <w:t>&lt;Paste here&gt;</w:t>
+      </w:r>
     </w:p>
     <w:p>
       <w:pPr>
@@ -2530,25 +3003,58 @@
       </w:r>
       <w:bookmarkEnd w:id="2"/>
       <w:r>
-        <w:t>– Andrew Nguyen</w:t>
-      </w:r>
-    </w:p>
-    <w:p>
-      <w:r>
+        <w:t>[written by</w:t>
+      </w:r>
+      <w:r>
+        <w:t xml:space="preserve"> Andrew Nguyen</w:t>
+      </w:r>
+      <w:r>
+        <w:t>]</w:t>
+      </w:r>
+    </w:p>
+    <w:p>
+      <w:pPr>
+        <w:rPr>
+          <w:i/>
+          <w:iCs/>
+        </w:rPr>
+      </w:pPr>
+      <w:r>
+        <w:rPr>
+          <w:i/>
+          <w:iCs/>
+        </w:rPr>
         <w:t xml:space="preserve">Discuss the standards you have found in your research which apply or may appear to apply to this problem.  You may also need to discuss standards which </w:t>
       </w:r>
       <w:r>
         <w:rPr>
-          <w:i/>
+          <w:b/>
+          <w:bCs/>
+          <w:i/>
+          <w:iCs/>
         </w:rPr>
         <w:t>do not</w:t>
       </w:r>
       <w:r>
+        <w:rPr>
+          <w:i/>
+          <w:iCs/>
+        </w:rPr>
         <w:t xml:space="preserve"> apply, in some cases.  </w:t>
       </w:r>
     </w:p>
     <w:p>
-      <w:r>
+      <w:pPr>
+        <w:rPr>
+          <w:i/>
+          <w:iCs/>
+        </w:rPr>
+      </w:pPr>
+      <w:r>
+        <w:rPr>
+          <w:i/>
+          <w:iCs/>
+        </w:rPr>
         <w:t>Standards fall broadly into two categories</w:t>
       </w:r>
     </w:p>
@@ -2559,15 +3065,17 @@
           <w:ilvl w:val="0"/>
           <w:numId w:val="13"/>
         </w:numPr>
-      </w:pPr>
-      <w:r>
-        <w:t xml:space="preserve">Established by industry/government/standards organizations (Example: </w:t>
-      </w:r>
-      <w:r>
-        <w:t>SuperSpeed USB 10Gbps (USB 3.1 Gen 2) from the USB-IF</w:t>
-      </w:r>
-      <w:r>
-        <w:t>)</w:t>
+        <w:rPr>
+          <w:i/>
+          <w:iCs/>
+        </w:rPr>
+      </w:pPr>
+      <w:r>
+        <w:rPr>
+          <w:i/>
+          <w:iCs/>
+        </w:rPr>
+        <w:t>Established by industry/government/standards organizations (Example: SuperSpeed USB 10Gbps (USB 3.1 Gen 2) from the USB-IF)</w:t>
       </w:r>
     </w:p>
     <w:p>
@@ -2577,45 +3085,177 @@
           <w:ilvl w:val="0"/>
           <w:numId w:val="13"/>
         </w:numPr>
-      </w:pPr>
-      <w:r>
+        <w:rPr>
+          <w:i/>
+          <w:iCs/>
+        </w:rPr>
+      </w:pPr>
+      <w:r>
+        <w:rPr>
+          <w:i/>
+          <w:iCs/>
+        </w:rPr>
         <w:t>Established by reasonably respected companies as specifications for their products (example: TI MSP430 electrical, programming, mechanical, operating conditions specifications, as found on datasheets, for example)</w:t>
       </w:r>
     </w:p>
     <w:p>
-      <w:r>
-        <w:t xml:space="preserve">Your literature search should come upon many possible standards which must be adhered to (or which will not be adhered to—you may adhere to USB 2.1 not 3.1 for instance, you should explain why).  The customer should agree in all cases.  You must discuss each standard in detail, but do not </w:t>
-      </w:r>
-      <w:r>
+      <w:pPr>
+        <w:rPr>
+          <w:i/>
+          <w:iCs/>
+        </w:rPr>
+      </w:pPr>
+      <w:r>
+        <w:rPr>
+          <w:i/>
+          <w:iCs/>
+        </w:rPr>
         <w:lastRenderedPageBreak/>
-        <w:t>discuss standards which you do not know yet will apply—for instance, if you expect to use an ADC chip, but have not chosen the specific chip yet, you should include a place for the chip standards to be discussed in the final report, but all details should be “TBD” at this point—you could write:</w:t>
+        <w:t>Your literature search should come upon many possible standards which must be adhered to (or which will not be adhered to—you may adhere to USB 2.1 not 3.1 for instance, you should explain why).  The customer should agree in all cases.  You must discuss each standard in detail, but do not discuss standards which you do not know yet will apply—for instance, if you expect to use an ADC chip, but have not chosen the specific chip yet, you should include a place for the chip standards to be discussed in the final report, but all details should be “TBD” at this point—you could write:</w:t>
       </w:r>
     </w:p>
     <w:p>
       <w:pPr>
         <w:ind w:firstLine="720"/>
-      </w:pPr>
-      <w:r>
-        <w:t>ADC Chip -- TBD</w:t>
+        <w:rPr>
+          <w:i/>
+          <w:iCs/>
+        </w:rPr>
+      </w:pPr>
+      <w:r>
+        <w:rPr>
+          <w:i/>
+          <w:iCs/>
+        </w:rPr>
+        <w:t xml:space="preserve">ADC Chip </w:t>
+      </w:r>
+      <w:r>
+        <w:rPr>
+          <w:i/>
+          <w:iCs/>
+        </w:rPr>
+        <w:t>–</w:t>
+      </w:r>
+      <w:r>
+        <w:rPr>
+          <w:i/>
+          <w:iCs/>
+        </w:rPr>
+        <w:t xml:space="preserve"> TBD</w:t>
+      </w:r>
+    </w:p>
+    <w:p>
+      <w:pPr>
+        <w:pStyle w:val="paragraph"/>
+        <w:spacing w:before="0" w:beforeAutospacing="0" w:after="0" w:afterAutospacing="0"/>
+        <w:textAlignment w:val="baseline"/>
+        <w:rPr>
+          <w:rFonts w:ascii="Segoe UI" w:hAnsi="Segoe UI" w:cs="Segoe UI"/>
+          <w:sz w:val="18"/>
+          <w:szCs w:val="18"/>
+        </w:rPr>
+      </w:pPr>
+      <w:bookmarkStart w:id="3" w:name="_Toc511225728"/>
+      <w:r>
+        <w:rPr>
+          <w:rStyle w:val="normaltextrun"/>
+          <w:rFonts w:ascii="Cambria" w:hAnsi="Cambria" w:cs="Segoe UI"/>
+          <w:b/>
+          <w:bCs/>
+        </w:rPr>
+        <w:t>Coding standards: </w:t>
+      </w:r>
+      <w:r>
+        <w:rPr>
+          <w:rStyle w:val="normaltextrun"/>
+          <w:rFonts w:ascii="Cambria" w:hAnsi="Cambria" w:cs="Segoe UI"/>
+        </w:rPr>
+        <w:t>Standard Python programming. Python code will be written in a PEP 8 formatting style. Each line of code will include 4 spaces instead of a tab. Comments will also be written per function call or block of code in doc-string format. Comments will describe all functions and its parameters. Comments will provide references/inks to documentation when available.  For a possible custom utility is built, provide a command line or GUI interface.</w:t>
+      </w:r>
+      <w:r>
+        <w:rPr>
+          <w:rStyle w:val="eop"/>
+          <w:rFonts w:ascii="Cambria" w:hAnsi="Cambria" w:cs="Segoe UI"/>
+        </w:rPr>
+        <w:t> </w:t>
+      </w:r>
+    </w:p>
+    <w:p>
+      <w:pPr>
+        <w:pStyle w:val="paragraph"/>
+        <w:spacing w:before="0" w:beforeAutospacing="0" w:after="0" w:afterAutospacing="0"/>
+        <w:textAlignment w:val="baseline"/>
+        <w:rPr>
+          <w:rFonts w:ascii="Segoe UI" w:hAnsi="Segoe UI" w:cs="Segoe UI"/>
+          <w:sz w:val="18"/>
+          <w:szCs w:val="18"/>
+        </w:rPr>
+      </w:pPr>
+      <w:r>
+        <w:rPr>
+          <w:rStyle w:val="eop"/>
+          <w:rFonts w:ascii="Cambria" w:hAnsi="Cambria" w:cs="Segoe UI"/>
+        </w:rPr>
+        <w:t> </w:t>
+      </w:r>
+    </w:p>
+    <w:p>
+      <w:pPr>
+        <w:pStyle w:val="paragraph"/>
+        <w:spacing w:before="0" w:beforeAutospacing="0" w:after="0" w:afterAutospacing="0"/>
+        <w:textAlignment w:val="baseline"/>
+        <w:rPr>
+          <w:rFonts w:ascii="Segoe UI" w:hAnsi="Segoe UI" w:cs="Segoe UI"/>
+          <w:sz w:val="18"/>
+          <w:szCs w:val="18"/>
+        </w:rPr>
+      </w:pPr>
+      <w:r>
+        <w:rPr>
+          <w:rStyle w:val="normaltextrun"/>
+          <w:rFonts w:ascii="Cambria" w:hAnsi="Cambria" w:cs="Segoe UI"/>
+          <w:b/>
+          <w:bCs/>
+        </w:rPr>
+        <w:t>Documentation Standards: </w:t>
+      </w:r>
+      <w:r>
+        <w:rPr>
+          <w:rStyle w:val="normaltextrun"/>
+          <w:rFonts w:ascii="Cambria" w:hAnsi="Cambria" w:cs="Segoe UI"/>
+        </w:rPr>
+        <w:t>For each code committed to the GitHub directory, UCCS-Social-Robotics/docs, it must include a Wiki page or markdown for each module. The codes must also include author(s), GitHub username, and date information at the top of documentation files and Wiki pages. </w:t>
+      </w:r>
+      <w:r>
+        <w:rPr>
+          <w:rStyle w:val="eop"/>
+          <w:rFonts w:ascii="Cambria" w:hAnsi="Cambria" w:cs="Segoe UI"/>
+        </w:rPr>
+        <w:t> </w:t>
       </w:r>
     </w:p>
     <w:p>
       <w:pPr>
         <w:pStyle w:val="Heading1"/>
       </w:pPr>
-      <w:bookmarkStart w:id="3" w:name="_Toc511225728"/>
       <w:r>
         <w:t xml:space="preserve">Constraints Discussion </w:t>
       </w:r>
       <w:bookmarkEnd w:id="3"/>
       <w:r>
-        <w:t xml:space="preserve">– Colton </w:t>
+        <w:t>[written by</w:t>
+      </w:r>
+      <w:r>
+        <w:t xml:space="preserve"> Colton </w:t>
       </w:r>
       <w:proofErr w:type="spellStart"/>
       <w:r>
         <w:t>Homuth</w:t>
       </w:r>
       <w:proofErr w:type="spellEnd"/>
+      <w:r>
+        <w:t>]</w:t>
+      </w:r>
     </w:p>
     <w:p>
       <w:pPr>
@@ -2635,66 +3275,57 @@
         <w:spacing w:after="240" w:line="360" w:lineRule="atLeast"/>
         <w:rPr>
           <w:rFonts w:ascii="Times" w:hAnsi="Times" w:cs="Times"/>
+          <w:i/>
+          <w:iCs/>
           <w:color w:val="000000"/>
         </w:rPr>
       </w:pPr>
       <w:r>
         <w:rPr>
           <w:rFonts w:ascii="Times" w:hAnsi="Times" w:cs="Times"/>
+          <w:i/>
+          <w:iCs/>
           <w:color w:val="000000"/>
         </w:rPr>
-        <w:t xml:space="preserve">Discuss </w:t>
+        <w:t>Discuss each of the following constraints which may limit your proposal and project in some way.  If a constraint does not apply, state there is no constraint and give a reason.  It is expected that constraints do exist for most of these issues for your project, you may need to think deeply and consider the problem widely</w:t>
       </w:r>
       <w:r>
         <w:rPr>
           <w:rFonts w:ascii="Times" w:hAnsi="Times" w:cs="Times"/>
           <w:i/>
+          <w:iCs/>
           <w:color w:val="000000"/>
         </w:rPr>
-        <w:t>each</w:t>
+        <w:t>.  There may be additional constraints for your problem which you should add to this discussion.</w:t>
       </w:r>
       <w:r>
         <w:rPr>
           <w:rFonts w:ascii="Times" w:hAnsi="Times" w:cs="Times"/>
+          <w:i/>
+          <w:iCs/>
           <w:color w:val="000000"/>
         </w:rPr>
-        <w:t xml:space="preserve"> of </w:t>
-      </w:r>
+        <w:t xml:space="preserve"> (</w:t>
+      </w:r>
+      <w:proofErr w:type="gramStart"/>
       <w:r>
         <w:rPr>
           <w:rFonts w:ascii="Times" w:hAnsi="Times" w:cs="Times"/>
+          <w:i/>
+          <w:iCs/>
           <w:color w:val="000000"/>
         </w:rPr>
-        <w:t xml:space="preserve">the following constraints which may limit your proposal and project in some way.  If a constraint does not apply, state there is no constraint and give a reason.  It is expected that constraints </w:t>
-      </w:r>
+        <w:t>note:</w:t>
+      </w:r>
+      <w:proofErr w:type="gramEnd"/>
       <w:r>
         <w:rPr>
           <w:rFonts w:ascii="Times" w:hAnsi="Times" w:cs="Times"/>
           <w:i/>
+          <w:iCs/>
           <w:color w:val="000000"/>
         </w:rPr>
-        <w:t>do</w:t>
-      </w:r>
-      <w:r>
-        <w:rPr>
-          <w:rFonts w:ascii="Times" w:hAnsi="Times" w:cs="Times"/>
-          <w:color w:val="000000"/>
-        </w:rPr>
-        <w:t xml:space="preserve"> exist for most of these issues for your project, you may need to think deeply and consider the problem widely</w:t>
-      </w:r>
-      <w:r>
-        <w:rPr>
-          <w:rFonts w:ascii="Times" w:hAnsi="Times" w:cs="Times"/>
-          <w:color w:val="000000"/>
-        </w:rPr>
-        <w:t>.  There may be additional constraints for your problem which you should add to this discussion.</w:t>
-      </w:r>
-      <w:r>
-        <w:rPr>
-          <w:rFonts w:ascii="Times" w:hAnsi="Times" w:cs="Times"/>
-          <w:color w:val="000000"/>
-        </w:rPr>
-        <w:t xml:space="preserve"> (note: you don’t need to start each section with “For this Project”)</w:t>
+        <w:t xml:space="preserve"> you don’t need to start each section with “For this Project”)</w:t>
       </w:r>
     </w:p>
     <w:p>
@@ -2911,6 +3542,7 @@
       </w:pPr>
       <w:bookmarkStart w:id="9" w:name="_Toc511225734"/>
       <w:r>
+        <w:lastRenderedPageBreak/>
         <w:t>Health and Safety</w:t>
       </w:r>
       <w:bookmarkEnd w:id="9"/>
@@ -3029,7 +3661,6 @@
       </w:pPr>
       <w:bookmarkStart w:id="12" w:name="_Toc511225737"/>
       <w:r>
-        <w:lastRenderedPageBreak/>
         <w:t>Requirements Analysis</w:t>
       </w:r>
       <w:r>
@@ -3401,7 +4032,31 @@
         <w:rPr>
           <w:rFonts w:ascii="Times New Roman" w:hAnsi="Times New Roman" w:cs="Times New Roman"/>
         </w:rPr>
-        <w:t xml:space="preserve"> – All </w:t>
+        <w:t xml:space="preserve"> </w:t>
+      </w:r>
+      <w:r>
+        <w:rPr>
+          <w:rFonts w:ascii="Times New Roman" w:hAnsi="Times New Roman" w:cs="Times New Roman"/>
+        </w:rPr>
+        <w:t xml:space="preserve">[written by </w:t>
+      </w:r>
+      <w:r>
+        <w:rPr>
+          <w:rFonts w:ascii="Times New Roman" w:hAnsi="Times New Roman" w:cs="Times New Roman"/>
+        </w:rPr>
+        <w:t>All</w:t>
+      </w:r>
+      <w:r>
+        <w:rPr>
+          <w:rFonts w:ascii="Times New Roman" w:hAnsi="Times New Roman" w:cs="Times New Roman"/>
+        </w:rPr>
+        <w:t>]</w:t>
+      </w:r>
+      <w:r>
+        <w:rPr>
+          <w:rFonts w:ascii="Times New Roman" w:hAnsi="Times New Roman" w:cs="Times New Roman"/>
+        </w:rPr>
+        <w:t xml:space="preserve"> </w:t>
       </w:r>
     </w:p>
     <w:p>
@@ -3463,6 +4118,7 @@
         <w:rPr>
           <w:rFonts w:ascii="Times New Roman" w:hAnsi="Times New Roman" w:cs="Times New Roman"/>
         </w:rPr>
+        <w:lastRenderedPageBreak/>
         <w:t>Quantify the problem statement</w:t>
       </w:r>
       <w:proofErr w:type="gramStart"/>
@@ -3647,19 +4303,32 @@
       </w:r>
       <w:bookmarkEnd w:id="14"/>
       <w:r>
-        <w:t xml:space="preserve"> – Bryce George</w:t>
-      </w:r>
-    </w:p>
-    <w:p>
-      <w:pPr>
-        <w:spacing w:after="120"/>
-        <w:rPr>
-          <w:rFonts w:ascii="Times New Roman" w:hAnsi="Times New Roman" w:cs="Times New Roman"/>
-        </w:rPr>
-      </w:pPr>
-      <w:r>
-        <w:rPr>
-          <w:rFonts w:ascii="Times New Roman" w:hAnsi="Times New Roman" w:cs="Times New Roman"/>
+        <w:t xml:space="preserve"> </w:t>
+      </w:r>
+      <w:r>
+        <w:t>[written by</w:t>
+      </w:r>
+      <w:r>
+        <w:t xml:space="preserve"> Bryce George</w:t>
+      </w:r>
+      <w:r>
+        <w:t>]</w:t>
+      </w:r>
+    </w:p>
+    <w:p>
+      <w:pPr>
+        <w:spacing w:after="120"/>
+        <w:rPr>
+          <w:rFonts w:ascii="Times New Roman" w:hAnsi="Times New Roman" w:cs="Times New Roman"/>
+          <w:i/>
+          <w:iCs/>
+        </w:rPr>
+      </w:pPr>
+      <w:r>
+        <w:rPr>
+          <w:rFonts w:ascii="Times New Roman" w:hAnsi="Times New Roman" w:cs="Times New Roman"/>
+          <w:i/>
+          <w:iCs/>
         </w:rPr>
         <w:t>Your team must have somebody with overall responsibility for an area—an area manager.  This does not mean the manager must do all of the tasks, or even any of the tasks, but if there are problems in that area, it’s their responsibility to resolve, and they take the primary blame.  For instance, the Design Manger will most likely be doing part of the design but not all of it; there could be one or two people working on hardware design, and another working on software design, for instance.  The Design Manager needs to know what each member is doing, are they on schedule, how to resolve issues, and communicates with the project manager.  It doesn’t need to be formalized in that way in a group with 5 people, but there needs to be somebody who can stand up and take responsibility for the good and the bad.  For teams with less than 5 members, some people may have 2 or 3 manager roles to fill.</w:t>
       </w:r>
@@ -3671,6 +4340,14 @@
           <w:rFonts w:ascii="Times New Roman" w:hAnsi="Times New Roman" w:cs="Times New Roman"/>
         </w:rPr>
       </w:pPr>
+    </w:p>
+    <w:p>
+      <w:pPr>
+        <w:spacing w:after="120"/>
+        <w:rPr>
+          <w:rFonts w:ascii="Times New Roman" w:hAnsi="Times New Roman" w:cs="Times New Roman"/>
+        </w:rPr>
+      </w:pPr>
       <w:r>
         <w:rPr>
           <w:rFonts w:ascii="Times New Roman" w:hAnsi="Times New Roman" w:cs="Times New Roman"/>
@@ -3780,6 +4457,28 @@
           <w:rFonts w:ascii="Times New Roman" w:hAnsi="Times New Roman" w:cs="Times New Roman"/>
         </w:rPr>
         <w:t xml:space="preserve"> Andrew Nguyen</w:t>
+      </w:r>
+    </w:p>
+    <w:p>
+      <w:pPr>
+        <w:spacing w:after="120"/>
+        <w:rPr>
+          <w:rFonts w:ascii="Times New Roman" w:hAnsi="Times New Roman" w:cs="Times New Roman"/>
+        </w:rPr>
+      </w:pPr>
+    </w:p>
+    <w:p>
+      <w:pPr>
+        <w:spacing w:after="120"/>
+        <w:rPr>
+          <w:rFonts w:ascii="Times New Roman" w:hAnsi="Times New Roman" w:cs="Times New Roman"/>
+        </w:rPr>
+      </w:pPr>
+      <w:r>
+        <w:rPr>
+          <w:rFonts w:ascii="Times New Roman" w:hAnsi="Times New Roman" w:cs="Times New Roman"/>
+        </w:rPr>
+        <w:t>&lt;Paste here&gt;</w:t>
       </w:r>
     </w:p>
     <w:p>
@@ -3801,19 +4500,32 @@
       </w:r>
       <w:bookmarkEnd w:id="15"/>
       <w:r>
-        <w:t xml:space="preserve"> – Bryce George</w:t>
-      </w:r>
-    </w:p>
-    <w:p>
-      <w:pPr>
-        <w:spacing w:after="120"/>
-        <w:rPr>
-          <w:rFonts w:ascii="Times New Roman" w:hAnsi="Times New Roman" w:cs="Times New Roman"/>
-        </w:rPr>
-      </w:pPr>
-      <w:r>
-        <w:rPr>
-          <w:rFonts w:ascii="Times New Roman" w:hAnsi="Times New Roman" w:cs="Times New Roman"/>
+        <w:t xml:space="preserve"> </w:t>
+      </w:r>
+      <w:r>
+        <w:t>[written by</w:t>
+      </w:r>
+      <w:r>
+        <w:t xml:space="preserve"> Bryce George</w:t>
+      </w:r>
+      <w:r>
+        <w:t>]</w:t>
+      </w:r>
+    </w:p>
+    <w:p>
+      <w:pPr>
+        <w:spacing w:after="120"/>
+        <w:rPr>
+          <w:rFonts w:ascii="Times New Roman" w:hAnsi="Times New Roman" w:cs="Times New Roman"/>
+          <w:i/>
+          <w:iCs/>
+        </w:rPr>
+      </w:pPr>
+      <w:r>
+        <w:rPr>
+          <w:rFonts w:ascii="Times New Roman" w:hAnsi="Times New Roman" w:cs="Times New Roman"/>
+          <w:i/>
+          <w:iCs/>
         </w:rPr>
         <w:t>Survey the landscape you are in</w:t>
       </w:r>
@@ -3828,11 +4540,15 @@
         <w:spacing w:after="120"/>
         <w:rPr>
           <w:rFonts w:ascii="Times New Roman" w:hAnsi="Times New Roman" w:cs="Times New Roman"/>
-        </w:rPr>
-      </w:pPr>
-      <w:r>
-        <w:rPr>
-          <w:rFonts w:ascii="Times New Roman" w:hAnsi="Times New Roman" w:cs="Times New Roman"/>
+          <w:i/>
+          <w:iCs/>
+        </w:rPr>
+      </w:pPr>
+      <w:r>
+        <w:rPr>
+          <w:rFonts w:ascii="Times New Roman" w:hAnsi="Times New Roman" w:cs="Times New Roman"/>
+          <w:i/>
+          <w:iCs/>
         </w:rPr>
         <w:t>Each team member, 1-2 sentences: degree major, skills, interests, future plans (job, startup, grad school…)</w:t>
       </w:r>
@@ -3847,11 +4563,15 @@
         <w:spacing w:after="120"/>
         <w:rPr>
           <w:rFonts w:ascii="Times New Roman" w:hAnsi="Times New Roman" w:cs="Times New Roman"/>
-        </w:rPr>
-      </w:pPr>
-      <w:r>
-        <w:rPr>
-          <w:rFonts w:ascii="Times New Roman" w:hAnsi="Times New Roman" w:cs="Times New Roman"/>
+          <w:i/>
+          <w:iCs/>
+        </w:rPr>
+      </w:pPr>
+      <w:r>
+        <w:rPr>
+          <w:rFonts w:ascii="Times New Roman" w:hAnsi="Times New Roman" w:cs="Times New Roman"/>
+          <w:i/>
+          <w:iCs/>
         </w:rPr>
         <w:t>Missing skills you need</w:t>
       </w:r>
@@ -3866,17 +4586,23 @@
         <w:spacing w:after="120"/>
         <w:rPr>
           <w:rFonts w:ascii="Times New Roman" w:hAnsi="Times New Roman" w:cs="Times New Roman"/>
-        </w:rPr>
-      </w:pPr>
-      <w:r>
-        <w:rPr>
-          <w:rFonts w:ascii="Times New Roman" w:hAnsi="Times New Roman" w:cs="Times New Roman"/>
+          <w:i/>
+          <w:iCs/>
+        </w:rPr>
+      </w:pPr>
+      <w:r>
+        <w:rPr>
+          <w:rFonts w:ascii="Times New Roman" w:hAnsi="Times New Roman" w:cs="Times New Roman"/>
+          <w:i/>
+          <w:iCs/>
         </w:rPr>
         <w:t>Anything</w:t>
       </w:r>
       <w:r>
         <w:rPr>
           <w:rFonts w:ascii="Times New Roman" w:hAnsi="Times New Roman" w:cs="Times New Roman"/>
+          <w:i/>
+          <w:iCs/>
         </w:rPr>
         <w:t xml:space="preserve"> else?</w:t>
       </w:r>
@@ -3886,17 +4612,380 @@
         <w:spacing w:after="120"/>
         <w:rPr>
           <w:rFonts w:ascii="Times New Roman" w:hAnsi="Times New Roman" w:cs="Times New Roman"/>
-        </w:rPr>
-      </w:pPr>
-      <w:r>
-        <w:rPr>
-          <w:rFonts w:ascii="Times New Roman" w:hAnsi="Times New Roman" w:cs="Times New Roman"/>
-        </w:rPr>
+          <w:i/>
+          <w:iCs/>
+        </w:rPr>
+      </w:pPr>
+      <w:r>
+        <w:rPr>
+          <w:rFonts w:ascii="Times New Roman" w:hAnsi="Times New Roman" w:cs="Times New Roman"/>
+          <w:i/>
+          <w:iCs/>
+        </w:rPr>
+        <w:lastRenderedPageBreak/>
         <w:t>Do not solve these issues here—just say what they are</w:t>
       </w:r>
     </w:p>
     <w:p>
       <w:pPr>
+        <w:spacing w:after="120"/>
+        <w:rPr>
+          <w:rFonts w:ascii="Times New Roman" w:hAnsi="Times New Roman" w:cs="Times New Roman"/>
+        </w:rPr>
+      </w:pPr>
+    </w:p>
+    <w:p>
+      <w:pPr>
+        <w:spacing w:after="120"/>
+        <w:rPr>
+          <w:rFonts w:ascii="Times New Roman" w:hAnsi="Times New Roman" w:cs="Times New Roman"/>
+        </w:rPr>
+      </w:pPr>
+      <w:r>
+        <w:rPr>
+          <w:rFonts w:ascii="Times New Roman" w:hAnsi="Times New Roman" w:cs="Times New Roman"/>
+        </w:rPr>
+        <w:t>Andrew Nguyen …</w:t>
+      </w:r>
+    </w:p>
+    <w:p>
+      <w:pPr>
+        <w:spacing w:after="120"/>
+        <w:rPr>
+          <w:rFonts w:ascii="Times New Roman" w:hAnsi="Times New Roman" w:cs="Times New Roman"/>
+        </w:rPr>
+      </w:pPr>
+    </w:p>
+    <w:p>
+      <w:pPr>
+        <w:spacing w:after="120"/>
+        <w:rPr>
+          <w:rFonts w:ascii="Times New Roman" w:hAnsi="Times New Roman" w:cs="Times New Roman"/>
+        </w:rPr>
+      </w:pPr>
+      <w:r>
+        <w:rPr>
+          <w:rFonts w:ascii="Times New Roman" w:hAnsi="Times New Roman" w:cs="Times New Roman"/>
+        </w:rPr>
+        <w:t xml:space="preserve">Bryce George is </w:t>
+      </w:r>
+      <w:r>
+        <w:rPr>
+          <w:rFonts w:ascii="Times New Roman" w:hAnsi="Times New Roman" w:cs="Times New Roman"/>
+        </w:rPr>
+        <w:t>pursuing B.S.</w:t>
+      </w:r>
+      <w:r>
+        <w:rPr>
+          <w:rFonts w:ascii="Times New Roman" w:hAnsi="Times New Roman" w:cs="Times New Roman"/>
+        </w:rPr>
+        <w:t xml:space="preserve"> degrees</w:t>
+      </w:r>
+      <w:r>
+        <w:rPr>
+          <w:rFonts w:ascii="Times New Roman" w:hAnsi="Times New Roman" w:cs="Times New Roman"/>
+        </w:rPr>
+        <w:t xml:space="preserve"> in Computer Science </w:t>
+      </w:r>
+      <w:r>
+        <w:rPr>
+          <w:rFonts w:ascii="Times New Roman" w:hAnsi="Times New Roman" w:cs="Times New Roman"/>
+        </w:rPr>
+        <w:t>along with</w:t>
+      </w:r>
+      <w:r>
+        <w:rPr>
+          <w:rFonts w:ascii="Times New Roman" w:hAnsi="Times New Roman" w:cs="Times New Roman"/>
+        </w:rPr>
+        <w:t xml:space="preserve"> Data Analytics and </w:t>
+      </w:r>
+      <w:proofErr w:type="gramStart"/>
+      <w:r>
+        <w:rPr>
+          <w:rFonts w:ascii="Times New Roman" w:hAnsi="Times New Roman" w:cs="Times New Roman"/>
+        </w:rPr>
+        <w:t>Systems Engineering, and</w:t>
+      </w:r>
+      <w:proofErr w:type="gramEnd"/>
+      <w:r>
+        <w:rPr>
+          <w:rFonts w:ascii="Times New Roman" w:hAnsi="Times New Roman" w:cs="Times New Roman"/>
+        </w:rPr>
+        <w:t xml:space="preserve"> is also </w:t>
+      </w:r>
+      <w:r>
+        <w:rPr>
+          <w:rFonts w:ascii="Times New Roman" w:hAnsi="Times New Roman" w:cs="Times New Roman"/>
+        </w:rPr>
+        <w:t>employed as</w:t>
+      </w:r>
+      <w:r>
+        <w:rPr>
+          <w:rFonts w:ascii="Times New Roman" w:hAnsi="Times New Roman" w:cs="Times New Roman"/>
+        </w:rPr>
+        <w:t xml:space="preserve"> </w:t>
+      </w:r>
+      <w:r>
+        <w:rPr>
+          <w:rFonts w:ascii="Times New Roman" w:hAnsi="Times New Roman" w:cs="Times New Roman"/>
+        </w:rPr>
+        <w:t>a</w:t>
+      </w:r>
+      <w:r>
+        <w:rPr>
+          <w:rFonts w:ascii="Times New Roman" w:hAnsi="Times New Roman" w:cs="Times New Roman"/>
+        </w:rPr>
+        <w:t xml:space="preserve"> </w:t>
+      </w:r>
+      <w:r>
+        <w:rPr>
+          <w:rFonts w:ascii="Times New Roman" w:hAnsi="Times New Roman" w:cs="Times New Roman"/>
+        </w:rPr>
+        <w:t xml:space="preserve">Software Engineer at </w:t>
+      </w:r>
+      <w:proofErr w:type="spellStart"/>
+      <w:r>
+        <w:rPr>
+          <w:rFonts w:ascii="Times New Roman" w:hAnsi="Times New Roman" w:cs="Times New Roman"/>
+        </w:rPr>
+        <w:t>Eclypses</w:t>
+      </w:r>
+      <w:proofErr w:type="spellEnd"/>
+      <w:r>
+        <w:rPr>
+          <w:rFonts w:ascii="Times New Roman" w:hAnsi="Times New Roman" w:cs="Times New Roman"/>
+        </w:rPr>
+        <w:t>, a cyber security company located in Colorado Springs. He</w:t>
+      </w:r>
+      <w:r>
+        <w:rPr>
+          <w:rFonts w:ascii="Times New Roman" w:hAnsi="Times New Roman" w:cs="Times New Roman"/>
+        </w:rPr>
+        <w:t xml:space="preserve"> has considerable background in the .NET ecosystem as well as experience</w:t>
+      </w:r>
+      <w:r>
+        <w:rPr>
+          <w:rFonts w:ascii="Times New Roman" w:hAnsi="Times New Roman" w:cs="Times New Roman"/>
+        </w:rPr>
+        <w:t xml:space="preserve"> with the software engineering process, agile development</w:t>
+      </w:r>
+      <w:r>
+        <w:rPr>
+          <w:rFonts w:ascii="Times New Roman" w:hAnsi="Times New Roman" w:cs="Times New Roman"/>
+        </w:rPr>
+        <w:t>,</w:t>
+      </w:r>
+      <w:r>
+        <w:rPr>
+          <w:rFonts w:ascii="Times New Roman" w:hAnsi="Times New Roman" w:cs="Times New Roman"/>
+        </w:rPr>
+        <w:t xml:space="preserve"> software security and computational cryptography, applied</w:t>
+      </w:r>
+      <w:r>
+        <w:rPr>
+          <w:rFonts w:ascii="Times New Roman" w:hAnsi="Times New Roman" w:cs="Times New Roman"/>
+        </w:rPr>
+        <w:t xml:space="preserve"> </w:t>
+      </w:r>
+      <w:r>
+        <w:rPr>
+          <w:rFonts w:ascii="Times New Roman" w:hAnsi="Times New Roman" w:cs="Times New Roman"/>
+        </w:rPr>
+        <w:t>deep learning methods for object detection and tracking, IoT</w:t>
+      </w:r>
+      <w:r>
+        <w:rPr>
+          <w:rFonts w:ascii="Times New Roman" w:hAnsi="Times New Roman" w:cs="Times New Roman"/>
+        </w:rPr>
+        <w:t xml:space="preserve"> systems</w:t>
+      </w:r>
+      <w:r>
+        <w:rPr>
+          <w:rFonts w:ascii="Times New Roman" w:hAnsi="Times New Roman" w:cs="Times New Roman"/>
+        </w:rPr>
+        <w:t>, and some exposure to robotics.</w:t>
+      </w:r>
+    </w:p>
+    <w:p>
+      <w:pPr>
+        <w:spacing w:after="120"/>
+        <w:rPr>
+          <w:rFonts w:ascii="Times New Roman" w:hAnsi="Times New Roman" w:cs="Times New Roman"/>
+        </w:rPr>
+      </w:pPr>
+    </w:p>
+    <w:p>
+      <w:pPr>
+        <w:spacing w:after="120"/>
+        <w:rPr>
+          <w:rFonts w:ascii="Times New Roman" w:hAnsi="Times New Roman" w:cs="Times New Roman"/>
+        </w:rPr>
+      </w:pPr>
+      <w:r>
+        <w:rPr>
+          <w:rFonts w:ascii="Times New Roman" w:hAnsi="Times New Roman" w:cs="Times New Roman"/>
+        </w:rPr>
+        <w:t xml:space="preserve">Colton </w:t>
+      </w:r>
+      <w:proofErr w:type="spellStart"/>
+      <w:r>
+        <w:rPr>
+          <w:rFonts w:ascii="Times New Roman" w:hAnsi="Times New Roman" w:cs="Times New Roman"/>
+        </w:rPr>
+        <w:t>Homuth</w:t>
+      </w:r>
+      <w:proofErr w:type="spellEnd"/>
+      <w:r>
+        <w:rPr>
+          <w:rFonts w:ascii="Times New Roman" w:hAnsi="Times New Roman" w:cs="Times New Roman"/>
+        </w:rPr>
+        <w:t xml:space="preserve"> …</w:t>
+      </w:r>
+    </w:p>
+    <w:p>
+      <w:pPr>
+        <w:spacing w:after="120"/>
+        <w:rPr>
+          <w:rFonts w:ascii="Times New Roman" w:hAnsi="Times New Roman" w:cs="Times New Roman"/>
+        </w:rPr>
+      </w:pPr>
+    </w:p>
+    <w:p>
+      <w:pPr>
+        <w:spacing w:after="120"/>
+        <w:rPr>
+          <w:rFonts w:ascii="Times New Roman" w:hAnsi="Times New Roman" w:cs="Times New Roman"/>
+        </w:rPr>
+      </w:pPr>
+      <w:r>
+        <w:rPr>
+          <w:rFonts w:ascii="Times New Roman" w:hAnsi="Times New Roman" w:cs="Times New Roman"/>
+        </w:rPr>
+        <w:t>William Ross …</w:t>
+      </w:r>
+    </w:p>
+    <w:p>
+      <w:pPr>
+        <w:spacing w:after="120"/>
+        <w:rPr>
+          <w:rFonts w:ascii="Times New Roman" w:hAnsi="Times New Roman" w:cs="Times New Roman"/>
+        </w:rPr>
+      </w:pPr>
+    </w:p>
+    <w:p>
+      <w:pPr>
+        <w:spacing w:after="120"/>
+        <w:rPr>
+          <w:rFonts w:ascii="Times New Roman" w:hAnsi="Times New Roman" w:cs="Times New Roman"/>
+        </w:rPr>
+      </w:pPr>
+      <w:r>
+        <w:rPr>
+          <w:rFonts w:ascii="Times New Roman" w:hAnsi="Times New Roman" w:cs="Times New Roman"/>
+        </w:rPr>
+        <w:t xml:space="preserve">Overall, our team has limited experience with </w:t>
+      </w:r>
+      <w:r>
+        <w:rPr>
+          <w:rFonts w:ascii="Times New Roman" w:hAnsi="Times New Roman" w:cs="Times New Roman"/>
+        </w:rPr>
+        <w:t xml:space="preserve">both </w:t>
+      </w:r>
+      <w:r>
+        <w:rPr>
+          <w:rFonts w:ascii="Times New Roman" w:hAnsi="Times New Roman" w:cs="Times New Roman"/>
+        </w:rPr>
+        <w:t>Python and robotics</w:t>
+      </w:r>
+      <w:r>
+        <w:rPr>
+          <w:rFonts w:ascii="Times New Roman" w:hAnsi="Times New Roman" w:cs="Times New Roman"/>
+        </w:rPr>
+        <w:t>,</w:t>
+      </w:r>
+      <w:r>
+        <w:rPr>
+          <w:rFonts w:ascii="Times New Roman" w:hAnsi="Times New Roman" w:cs="Times New Roman"/>
+        </w:rPr>
+        <w:t xml:space="preserve"> which will </w:t>
+      </w:r>
+      <w:r>
+        <w:rPr>
+          <w:rFonts w:ascii="Times New Roman" w:hAnsi="Times New Roman" w:cs="Times New Roman"/>
+        </w:rPr>
+        <w:t>certainly be</w:t>
+      </w:r>
+      <w:r>
+        <w:rPr>
+          <w:rFonts w:ascii="Times New Roman" w:hAnsi="Times New Roman" w:cs="Times New Roman"/>
+        </w:rPr>
+        <w:t xml:space="preserve"> </w:t>
+      </w:r>
+      <w:r>
+        <w:rPr>
+          <w:rFonts w:ascii="Times New Roman" w:hAnsi="Times New Roman" w:cs="Times New Roman"/>
+        </w:rPr>
+        <w:t xml:space="preserve">key </w:t>
+      </w:r>
+      <w:r>
+        <w:rPr>
+          <w:rFonts w:ascii="Times New Roman" w:hAnsi="Times New Roman" w:cs="Times New Roman"/>
+        </w:rPr>
+        <w:t xml:space="preserve">areas of focused research and improvement for all team members. </w:t>
+      </w:r>
+      <w:r>
+        <w:rPr>
+          <w:rFonts w:ascii="Times New Roman" w:hAnsi="Times New Roman" w:cs="Times New Roman"/>
+        </w:rPr>
+        <w:t xml:space="preserve">Developing familiarity and understanding of the proprietary NAO Framework will also require a significant investment from the </w:t>
+      </w:r>
+      <w:r>
+        <w:rPr>
+          <w:rFonts w:ascii="Times New Roman" w:hAnsi="Times New Roman" w:cs="Times New Roman"/>
+        </w:rPr>
+        <w:t>team and</w:t>
+      </w:r>
+      <w:r>
+        <w:rPr>
+          <w:rFonts w:ascii="Times New Roman" w:hAnsi="Times New Roman" w:cs="Times New Roman"/>
+        </w:rPr>
+        <w:t xml:space="preserve"> will be necessary in order to understand both its native capabilities, as well as how to implement the advanced social behaviors planned for this project. Finally, we will need to rely on the input of our sponsor and our own research to design the robot’s behaviors and interactions to be as natural and effective as possible when working with </w:t>
+      </w:r>
+      <w:r>
+        <w:rPr>
+          <w:rFonts w:ascii="Times New Roman" w:hAnsi="Times New Roman" w:cs="Times New Roman"/>
+        </w:rPr>
+        <w:t xml:space="preserve">ASD </w:t>
+      </w:r>
+      <w:r>
+        <w:rPr>
+          <w:rFonts w:ascii="Times New Roman" w:hAnsi="Times New Roman" w:cs="Times New Roman"/>
+        </w:rPr>
+        <w:t>childre</w:t>
+      </w:r>
+      <w:r>
+        <w:rPr>
+          <w:rFonts w:ascii="Times New Roman" w:hAnsi="Times New Roman" w:cs="Times New Roman"/>
+        </w:rPr>
+        <w:t>n</w:t>
+      </w:r>
+      <w:r>
+        <w:rPr>
+          <w:rFonts w:ascii="Times New Roman" w:hAnsi="Times New Roman" w:cs="Times New Roman"/>
+        </w:rPr>
+        <w:t xml:space="preserve">.  </w:t>
+      </w:r>
+    </w:p>
+    <w:p>
+      <w:pPr>
+        <w:spacing w:after="120"/>
+        <w:rPr>
+          <w:rFonts w:ascii="Times New Roman" w:hAnsi="Times New Roman" w:cs="Times New Roman"/>
+        </w:rPr>
+      </w:pPr>
+    </w:p>
+    <w:p>
+      <w:pPr>
         <w:pStyle w:val="Heading1"/>
       </w:pPr>
       <w:bookmarkStart w:id="16" w:name="_Toc511225741"/>
@@ -3911,19 +5000,32 @@
       </w:r>
       <w:bookmarkEnd w:id="16"/>
       <w:r>
-        <w:t xml:space="preserve"> – Bryce George</w:t>
-      </w:r>
-    </w:p>
-    <w:p>
-      <w:pPr>
-        <w:spacing w:after="120"/>
-        <w:rPr>
-          <w:rFonts w:ascii="Times New Roman" w:hAnsi="Times New Roman" w:cs="Times New Roman"/>
-        </w:rPr>
-      </w:pPr>
-      <w:r>
-        <w:rPr>
-          <w:rFonts w:ascii="Times New Roman" w:hAnsi="Times New Roman" w:cs="Times New Roman"/>
+        <w:t xml:space="preserve"> </w:t>
+      </w:r>
+      <w:r>
+        <w:t>[written by</w:t>
+      </w:r>
+      <w:r>
+        <w:t xml:space="preserve"> Bryce George</w:t>
+      </w:r>
+      <w:r>
+        <w:t>]</w:t>
+      </w:r>
+    </w:p>
+    <w:p>
+      <w:pPr>
+        <w:spacing w:after="120"/>
+        <w:rPr>
+          <w:rFonts w:ascii="Times New Roman" w:hAnsi="Times New Roman" w:cs="Times New Roman"/>
+          <w:i/>
+          <w:iCs/>
+        </w:rPr>
+      </w:pPr>
+      <w:r>
+        <w:rPr>
+          <w:rFonts w:ascii="Times New Roman" w:hAnsi="Times New Roman" w:cs="Times New Roman"/>
+          <w:i/>
+          <w:iCs/>
         </w:rPr>
         <w:t>Describe roughly how it will be operated, what are the things humans and/or other machines must do for your project to function.  This is not how your project responds to the environment—the sun will rise in the morning whether you want or not, and your project will start recharging a battery if so designed; the human merely must orient it towards the sun.  Additional requirements may be derived from the operational description.</w:t>
       </w:r>
@@ -3938,6 +5040,256 @@
     </w:p>
     <w:p>
       <w:pPr>
+        <w:spacing w:after="120"/>
+        <w:contextualSpacing/>
+        <w:rPr>
+          <w:rFonts w:ascii="Times New Roman" w:hAnsi="Times New Roman" w:cs="Times New Roman"/>
+        </w:rPr>
+      </w:pPr>
+      <w:r>
+        <w:rPr>
+          <w:rFonts w:ascii="Times New Roman" w:hAnsi="Times New Roman" w:cs="Times New Roman"/>
+        </w:rPr>
+        <w:t>Given that the modules developed for this project are intended to provide children with ASD an opportunity for developmental social interactions, the robot must be responsive to many natural human stimuli such as v</w:t>
+      </w:r>
+      <w:r>
+        <w:rPr>
+          <w:rFonts w:ascii="Times New Roman" w:hAnsi="Times New Roman" w:cs="Times New Roman"/>
+        </w:rPr>
+        <w:t xml:space="preserve">erbal instructions and visual cues, as well as being capable of performing many of its functions autonomously. In general, the robot should be placed in a room, directly in front of a drawing surface, and a number of colored writing implements should be available in the nearby vicinity. The person interacting with the robot should then enter the room and approach the robot, optionally offering a greeting. The interactive drawing session should begin either with the person verbally instructing the robot to draw a picture, or with the person agreeing to the robot’s suggestion that they draw a picture together. </w:t>
+      </w:r>
+      <w:r>
+        <w:rPr>
+          <w:rFonts w:ascii="Times New Roman" w:hAnsi="Times New Roman" w:cs="Times New Roman"/>
+        </w:rPr>
+        <w:t xml:space="preserve">If the picture </w:t>
+      </w:r>
+      <w:r>
+        <w:rPr>
+          <w:rFonts w:ascii="Times New Roman" w:hAnsi="Times New Roman" w:cs="Times New Roman"/>
+        </w:rPr>
+        <w:lastRenderedPageBreak/>
+        <w:t xml:space="preserve">to be drawn has not been specified, the robot will ask to clarify what picture should be drawn. From there, the robot will ask the person to </w:t>
+      </w:r>
+      <w:r>
+        <w:rPr>
+          <w:rFonts w:ascii="Times New Roman" w:hAnsi="Times New Roman" w:cs="Times New Roman"/>
+        </w:rPr>
+        <w:t>place the writing implement of the person’s desired</w:t>
+      </w:r>
+      <w:r>
+        <w:rPr>
+          <w:rFonts w:ascii="Times New Roman" w:hAnsi="Times New Roman" w:cs="Times New Roman"/>
+        </w:rPr>
+        <w:t xml:space="preserve"> color </w:t>
+      </w:r>
+      <w:r>
+        <w:rPr>
+          <w:rFonts w:ascii="Times New Roman" w:hAnsi="Times New Roman" w:cs="Times New Roman"/>
+        </w:rPr>
+        <w:t>into its hand</w:t>
+      </w:r>
+      <w:r>
+        <w:rPr>
+          <w:rFonts w:ascii="Times New Roman" w:hAnsi="Times New Roman" w:cs="Times New Roman"/>
+        </w:rPr>
+        <w:t xml:space="preserve">. Once the person has placed the writing implement in the robot’s hand, the hand will </w:t>
+      </w:r>
+      <w:proofErr w:type="gramStart"/>
+      <w:r>
+        <w:rPr>
+          <w:rFonts w:ascii="Times New Roman" w:hAnsi="Times New Roman" w:cs="Times New Roman"/>
+        </w:rPr>
+        <w:t>close</w:t>
+      </w:r>
+      <w:proofErr w:type="gramEnd"/>
+      <w:r>
+        <w:rPr>
+          <w:rFonts w:ascii="Times New Roman" w:hAnsi="Times New Roman" w:cs="Times New Roman"/>
+        </w:rPr>
+        <w:t xml:space="preserve"> and the robot will begin drawing the desired picture on the drawing surface. Once complete, the robot will ask the person if they like the picture and</w:t>
+      </w:r>
+      <w:r>
+        <w:rPr>
+          <w:rFonts w:ascii="Times New Roman" w:hAnsi="Times New Roman" w:cs="Times New Roman"/>
+        </w:rPr>
+        <w:t xml:space="preserve"> respond to their feedback, whereafter, it shall</w:t>
+      </w:r>
+      <w:r>
+        <w:rPr>
+          <w:rFonts w:ascii="Times New Roman" w:hAnsi="Times New Roman" w:cs="Times New Roman"/>
+        </w:rPr>
+        <w:t xml:space="preserve"> await further instruction. </w:t>
+      </w:r>
+    </w:p>
+    <w:p>
+      <w:pPr>
+        <w:spacing w:after="120"/>
+        <w:contextualSpacing/>
+        <w:rPr>
+          <w:rFonts w:ascii="Times New Roman" w:hAnsi="Times New Roman" w:cs="Times New Roman"/>
+        </w:rPr>
+      </w:pPr>
+    </w:p>
+    <w:p>
+      <w:pPr>
+        <w:spacing w:after="120"/>
+        <w:contextualSpacing/>
+        <w:rPr>
+          <w:rFonts w:ascii="Times New Roman" w:hAnsi="Times New Roman" w:cs="Times New Roman"/>
+        </w:rPr>
+      </w:pPr>
+      <w:r>
+        <w:rPr>
+          <w:rFonts w:ascii="Times New Roman" w:hAnsi="Times New Roman" w:cs="Times New Roman"/>
+        </w:rPr>
+        <w:t xml:space="preserve">Depending on the </w:t>
+      </w:r>
+      <w:r>
+        <w:rPr>
+          <w:rFonts w:ascii="Times New Roman" w:hAnsi="Times New Roman" w:cs="Times New Roman"/>
+        </w:rPr>
+        <w:t>extension features</w:t>
+      </w:r>
+      <w:r>
+        <w:rPr>
+          <w:rFonts w:ascii="Times New Roman" w:hAnsi="Times New Roman" w:cs="Times New Roman"/>
+        </w:rPr>
+        <w:t xml:space="preserve"> which are able to be </w:t>
+      </w:r>
+      <w:r>
+        <w:rPr>
+          <w:rFonts w:ascii="Times New Roman" w:hAnsi="Times New Roman" w:cs="Times New Roman"/>
+        </w:rPr>
+        <w:t>developed in the time allotted</w:t>
+      </w:r>
+      <w:r>
+        <w:rPr>
+          <w:rFonts w:ascii="Times New Roman" w:hAnsi="Times New Roman" w:cs="Times New Roman"/>
+        </w:rPr>
+        <w:t xml:space="preserve">, the following additions to the previous scenario may also be </w:t>
+      </w:r>
+      <w:r>
+        <w:rPr>
+          <w:rFonts w:ascii="Times New Roman" w:hAnsi="Times New Roman" w:cs="Times New Roman"/>
+        </w:rPr>
+        <w:t>viable. The robot may not need to be placed directly in front of the drawing surface in the room. Instead, it might be positioned some ways away from it and be able to locate and move to the drawing surface on its own once the interactive drawing sequence has begun. Additionally, the robot may be capable of locating writing implements in its vicinity and picking them up on its own, in which case, the robot will do so instead of requesting for the person to put one in its hand. The robot may also be capable of selecting a color on its own, wherefore it would ask the person whether they would like for it to use a different color before proceeding</w:t>
+      </w:r>
+      <w:r>
+        <w:rPr>
+          <w:rFonts w:ascii="Times New Roman" w:hAnsi="Times New Roman" w:cs="Times New Roman"/>
+        </w:rPr>
+        <w:t>—</w:t>
+      </w:r>
+      <w:r>
+        <w:rPr>
+          <w:rFonts w:ascii="Times New Roman" w:hAnsi="Times New Roman" w:cs="Times New Roman"/>
+        </w:rPr>
+        <w:t xml:space="preserve">using the color it selected itself unless </w:t>
+      </w:r>
+      <w:r>
+        <w:rPr>
+          <w:rFonts w:ascii="Times New Roman" w:hAnsi="Times New Roman" w:cs="Times New Roman"/>
+        </w:rPr>
+        <w:t xml:space="preserve">directed </w:t>
+      </w:r>
+      <w:r>
+        <w:rPr>
+          <w:rFonts w:ascii="Times New Roman" w:hAnsi="Times New Roman" w:cs="Times New Roman"/>
+        </w:rPr>
+        <w:t xml:space="preserve">otherwise. </w:t>
+      </w:r>
+      <w:r>
+        <w:rPr>
+          <w:rFonts w:ascii="Times New Roman" w:hAnsi="Times New Roman" w:cs="Times New Roman"/>
+        </w:rPr>
+        <w:t xml:space="preserve">In order to accomplish these tasks </w:t>
+      </w:r>
+      <w:proofErr w:type="gramStart"/>
+      <w:r>
+        <w:rPr>
+          <w:rFonts w:ascii="Times New Roman" w:hAnsi="Times New Roman" w:cs="Times New Roman"/>
+        </w:rPr>
+        <w:t>which</w:t>
+      </w:r>
+      <w:proofErr w:type="gramEnd"/>
+      <w:r>
+        <w:rPr>
+          <w:rFonts w:ascii="Times New Roman" w:hAnsi="Times New Roman" w:cs="Times New Roman"/>
+        </w:rPr>
+        <w:t xml:space="preserve"> rely on the robot’s visual perception, the robot will need to use a GPU to process the images so they can be analyzed by deep learning models trained to detect the relevant features. </w:t>
+      </w:r>
+      <w:r>
+        <w:rPr>
+          <w:rFonts w:ascii="Times New Roman" w:hAnsi="Times New Roman" w:cs="Times New Roman"/>
+        </w:rPr>
+        <w:t xml:space="preserve">The </w:t>
+      </w:r>
+      <w:r>
+        <w:rPr>
+          <w:rFonts w:ascii="Times New Roman" w:hAnsi="Times New Roman" w:cs="Times New Roman"/>
+        </w:rPr>
+        <w:t>scope</w:t>
+      </w:r>
+      <w:r>
+        <w:rPr>
+          <w:rFonts w:ascii="Times New Roman" w:hAnsi="Times New Roman" w:cs="Times New Roman"/>
+        </w:rPr>
+        <w:t xml:space="preserve"> of pictures which the robot can </w:t>
+      </w:r>
+      <w:r>
+        <w:rPr>
+          <w:rFonts w:ascii="Times New Roman" w:hAnsi="Times New Roman" w:cs="Times New Roman"/>
+        </w:rPr>
+        <w:t>draw</w:t>
+      </w:r>
+      <w:r>
+        <w:rPr>
+          <w:rFonts w:ascii="Times New Roman" w:hAnsi="Times New Roman" w:cs="Times New Roman"/>
+        </w:rPr>
+        <w:t xml:space="preserve"> may also be broadened to include </w:t>
+      </w:r>
+      <w:r>
+        <w:rPr>
+          <w:rFonts w:ascii="Times New Roman" w:hAnsi="Times New Roman" w:cs="Times New Roman"/>
+        </w:rPr>
+        <w:t>a larger number of</w:t>
+      </w:r>
+      <w:r>
+        <w:rPr>
+          <w:rFonts w:ascii="Times New Roman" w:hAnsi="Times New Roman" w:cs="Times New Roman"/>
+        </w:rPr>
+        <w:t xml:space="preserve"> pre-defined objects, pictures composed of multiple objects, and possibly the ability to reproduce a line-drawn version of an image it sees using its own camera in real time. For more complex pictures, the robot may be able to differentiate between different objects and ask for or select different colors for each.</w:t>
+      </w:r>
+      <w:r>
+        <w:rPr>
+          <w:rFonts w:ascii="Times New Roman" w:hAnsi="Times New Roman" w:cs="Times New Roman"/>
+        </w:rPr>
+        <w:t xml:space="preserve"> </w:t>
+      </w:r>
+      <w:r>
+        <w:rPr>
+          <w:rFonts w:ascii="Times New Roman" w:hAnsi="Times New Roman" w:cs="Times New Roman"/>
+        </w:rPr>
+        <w:t xml:space="preserve">The robot may also be capable of </w:t>
+      </w:r>
+      <w:r>
+        <w:rPr>
+          <w:rFonts w:ascii="Times New Roman" w:hAnsi="Times New Roman" w:cs="Times New Roman"/>
+        </w:rPr>
+        <w:t xml:space="preserve">identifying more opportunities for social interaction with the person during the drawing process. In such cases, the robot will be able to generate the correct phrases and body language to initiate and maintain the conversation for its natural duration, selecting appropriate actions at each stage. </w:t>
+      </w:r>
+    </w:p>
+    <w:p>
+      <w:pPr>
+        <w:spacing w:after="120"/>
+        <w:rPr>
+          <w:rFonts w:ascii="Times New Roman" w:hAnsi="Times New Roman" w:cs="Times New Roman"/>
+        </w:rPr>
+      </w:pPr>
+    </w:p>
+    <w:p>
+      <w:pPr>
         <w:pStyle w:val="Heading1"/>
       </w:pPr>
       <w:bookmarkStart w:id="17" w:name="_Toc511225742"/>
@@ -3952,31 +5304,48 @@
       </w:r>
       <w:bookmarkEnd w:id="17"/>
       <w:r>
-        <w:t xml:space="preserve"> – Andrew Nguyen</w:t>
-      </w:r>
-    </w:p>
-    <w:p>
-      <w:pPr>
-        <w:spacing w:after="120"/>
-        <w:rPr>
-          <w:rFonts w:ascii="Times New Roman" w:hAnsi="Times New Roman" w:cs="Times New Roman"/>
-        </w:rPr>
-      </w:pPr>
-      <w:r>
-        <w:rPr>
-          <w:rFonts w:ascii="Times New Roman" w:hAnsi="Times New Roman" w:cs="Times New Roman"/>
+        <w:t xml:space="preserve"> </w:t>
+      </w:r>
+      <w:r>
+        <w:t>[written by</w:t>
+      </w:r>
+      <w:r>
+        <w:t xml:space="preserve"> Andrew Nguyen</w:t>
+      </w:r>
+      <w:r>
+        <w:t>]</w:t>
+      </w:r>
+    </w:p>
+    <w:p>
+      <w:pPr>
+        <w:spacing w:after="120"/>
+        <w:rPr>
+          <w:rFonts w:ascii="Times New Roman" w:hAnsi="Times New Roman" w:cs="Times New Roman"/>
+          <w:i/>
+          <w:iCs/>
+        </w:rPr>
+      </w:pPr>
+      <w:r>
+        <w:rPr>
+          <w:rFonts w:ascii="Times New Roman" w:hAnsi="Times New Roman" w:cs="Times New Roman"/>
+          <w:i/>
+          <w:iCs/>
         </w:rPr>
         <w:t>Very rough at this point—</w:t>
       </w:r>
       <w:r>
         <w:rPr>
           <w:rFonts w:ascii="Times New Roman" w:hAnsi="Times New Roman" w:cs="Times New Roman"/>
+          <w:i/>
+          <w:iCs/>
         </w:rPr>
         <w:t xml:space="preserve">Inputs, outputs, </w:t>
       </w:r>
       <w:r>
         <w:rPr>
           <w:rFonts w:ascii="Times New Roman" w:hAnsi="Times New Roman" w:cs="Times New Roman"/>
+          <w:i/>
+          <w:iCs/>
         </w:rPr>
         <w:t>blocks of basic function, not specific devices or programs</w:t>
       </w:r>
@@ -3995,7 +5364,6 @@
       </w:pPr>
       <w:bookmarkStart w:id="18" w:name="_Toc511225743"/>
       <w:r>
-        <w:lastRenderedPageBreak/>
         <w:t xml:space="preserve">System </w:t>
       </w:r>
       <w:r>
@@ -4009,30 +5377,45 @@
       </w:r>
       <w:bookmarkEnd w:id="18"/>
       <w:r>
-        <w:t xml:space="preserve"> – Colton </w:t>
+        <w:t xml:space="preserve"> </w:t>
+      </w:r>
+      <w:r>
+        <w:t xml:space="preserve">[written by </w:t>
+      </w:r>
+      <w:r>
+        <w:t xml:space="preserve">Colton </w:t>
       </w:r>
       <w:proofErr w:type="spellStart"/>
       <w:r>
         <w:t>Homuth</w:t>
       </w:r>
       <w:proofErr w:type="spellEnd"/>
-    </w:p>
-    <w:p>
-      <w:pPr>
-        <w:spacing w:after="120"/>
-        <w:rPr>
-          <w:rFonts w:ascii="Times New Roman" w:hAnsi="Times New Roman" w:cs="Times New Roman"/>
-        </w:rPr>
-      </w:pPr>
-      <w:r>
-        <w:rPr>
-          <w:rFonts w:ascii="Times New Roman" w:hAnsi="Times New Roman" w:cs="Times New Roman"/>
+      <w:r>
+        <w:t>]</w:t>
+      </w:r>
+    </w:p>
+    <w:p>
+      <w:pPr>
+        <w:spacing w:after="120"/>
+        <w:rPr>
+          <w:rFonts w:ascii="Times New Roman" w:hAnsi="Times New Roman" w:cs="Times New Roman"/>
+          <w:i/>
+          <w:iCs/>
+        </w:rPr>
+      </w:pPr>
+      <w:r>
+        <w:rPr>
+          <w:rFonts w:ascii="Times New Roman" w:hAnsi="Times New Roman" w:cs="Times New Roman"/>
+          <w:i/>
+          <w:iCs/>
         </w:rPr>
         <w:t xml:space="preserve">What needs to be designed?  </w:t>
       </w:r>
       <w:r>
         <w:rPr>
           <w:rFonts w:ascii="Times New Roman" w:hAnsi="Times New Roman" w:cs="Times New Roman"/>
+          <w:i/>
+          <w:iCs/>
         </w:rPr>
         <w:t>Where do you expect to make your mark on this project?  What will you synthesize, what are the questions you need to find the right answers for?  Don’t answer yet, but show what the unknowns are, what are the things which could have a big impact?</w:t>
       </w:r>
@@ -4047,6 +5430,20 @@
     </w:p>
     <w:p>
       <w:pPr>
+        <w:spacing w:after="120"/>
+        <w:rPr>
+          <w:rFonts w:ascii="Times New Roman" w:hAnsi="Times New Roman" w:cs="Times New Roman"/>
+        </w:rPr>
+      </w:pPr>
+      <w:r>
+        <w:rPr>
+          <w:rFonts w:ascii="Times New Roman" w:hAnsi="Times New Roman" w:cs="Times New Roman"/>
+        </w:rPr>
+        <w:t>&lt;Paste here&gt;</w:t>
+      </w:r>
+    </w:p>
+    <w:p>
+      <w:pPr>
         <w:pStyle w:val="Heading1"/>
       </w:pPr>
       <w:bookmarkStart w:id="19" w:name="_Toc511225744"/>
@@ -4055,90 +5452,469 @@
       </w:r>
       <w:bookmarkEnd w:id="19"/>
       <w:r>
-        <w:t xml:space="preserve"> – William Ross</w:t>
-      </w:r>
-    </w:p>
-    <w:p>
-      <w:pPr>
-        <w:spacing w:after="120"/>
-        <w:rPr>
-          <w:rFonts w:ascii="Times New Roman" w:hAnsi="Times New Roman" w:cs="Times New Roman"/>
-        </w:rPr>
-      </w:pPr>
-      <w:r>
-        <w:rPr>
-          <w:rFonts w:ascii="Times New Roman" w:hAnsi="Times New Roman" w:cs="Times New Roman"/>
-        </w:rPr>
-        <w:t xml:space="preserve">Can be very rough, but try to list </w:t>
-      </w:r>
-      <w:r>
-        <w:rPr>
-          <w:rFonts w:ascii="Times New Roman" w:hAnsi="Times New Roman" w:cs="Times New Roman"/>
+        <w:t xml:space="preserve"> </w:t>
+      </w:r>
+      <w:r>
+        <w:t xml:space="preserve">[written by </w:t>
+      </w:r>
+      <w:r>
+        <w:t>William Ross</w:t>
+      </w:r>
+      <w:r>
+        <w:t>]</w:t>
+      </w:r>
+    </w:p>
+    <w:p>
+      <w:pPr>
+        <w:spacing w:after="120"/>
+        <w:rPr>
+          <w:rFonts w:ascii="Times New Roman" w:hAnsi="Times New Roman" w:cs="Times New Roman"/>
+          <w:i/>
+          <w:iCs/>
+        </w:rPr>
+      </w:pPr>
+      <w:r>
+        <w:rPr>
+          <w:rFonts w:ascii="Times New Roman" w:hAnsi="Times New Roman" w:cs="Times New Roman"/>
+          <w:i/>
+          <w:iCs/>
+        </w:rPr>
+        <w:t xml:space="preserve">Can be very </w:t>
+      </w:r>
+      <w:proofErr w:type="gramStart"/>
+      <w:r>
+        <w:rPr>
+          <w:rFonts w:ascii="Times New Roman" w:hAnsi="Times New Roman" w:cs="Times New Roman"/>
+          <w:i/>
+          <w:iCs/>
+        </w:rPr>
+        <w:t>rough, but</w:t>
+      </w:r>
+      <w:proofErr w:type="gramEnd"/>
+      <w:r>
+        <w:rPr>
+          <w:rFonts w:ascii="Times New Roman" w:hAnsi="Times New Roman" w:cs="Times New Roman"/>
+          <w:i/>
+          <w:iCs/>
+        </w:rPr>
+        <w:t xml:space="preserve"> try to list </w:t>
+      </w:r>
+      <w:r>
+        <w:rPr>
+          <w:rFonts w:ascii="Times New Roman" w:hAnsi="Times New Roman" w:cs="Times New Roman"/>
+          <w:i/>
+          <w:iCs/>
         </w:rPr>
         <w:t xml:space="preserve">what needs to be purchased and </w:t>
       </w:r>
       <w:r>
         <w:rPr>
           <w:rFonts w:ascii="Times New Roman" w:hAnsi="Times New Roman" w:cs="Times New Roman"/>
+          <w:i/>
+          <w:iCs/>
         </w:rPr>
         <w:t>costs as you think they may be, as well as sources of income.</w:t>
       </w:r>
       <w:r>
         <w:rPr>
           <w:rFonts w:ascii="Times New Roman" w:hAnsi="Times New Roman" w:cs="Times New Roman"/>
+          <w:i/>
+          <w:iCs/>
         </w:rPr>
         <w:t xml:space="preserve">  A range is OK.  Where you receive donations, write that—for instance, if you will receive IC’s free note that and the sources</w:t>
       </w:r>
     </w:p>
     <w:p>
       <w:pPr>
+        <w:spacing w:after="120"/>
+        <w:rPr>
+          <w:rFonts w:ascii="Times New Roman" w:hAnsi="Times New Roman" w:cs="Times New Roman"/>
+        </w:rPr>
+      </w:pPr>
+    </w:p>
+    <w:p>
+      <w:pPr>
+        <w:spacing w:after="120"/>
+        <w:rPr>
+          <w:rFonts w:ascii="Times New Roman" w:hAnsi="Times New Roman" w:cs="Times New Roman"/>
+        </w:rPr>
+      </w:pPr>
+      <w:r>
+        <w:rPr>
+          <w:rFonts w:ascii="Times New Roman" w:hAnsi="Times New Roman" w:cs="Times New Roman"/>
+        </w:rPr>
+        <w:t>&lt;Paste here&gt;</w:t>
+      </w:r>
+    </w:p>
+    <w:p>
+      <w:pPr>
         <w:pStyle w:val="Heading1"/>
       </w:pPr>
+      <w:bookmarkStart w:id="20" w:name="_Toc511225745"/>
+      <w:r>
+        <w:t>Deliverables</w:t>
+      </w:r>
+      <w:bookmarkEnd w:id="20"/>
+      <w:r>
+        <w:t xml:space="preserve"> </w:t>
+      </w:r>
+      <w:r>
+        <w:t>[written by</w:t>
+      </w:r>
+      <w:r>
+        <w:t xml:space="preserve"> Bryce George</w:t>
+      </w:r>
+      <w:r>
+        <w:t>]</w:t>
+      </w:r>
+    </w:p>
+    <w:p>
+      <w:pPr>
+        <w:spacing w:after="120"/>
+        <w:rPr>
+          <w:rFonts w:ascii="Times New Roman" w:hAnsi="Times New Roman" w:cs="Times New Roman"/>
+          <w:i/>
+          <w:iCs/>
+        </w:rPr>
+      </w:pPr>
+      <w:r>
+        <w:rPr>
+          <w:rFonts w:ascii="Times New Roman" w:hAnsi="Times New Roman" w:cs="Times New Roman"/>
+          <w:i/>
+          <w:iCs/>
+        </w:rPr>
+        <w:t xml:space="preserve">What will be </w:t>
+      </w:r>
+      <w:r>
+        <w:rPr>
+          <w:rFonts w:ascii="Times New Roman" w:hAnsi="Times New Roman" w:cs="Times New Roman"/>
+          <w:i/>
+          <w:iCs/>
+        </w:rPr>
+        <w:t>on the table at the front of the room in May?</w:t>
+      </w:r>
+    </w:p>
+    <w:p>
+      <w:pPr>
+        <w:spacing w:after="120"/>
+        <w:rPr>
+          <w:rFonts w:ascii="Times New Roman" w:hAnsi="Times New Roman" w:cs="Times New Roman"/>
+        </w:rPr>
+      </w:pPr>
+    </w:p>
+    <w:p>
+      <w:pPr>
+        <w:spacing w:after="120"/>
+        <w:rPr>
+          <w:rFonts w:ascii="Times New Roman" w:hAnsi="Times New Roman" w:cs="Times New Roman"/>
+        </w:rPr>
+      </w:pPr>
+      <w:r>
+        <w:rPr>
+          <w:rFonts w:ascii="Times New Roman" w:hAnsi="Times New Roman" w:cs="Times New Roman"/>
+        </w:rPr>
+        <w:t xml:space="preserve">The </w:t>
+      </w:r>
+      <w:r>
+        <w:rPr>
+          <w:rFonts w:ascii="Times New Roman" w:hAnsi="Times New Roman" w:cs="Times New Roman"/>
+        </w:rPr>
+        <w:t xml:space="preserve">primary </w:t>
+      </w:r>
+      <w:r>
+        <w:rPr>
+          <w:rFonts w:ascii="Times New Roman" w:hAnsi="Times New Roman" w:cs="Times New Roman"/>
+        </w:rPr>
+        <w:t xml:space="preserve">deliverable for this project will be the </w:t>
+      </w:r>
+      <w:r>
+        <w:rPr>
+          <w:rFonts w:ascii="Times New Roman" w:hAnsi="Times New Roman" w:cs="Times New Roman"/>
+        </w:rPr>
+        <w:t xml:space="preserve">software </w:t>
+      </w:r>
+      <w:r>
+        <w:rPr>
+          <w:rFonts w:ascii="Times New Roman" w:hAnsi="Times New Roman" w:cs="Times New Roman"/>
+        </w:rPr>
+        <w:t xml:space="preserve">developed to allow </w:t>
+      </w:r>
+      <w:r>
+        <w:rPr>
+          <w:rFonts w:ascii="Times New Roman" w:hAnsi="Times New Roman" w:cs="Times New Roman"/>
+        </w:rPr>
+        <w:t>a</w:t>
+      </w:r>
+      <w:r>
+        <w:rPr>
+          <w:rFonts w:ascii="Times New Roman" w:hAnsi="Times New Roman" w:cs="Times New Roman"/>
+        </w:rPr>
+        <w:t xml:space="preserve"> NAO robot to </w:t>
+      </w:r>
+      <w:r>
+        <w:rPr>
+          <w:rFonts w:ascii="Times New Roman" w:hAnsi="Times New Roman" w:cs="Times New Roman"/>
+        </w:rPr>
+        <w:t>perform</w:t>
+      </w:r>
+      <w:r>
+        <w:rPr>
+          <w:rFonts w:ascii="Times New Roman" w:hAnsi="Times New Roman" w:cs="Times New Roman"/>
+        </w:rPr>
+        <w:t xml:space="preserve"> the </w:t>
+      </w:r>
+      <w:r>
+        <w:rPr>
+          <w:rFonts w:ascii="Times New Roman" w:hAnsi="Times New Roman" w:cs="Times New Roman"/>
+        </w:rPr>
+        <w:t xml:space="preserve">desired social drawing exercise. </w:t>
+      </w:r>
+      <w:r>
+        <w:rPr>
+          <w:rFonts w:ascii="Times New Roman" w:hAnsi="Times New Roman" w:cs="Times New Roman"/>
+        </w:rPr>
+        <w:t>The software</w:t>
+      </w:r>
+      <w:r>
+        <w:rPr>
+          <w:rFonts w:ascii="Times New Roman" w:hAnsi="Times New Roman" w:cs="Times New Roman"/>
+        </w:rPr>
+        <w:t xml:space="preserve"> will include a custom SDK containing modules that provide the generic support components for implementing advanced social behaviors in the NAO robot, as well as a social interactive drawing module that implements the SDK in order to accomplish that use case.</w:t>
+      </w:r>
+      <w:r>
+        <w:rPr>
+          <w:rFonts w:ascii="Times New Roman" w:hAnsi="Times New Roman" w:cs="Times New Roman"/>
+        </w:rPr>
+        <w:t xml:space="preserve"> Software documentation will also be delivered to explain the code and support future developments</w:t>
+      </w:r>
+      <w:r>
+        <w:rPr>
+          <w:rFonts w:ascii="Times New Roman" w:hAnsi="Times New Roman" w:cs="Times New Roman"/>
+        </w:rPr>
+        <w:t>, as well as a</w:t>
+      </w:r>
+      <w:r>
+        <w:rPr>
+          <w:rFonts w:ascii="Times New Roman" w:hAnsi="Times New Roman" w:cs="Times New Roman"/>
+        </w:rPr>
+        <w:t xml:space="preserve"> manual for integrating</w:t>
+      </w:r>
+      <w:r>
+        <w:rPr>
+          <w:rFonts w:ascii="Times New Roman" w:hAnsi="Times New Roman" w:cs="Times New Roman"/>
+        </w:rPr>
+        <w:t xml:space="preserve"> and utilizing</w:t>
+      </w:r>
+      <w:r>
+        <w:rPr>
+          <w:rFonts w:ascii="Times New Roman" w:hAnsi="Times New Roman" w:cs="Times New Roman"/>
+        </w:rPr>
+        <w:t xml:space="preserve"> a Jetson</w:t>
+      </w:r>
+      <w:r>
+        <w:rPr>
+          <w:rFonts w:ascii="Times New Roman" w:hAnsi="Times New Roman" w:cs="Times New Roman"/>
+        </w:rPr>
+        <w:t xml:space="preserve"> Nano GPU with</w:t>
+      </w:r>
+      <w:r>
+        <w:rPr>
+          <w:rFonts w:ascii="Times New Roman" w:hAnsi="Times New Roman" w:cs="Times New Roman"/>
+        </w:rPr>
+        <w:t>in</w:t>
+      </w:r>
+      <w:r>
+        <w:rPr>
+          <w:rFonts w:ascii="Times New Roman" w:hAnsi="Times New Roman" w:cs="Times New Roman"/>
+        </w:rPr>
+        <w:t xml:space="preserve"> the NAO </w:t>
+      </w:r>
+      <w:r>
+        <w:rPr>
+          <w:rFonts w:ascii="Times New Roman" w:hAnsi="Times New Roman" w:cs="Times New Roman"/>
+        </w:rPr>
+        <w:t>F</w:t>
+      </w:r>
+      <w:r>
+        <w:rPr>
+          <w:rFonts w:ascii="Times New Roman" w:hAnsi="Times New Roman" w:cs="Times New Roman"/>
+        </w:rPr>
+        <w:t>ramework</w:t>
+      </w:r>
+      <w:r>
+        <w:rPr>
+          <w:rFonts w:ascii="Times New Roman" w:hAnsi="Times New Roman" w:cs="Times New Roman"/>
+        </w:rPr>
+        <w:t>.</w:t>
+      </w:r>
+      <w:r>
+        <w:rPr>
+          <w:rFonts w:ascii="Times New Roman" w:hAnsi="Times New Roman" w:cs="Times New Roman"/>
+        </w:rPr>
+        <w:t xml:space="preserve"> A mechanism for attaching the GPU to the robot will also be developed. </w:t>
+      </w:r>
+    </w:p>
+    <w:p>
+      <w:pPr>
+        <w:spacing w:after="120"/>
+        <w:rPr>
+          <w:rFonts w:ascii="Times New Roman" w:hAnsi="Times New Roman" w:cs="Times New Roman"/>
+        </w:rPr>
+      </w:pPr>
+    </w:p>
+    <w:p>
+      <w:pPr>
+        <w:pStyle w:val="ListParagraph"/>
+        <w:numPr>
+          <w:ilvl w:val="0"/>
+          <w:numId w:val="17"/>
+        </w:numPr>
+        <w:spacing w:after="120"/>
+        <w:rPr>
+          <w:rFonts w:ascii="Times New Roman" w:hAnsi="Times New Roman" w:cs="Times New Roman"/>
+        </w:rPr>
+      </w:pPr>
+      <w:r>
+        <w:rPr>
+          <w:rFonts w:ascii="Times New Roman" w:hAnsi="Times New Roman" w:cs="Times New Roman"/>
+        </w:rPr>
+        <w:t>Software</w:t>
+      </w:r>
+    </w:p>
+    <w:p>
+      <w:pPr>
+        <w:pStyle w:val="ListParagraph"/>
+        <w:numPr>
+          <w:ilvl w:val="1"/>
+          <w:numId w:val="17"/>
+        </w:numPr>
+        <w:spacing w:after="120"/>
+        <w:rPr>
+          <w:rFonts w:ascii="Times New Roman" w:hAnsi="Times New Roman" w:cs="Times New Roman"/>
+        </w:rPr>
+      </w:pPr>
+      <w:r>
+        <w:rPr>
+          <w:rFonts w:ascii="Times New Roman" w:hAnsi="Times New Roman" w:cs="Times New Roman"/>
+        </w:rPr>
+        <w:t>SIMYAN SDK</w:t>
+      </w:r>
+    </w:p>
+    <w:p>
+      <w:pPr>
+        <w:pStyle w:val="ListParagraph"/>
+        <w:numPr>
+          <w:ilvl w:val="1"/>
+          <w:numId w:val="17"/>
+        </w:numPr>
+        <w:spacing w:after="120"/>
+        <w:rPr>
+          <w:rFonts w:ascii="Times New Roman" w:hAnsi="Times New Roman" w:cs="Times New Roman"/>
+        </w:rPr>
+      </w:pPr>
+      <w:r>
+        <w:rPr>
+          <w:rFonts w:ascii="Times New Roman" w:hAnsi="Times New Roman" w:cs="Times New Roman"/>
+        </w:rPr>
+        <w:t>SIMYAN SDK Documentation</w:t>
+      </w:r>
+    </w:p>
+    <w:p>
+      <w:pPr>
+        <w:pStyle w:val="ListParagraph"/>
+        <w:numPr>
+          <w:ilvl w:val="1"/>
+          <w:numId w:val="17"/>
+        </w:numPr>
+        <w:spacing w:after="120"/>
+        <w:rPr>
+          <w:rFonts w:ascii="Times New Roman" w:hAnsi="Times New Roman" w:cs="Times New Roman"/>
+        </w:rPr>
+      </w:pPr>
+      <w:r>
+        <w:rPr>
+          <w:rFonts w:ascii="Times New Roman" w:hAnsi="Times New Roman" w:cs="Times New Roman"/>
+        </w:rPr>
+        <w:t>Social Interactive Drawing Module (SIDM)</w:t>
+      </w:r>
+    </w:p>
+    <w:p>
+      <w:pPr>
+        <w:pStyle w:val="ListParagraph"/>
+        <w:numPr>
+          <w:ilvl w:val="1"/>
+          <w:numId w:val="17"/>
+        </w:numPr>
+        <w:spacing w:after="120"/>
+        <w:rPr>
+          <w:rFonts w:ascii="Times New Roman" w:hAnsi="Times New Roman" w:cs="Times New Roman"/>
+        </w:rPr>
+      </w:pPr>
+      <w:r>
+        <w:rPr>
+          <w:rFonts w:ascii="Times New Roman" w:hAnsi="Times New Roman" w:cs="Times New Roman"/>
+        </w:rPr>
+        <w:t>SIDM Documentation</w:t>
+      </w:r>
+    </w:p>
+    <w:p>
+      <w:pPr>
+        <w:pStyle w:val="ListParagraph"/>
+        <w:numPr>
+          <w:ilvl w:val="0"/>
+          <w:numId w:val="17"/>
+        </w:numPr>
+        <w:spacing w:after="120"/>
+        <w:rPr>
+          <w:rFonts w:ascii="Times New Roman" w:hAnsi="Times New Roman" w:cs="Times New Roman"/>
+        </w:rPr>
+      </w:pPr>
+      <w:r>
+        <w:rPr>
+          <w:rFonts w:ascii="Times New Roman" w:hAnsi="Times New Roman" w:cs="Times New Roman"/>
+        </w:rPr>
+        <w:t>Jetson Nano GPU Integration Manual</w:t>
+      </w:r>
+    </w:p>
+    <w:p>
+      <w:pPr>
+        <w:pStyle w:val="ListParagraph"/>
+        <w:numPr>
+          <w:ilvl w:val="0"/>
+          <w:numId w:val="17"/>
+        </w:numPr>
+        <w:spacing w:after="120"/>
+        <w:rPr>
+          <w:rFonts w:ascii="Times New Roman" w:hAnsi="Times New Roman" w:cs="Times New Roman"/>
+        </w:rPr>
+      </w:pPr>
+      <w:r>
+        <w:rPr>
+          <w:rFonts w:ascii="Times New Roman" w:hAnsi="Times New Roman" w:cs="Times New Roman"/>
+        </w:rPr>
+        <w:t>A mechanism for attaching the Jetson Nano GPU to the NAO robot</w:t>
+      </w:r>
     </w:p>
     <w:p>
       <w:pPr>
         <w:pStyle w:val="Heading1"/>
       </w:pPr>
-      <w:bookmarkStart w:id="20" w:name="_Toc511225745"/>
-      <w:r>
-        <w:t>Deliverables</w:t>
-      </w:r>
-      <w:bookmarkEnd w:id="20"/>
-      <w:r>
-        <w:t xml:space="preserve"> – Bryce George</w:t>
-      </w:r>
-    </w:p>
-    <w:p>
-      <w:pPr>
-        <w:spacing w:after="120"/>
-        <w:rPr>
-          <w:rFonts w:ascii="Times New Roman" w:hAnsi="Times New Roman" w:cs="Times New Roman"/>
-        </w:rPr>
-      </w:pPr>
-      <w:r>
-        <w:rPr>
-          <w:rFonts w:ascii="Times New Roman" w:hAnsi="Times New Roman" w:cs="Times New Roman"/>
-        </w:rPr>
-        <w:t xml:space="preserve">What will be </w:t>
-      </w:r>
-      <w:r>
-        <w:rPr>
-          <w:rFonts w:ascii="Times New Roman" w:hAnsi="Times New Roman" w:cs="Times New Roman"/>
-        </w:rPr>
-        <w:t>on the table at the front of the room in May?</w:t>
-      </w:r>
-    </w:p>
-    <w:p>
-      <w:pPr>
-        <w:pStyle w:val="Heading1"/>
-      </w:pPr>
       <w:bookmarkStart w:id="21" w:name="_Toc511225746"/>
       <w:r>
         <w:t>Appendix</w:t>
       </w:r>
       <w:bookmarkEnd w:id="21"/>
       <w:r>
-        <w:t xml:space="preserve"> – All</w:t>
+        <w:t xml:space="preserve"> </w:t>
+      </w:r>
+      <w:r>
+        <w:t xml:space="preserve">[written by </w:t>
+      </w:r>
+      <w:r>
+        <w:t>All</w:t>
+      </w:r>
+      <w:r>
+        <w:t>]</w:t>
       </w:r>
     </w:p>
     <w:p>
@@ -4310,40 +6086,14 @@
       </w:rPr>
     </w:pPr>
     <w:r>
-      <w:t xml:space="preserve">ECE 4890 </w:t>
-    </w:r>
-    <w:r>
-      <w:t xml:space="preserve">Final Report     </w:t>
-    </w:r>
-    <w:r>
-      <w:t>December</w:t>
-    </w:r>
-    <w:r>
-      <w:t xml:space="preserve"> </w:t>
-    </w:r>
-    <w:r>
-      <w:t>4</w:t>
-    </w:r>
-    <w:r>
-      <w:t>, 20</w:t>
-    </w:r>
-    <w:r>
-      <w:t>20</w:t>
+      <w:t>ECE 4890 Final Report     December 4, 2020</w:t>
     </w:r>
     <w:r>
       <w:tab/>
     </w:r>
     <w:r>
       <w:tab/>
-    </w:r>
-    <w:r>
-      <w:t xml:space="preserve">    </w:t>
-    </w:r>
-    <w:r>
-      <w:t>pa</w:t>
-    </w:r>
-    <w:r>
-      <w:t>ge</w:t>
+      <w:t xml:space="preserve">    page</w:t>
     </w:r>
   </w:p>
 </w:ftr>
@@ -4529,6 +6279,119 @@
     </w:lvl>
   </w:abstractNum>
   <w:abstractNum w:abstractNumId="1" w15:restartNumberingAfterBreak="0">
+    <w:nsid w:val="0F223921"/>
+    <w:multiLevelType w:val="hybridMultilevel"/>
+    <w:tmpl w:val="EC70325A"/>
+    <w:lvl w:ilvl="0" w:tplc="04090001">
+      <w:start w:val="1"/>
+      <w:numFmt w:val="bullet"/>
+      <w:lvlText w:val=""/>
+      <w:lvlJc w:val="left"/>
+      <w:pPr>
+        <w:ind w:left="840" w:hanging="360"/>
+      </w:pPr>
+      <w:rPr>
+        <w:rFonts w:ascii="Symbol" w:hAnsi="Symbol" w:hint="default"/>
+      </w:rPr>
+    </w:lvl>
+    <w:lvl w:ilvl="1" w:tplc="04090003">
+      <w:start w:val="1"/>
+      <w:numFmt w:val="bullet"/>
+      <w:lvlText w:val="o"/>
+      <w:lvlJc w:val="left"/>
+      <w:pPr>
+        <w:ind w:left="1560" w:hanging="360"/>
+      </w:pPr>
+      <w:rPr>
+        <w:rFonts w:ascii="Courier New" w:hAnsi="Courier New" w:hint="default"/>
+      </w:rPr>
+    </w:lvl>
+    <w:lvl w:ilvl="2" w:tplc="04090005" w:tentative="1">
+      <w:start w:val="1"/>
+      <w:numFmt w:val="bullet"/>
+      <w:lvlText w:val=""/>
+      <w:lvlJc w:val="left"/>
+      <w:pPr>
+        <w:ind w:left="2280" w:hanging="360"/>
+      </w:pPr>
+      <w:rPr>
+        <w:rFonts w:ascii="Wingdings" w:hAnsi="Wingdings" w:hint="default"/>
+      </w:rPr>
+    </w:lvl>
+    <w:lvl w:ilvl="3" w:tplc="04090001" w:tentative="1">
+      <w:start w:val="1"/>
+      <w:numFmt w:val="bullet"/>
+      <w:lvlText w:val=""/>
+      <w:lvlJc w:val="left"/>
+      <w:pPr>
+        <w:ind w:left="3000" w:hanging="360"/>
+      </w:pPr>
+      <w:rPr>
+        <w:rFonts w:ascii="Symbol" w:hAnsi="Symbol" w:hint="default"/>
+      </w:rPr>
+    </w:lvl>
+    <w:lvl w:ilvl="4" w:tplc="04090003" w:tentative="1">
+      <w:start w:val="1"/>
+      <w:numFmt w:val="bullet"/>
+      <w:lvlText w:val="o"/>
+      <w:lvlJc w:val="left"/>
+      <w:pPr>
+        <w:ind w:left="3720" w:hanging="360"/>
+      </w:pPr>
+      <w:rPr>
+        <w:rFonts w:ascii="Courier New" w:hAnsi="Courier New" w:hint="default"/>
+      </w:rPr>
+    </w:lvl>
+    <w:lvl w:ilvl="5" w:tplc="04090005" w:tentative="1">
+      <w:start w:val="1"/>
+      <w:numFmt w:val="bullet"/>
+      <w:lvlText w:val=""/>
+      <w:lvlJc w:val="left"/>
+      <w:pPr>
+        <w:ind w:left="4440" w:hanging="360"/>
+      </w:pPr>
+      <w:rPr>
+        <w:rFonts w:ascii="Wingdings" w:hAnsi="Wingdings" w:hint="default"/>
+      </w:rPr>
+    </w:lvl>
+    <w:lvl w:ilvl="6" w:tplc="04090001" w:tentative="1">
+      <w:start w:val="1"/>
+      <w:numFmt w:val="bullet"/>
+      <w:lvlText w:val=""/>
+      <w:lvlJc w:val="left"/>
+      <w:pPr>
+        <w:ind w:left="5160" w:hanging="360"/>
+      </w:pPr>
+      <w:rPr>
+        <w:rFonts w:ascii="Symbol" w:hAnsi="Symbol" w:hint="default"/>
+      </w:rPr>
+    </w:lvl>
+    <w:lvl w:ilvl="7" w:tplc="04090003" w:tentative="1">
+      <w:start w:val="1"/>
+      <w:numFmt w:val="bullet"/>
+      <w:lvlText w:val="o"/>
+      <w:lvlJc w:val="left"/>
+      <w:pPr>
+        <w:ind w:left="5880" w:hanging="360"/>
+      </w:pPr>
+      <w:rPr>
+        <w:rFonts w:ascii="Courier New" w:hAnsi="Courier New" w:hint="default"/>
+      </w:rPr>
+    </w:lvl>
+    <w:lvl w:ilvl="8" w:tplc="04090005" w:tentative="1">
+      <w:start w:val="1"/>
+      <w:numFmt w:val="bullet"/>
+      <w:lvlText w:val=""/>
+      <w:lvlJc w:val="left"/>
+      <w:pPr>
+        <w:ind w:left="6600" w:hanging="360"/>
+      </w:pPr>
+      <w:rPr>
+        <w:rFonts w:ascii="Wingdings" w:hAnsi="Wingdings" w:hint="default"/>
+      </w:rPr>
+    </w:lvl>
+  </w:abstractNum>
+  <w:abstractNum w:abstractNumId="2" w15:restartNumberingAfterBreak="0">
     <w:nsid w:val="0F7949AB"/>
     <w:multiLevelType w:val="hybridMultilevel"/>
     <w:tmpl w:val="DF486622"/>
@@ -4641,7 +6504,7 @@
       </w:rPr>
     </w:lvl>
   </w:abstractNum>
-  <w:abstractNum w:abstractNumId="2" w15:restartNumberingAfterBreak="0">
+  <w:abstractNum w:abstractNumId="3" w15:restartNumberingAfterBreak="0">
     <w:nsid w:val="19544F8A"/>
     <w:multiLevelType w:val="hybridMultilevel"/>
     <w:tmpl w:val="72D6D7F0"/>
@@ -4727,7 +6590,7 @@
       </w:pPr>
     </w:lvl>
   </w:abstractNum>
-  <w:abstractNum w:abstractNumId="3" w15:restartNumberingAfterBreak="0">
+  <w:abstractNum w:abstractNumId="4" w15:restartNumberingAfterBreak="0">
     <w:nsid w:val="19E765DF"/>
     <w:multiLevelType w:val="hybridMultilevel"/>
     <w:tmpl w:val="AF5CCE5C"/>
@@ -4840,7 +6703,7 @@
       </w:rPr>
     </w:lvl>
   </w:abstractNum>
-  <w:abstractNum w:abstractNumId="4" w15:restartNumberingAfterBreak="0">
+  <w:abstractNum w:abstractNumId="5" w15:restartNumberingAfterBreak="0">
     <w:nsid w:val="1F7210BE"/>
     <w:multiLevelType w:val="hybridMultilevel"/>
     <w:tmpl w:val="0324D4C4"/>
@@ -4926,7 +6789,7 @@
       </w:pPr>
     </w:lvl>
   </w:abstractNum>
-  <w:abstractNum w:abstractNumId="5" w15:restartNumberingAfterBreak="0">
+  <w:abstractNum w:abstractNumId="6" w15:restartNumberingAfterBreak="0">
     <w:nsid w:val="277F5D6C"/>
     <w:multiLevelType w:val="hybridMultilevel"/>
     <w:tmpl w:val="8F4E4C82"/>
@@ -5039,7 +6902,7 @@
       </w:rPr>
     </w:lvl>
   </w:abstractNum>
-  <w:abstractNum w:abstractNumId="6" w15:restartNumberingAfterBreak="0">
+  <w:abstractNum w:abstractNumId="7" w15:restartNumberingAfterBreak="0">
     <w:nsid w:val="2A75004C"/>
     <w:multiLevelType w:val="hybridMultilevel"/>
     <w:tmpl w:val="72D6D7F0"/>
@@ -5125,7 +6988,7 @@
       </w:pPr>
     </w:lvl>
   </w:abstractNum>
-  <w:abstractNum w:abstractNumId="7" w15:restartNumberingAfterBreak="0">
+  <w:abstractNum w:abstractNumId="8" w15:restartNumberingAfterBreak="0">
     <w:nsid w:val="2F7715CD"/>
     <w:multiLevelType w:val="hybridMultilevel"/>
     <w:tmpl w:val="59163E7A"/>
@@ -5214,7 +7077,7 @@
       </w:pPr>
     </w:lvl>
   </w:abstractNum>
-  <w:abstractNum w:abstractNumId="8" w15:restartNumberingAfterBreak="0">
+  <w:abstractNum w:abstractNumId="9" w15:restartNumberingAfterBreak="0">
     <w:nsid w:val="34DF0737"/>
     <w:multiLevelType w:val="hybridMultilevel"/>
     <w:tmpl w:val="E4D41AE2"/>
@@ -5327,7 +7190,120 @@
       </w:rPr>
     </w:lvl>
   </w:abstractNum>
-  <w:abstractNum w:abstractNumId="9" w15:restartNumberingAfterBreak="0">
+  <w:abstractNum w:abstractNumId="10" w15:restartNumberingAfterBreak="0">
+    <w:nsid w:val="37BC5976"/>
+    <w:multiLevelType w:val="hybridMultilevel"/>
+    <w:tmpl w:val="8C9E02BA"/>
+    <w:lvl w:ilvl="0" w:tplc="04090001">
+      <w:start w:val="1"/>
+      <w:numFmt w:val="bullet"/>
+      <w:lvlText w:val=""/>
+      <w:lvlJc w:val="left"/>
+      <w:pPr>
+        <w:ind w:left="720" w:hanging="360"/>
+      </w:pPr>
+      <w:rPr>
+        <w:rFonts w:ascii="Symbol" w:hAnsi="Symbol" w:hint="default"/>
+      </w:rPr>
+    </w:lvl>
+    <w:lvl w:ilvl="1" w:tplc="04090003" w:tentative="1">
+      <w:start w:val="1"/>
+      <w:numFmt w:val="bullet"/>
+      <w:lvlText w:val="o"/>
+      <w:lvlJc w:val="left"/>
+      <w:pPr>
+        <w:ind w:left="1440" w:hanging="360"/>
+      </w:pPr>
+      <w:rPr>
+        <w:rFonts w:ascii="Courier New" w:hAnsi="Courier New" w:hint="default"/>
+      </w:rPr>
+    </w:lvl>
+    <w:lvl w:ilvl="2" w:tplc="04090005" w:tentative="1">
+      <w:start w:val="1"/>
+      <w:numFmt w:val="bullet"/>
+      <w:lvlText w:val=""/>
+      <w:lvlJc w:val="left"/>
+      <w:pPr>
+        <w:ind w:left="2160" w:hanging="360"/>
+      </w:pPr>
+      <w:rPr>
+        <w:rFonts w:ascii="Wingdings" w:hAnsi="Wingdings" w:hint="default"/>
+      </w:rPr>
+    </w:lvl>
+    <w:lvl w:ilvl="3" w:tplc="04090001" w:tentative="1">
+      <w:start w:val="1"/>
+      <w:numFmt w:val="bullet"/>
+      <w:lvlText w:val=""/>
+      <w:lvlJc w:val="left"/>
+      <w:pPr>
+        <w:ind w:left="2880" w:hanging="360"/>
+      </w:pPr>
+      <w:rPr>
+        <w:rFonts w:ascii="Symbol" w:hAnsi="Symbol" w:hint="default"/>
+      </w:rPr>
+    </w:lvl>
+    <w:lvl w:ilvl="4" w:tplc="04090003" w:tentative="1">
+      <w:start w:val="1"/>
+      <w:numFmt w:val="bullet"/>
+      <w:lvlText w:val="o"/>
+      <w:lvlJc w:val="left"/>
+      <w:pPr>
+        <w:ind w:left="3600" w:hanging="360"/>
+      </w:pPr>
+      <w:rPr>
+        <w:rFonts w:ascii="Courier New" w:hAnsi="Courier New" w:hint="default"/>
+      </w:rPr>
+    </w:lvl>
+    <w:lvl w:ilvl="5" w:tplc="04090005" w:tentative="1">
+      <w:start w:val="1"/>
+      <w:numFmt w:val="bullet"/>
+      <w:lvlText w:val=""/>
+      <w:lvlJc w:val="left"/>
+      <w:pPr>
+        <w:ind w:left="4320" w:hanging="360"/>
+      </w:pPr>
+      <w:rPr>
+        <w:rFonts w:ascii="Wingdings" w:hAnsi="Wingdings" w:hint="default"/>
+      </w:rPr>
+    </w:lvl>
+    <w:lvl w:ilvl="6" w:tplc="04090001" w:tentative="1">
+      <w:start w:val="1"/>
+      <w:numFmt w:val="bullet"/>
+      <w:lvlText w:val=""/>
+      <w:lvlJc w:val="left"/>
+      <w:pPr>
+        <w:ind w:left="5040" w:hanging="360"/>
+      </w:pPr>
+      <w:rPr>
+        <w:rFonts w:ascii="Symbol" w:hAnsi="Symbol" w:hint="default"/>
+      </w:rPr>
+    </w:lvl>
+    <w:lvl w:ilvl="7" w:tplc="04090003" w:tentative="1">
+      <w:start w:val="1"/>
+      <w:numFmt w:val="bullet"/>
+      <w:lvlText w:val="o"/>
+      <w:lvlJc w:val="left"/>
+      <w:pPr>
+        <w:ind w:left="5760" w:hanging="360"/>
+      </w:pPr>
+      <w:rPr>
+        <w:rFonts w:ascii="Courier New" w:hAnsi="Courier New" w:hint="default"/>
+      </w:rPr>
+    </w:lvl>
+    <w:lvl w:ilvl="8" w:tplc="04090005" w:tentative="1">
+      <w:start w:val="1"/>
+      <w:numFmt w:val="bullet"/>
+      <w:lvlText w:val=""/>
+      <w:lvlJc w:val="left"/>
+      <w:pPr>
+        <w:ind w:left="6480" w:hanging="360"/>
+      </w:pPr>
+      <w:rPr>
+        <w:rFonts w:ascii="Wingdings" w:hAnsi="Wingdings" w:hint="default"/>
+      </w:rPr>
+    </w:lvl>
+  </w:abstractNum>
+  <w:abstractNum w:abstractNumId="11" w15:restartNumberingAfterBreak="0">
     <w:nsid w:val="4A805947"/>
     <w:multiLevelType w:val="hybridMultilevel"/>
     <w:tmpl w:val="8D3236FE"/>
@@ -5440,7 +7416,7 @@
       </w:rPr>
     </w:lvl>
   </w:abstractNum>
-  <w:abstractNum w:abstractNumId="10" w15:restartNumberingAfterBreak="0">
+  <w:abstractNum w:abstractNumId="12" w15:restartNumberingAfterBreak="0">
     <w:nsid w:val="506C762B"/>
     <w:multiLevelType w:val="hybridMultilevel"/>
     <w:tmpl w:val="3E22F8F6"/>
@@ -5553,7 +7529,7 @@
       </w:rPr>
     </w:lvl>
   </w:abstractNum>
-  <w:abstractNum w:abstractNumId="11" w15:restartNumberingAfterBreak="0">
+  <w:abstractNum w:abstractNumId="13" w15:restartNumberingAfterBreak="0">
     <w:nsid w:val="6D3C53CC"/>
     <w:multiLevelType w:val="hybridMultilevel"/>
     <w:tmpl w:val="FCC0E4F6"/>
@@ -5666,7 +7642,7 @@
       </w:rPr>
     </w:lvl>
   </w:abstractNum>
-  <w:abstractNum w:abstractNumId="12" w15:restartNumberingAfterBreak="0">
+  <w:abstractNum w:abstractNumId="14" w15:restartNumberingAfterBreak="0">
     <w:nsid w:val="6E2C6B70"/>
     <w:multiLevelType w:val="hybridMultilevel"/>
     <w:tmpl w:val="D8D03CF0"/>
@@ -5779,7 +7755,7 @@
       </w:rPr>
     </w:lvl>
   </w:abstractNum>
-  <w:abstractNum w:abstractNumId="13" w15:restartNumberingAfterBreak="0">
+  <w:abstractNum w:abstractNumId="15" w15:restartNumberingAfterBreak="0">
     <w:nsid w:val="6EEE7C06"/>
     <w:multiLevelType w:val="hybridMultilevel"/>
     <w:tmpl w:val="8758CF1A"/>
@@ -5892,7 +7868,7 @@
       </w:rPr>
     </w:lvl>
   </w:abstractNum>
-  <w:abstractNum w:abstractNumId="14" w15:restartNumberingAfterBreak="0">
+  <w:abstractNum w:abstractNumId="16" w15:restartNumberingAfterBreak="0">
     <w:nsid w:val="7B9858C4"/>
     <w:multiLevelType w:val="hybridMultilevel"/>
     <w:tmpl w:val="72D6D7F0"/>
@@ -5979,49 +7955,55 @@
     </w:lvl>
   </w:abstractNum>
   <w:num w:numId="1">
+    <w:abstractNumId w:val="8"/>
+  </w:num>
+  <w:num w:numId="2">
     <w:abstractNumId w:val="7"/>
   </w:num>
-  <w:num w:numId="2">
+  <w:num w:numId="3">
+    <w:abstractNumId w:val="14"/>
+  </w:num>
+  <w:num w:numId="4">
+    <w:abstractNumId w:val="11"/>
+  </w:num>
+  <w:num w:numId="5">
+    <w:abstractNumId w:val="16"/>
+  </w:num>
+  <w:num w:numId="6">
+    <w:abstractNumId w:val="3"/>
+  </w:num>
+  <w:num w:numId="7">
+    <w:abstractNumId w:val="5"/>
+  </w:num>
+  <w:num w:numId="8">
     <w:abstractNumId w:val="6"/>
   </w:num>
-  <w:num w:numId="3">
-    <w:abstractNumId w:val="12"/>
-  </w:num>
-  <w:num w:numId="4">
-    <w:abstractNumId w:val="9"/>
-  </w:num>
-  <w:num w:numId="5">
-    <w:abstractNumId w:val="14"/>
-  </w:num>
-  <w:num w:numId="6">
-    <w:abstractNumId w:val="2"/>
-  </w:num>
-  <w:num w:numId="7">
+  <w:num w:numId="9">
     <w:abstractNumId w:val="4"/>
   </w:num>
-  <w:num w:numId="8">
-    <w:abstractNumId w:val="5"/>
-  </w:num>
-  <w:num w:numId="9">
-    <w:abstractNumId w:val="3"/>
-  </w:num>
   <w:num w:numId="10">
-    <w:abstractNumId w:val="10"/>
+    <w:abstractNumId w:val="12"/>
   </w:num>
   <w:num w:numId="11">
     <w:abstractNumId w:val="0"/>
   </w:num>
   <w:num w:numId="12">
+    <w:abstractNumId w:val="15"/>
+  </w:num>
+  <w:num w:numId="13">
     <w:abstractNumId w:val="13"/>
   </w:num>
-  <w:num w:numId="13">
-    <w:abstractNumId w:val="11"/>
-  </w:num>
   <w:num w:numId="14">
-    <w:abstractNumId w:val="1"/>
+    <w:abstractNumId w:val="2"/>
   </w:num>
   <w:num w:numId="15">
-    <w:abstractNumId w:val="8"/>
+    <w:abstractNumId w:val="9"/>
+  </w:num>
+  <w:num w:numId="16">
+    <w:abstractNumId w:val="10"/>
+  </w:num>
+  <w:num w:numId="17">
+    <w:abstractNumId w:val="1"/>
   </w:num>
 </w:numbering>
 </file>
@@ -6627,8 +8609,11 @@
     <w:autoRedefine/>
     <w:uiPriority w:val="39"/>
     <w:unhideWhenUsed/>
-    <w:rsid w:val="003C1963"/>
+    <w:rsid w:val="00765069"/>
     <w:pPr>
+      <w:tabs>
+        <w:tab w:val="right" w:leader="dot" w:pos="10430"/>
+      </w:tabs>
       <w:spacing w:after="100"/>
     </w:pPr>
   </w:style>
@@ -6721,6 +8706,28 @@
         <w:insideV w:val="single" w:sz="4" w:space="0" w:color="auto"/>
       </w:tblBorders>
     </w:tblPr>
+  </w:style>
+  <w:style w:type="paragraph" w:customStyle="1" w:styleId="paragraph">
+    <w:name w:val="paragraph"/>
+    <w:basedOn w:val="Normal"/>
+    <w:rsid w:val="001A3B09"/>
+    <w:pPr>
+      <w:spacing w:before="100" w:beforeAutospacing="1" w:after="100" w:afterAutospacing="1"/>
+    </w:pPr>
+    <w:rPr>
+      <w:rFonts w:ascii="Times New Roman" w:eastAsia="Times New Roman" w:hAnsi="Times New Roman" w:cs="Times New Roman"/>
+      <w:lang w:eastAsia="en-US"/>
+    </w:rPr>
+  </w:style>
+  <w:style w:type="character" w:customStyle="1" w:styleId="normaltextrun">
+    <w:name w:val="normaltextrun"/>
+    <w:basedOn w:val="DefaultParagraphFont"/>
+    <w:rsid w:val="001A3B09"/>
+  </w:style>
+  <w:style w:type="character" w:customStyle="1" w:styleId="eop">
+    <w:name w:val="eop"/>
+    <w:basedOn w:val="DefaultParagraphFont"/>
+    <w:rsid w:val="001A3B09"/>
   </w:style>
 </w:styles>
 </file>

</xml_diff>

<commit_message>
doc: add SIDM Process Flow Diagram
</commit_message>
<xml_diff>
--- a/docs/FinalProposal.docx
+++ b/docs/FinalProposal.docx
@@ -680,21 +680,7 @@
                 <w:rStyle w:val="Hyperlink"/>
                 <w:noProof/>
               </w:rPr>
-              <w:t xml:space="preserve"> Andrew N</w:t>
-            </w:r>
-            <w:r>
-              <w:rPr>
-                <w:rStyle w:val="Hyperlink"/>
-                <w:noProof/>
-              </w:rPr>
-              <w:t>g</w:t>
-            </w:r>
-            <w:r>
-              <w:rPr>
-                <w:rStyle w:val="Hyperlink"/>
-                <w:noProof/>
-              </w:rPr>
-              <w:t>uyen</w:t>
+              <w:t xml:space="preserve"> Andrew Nguyen</w:t>
             </w:r>
             <w:r>
               <w:rPr>
@@ -1685,21 +1671,7 @@
                 <w:rStyle w:val="Hyperlink"/>
                 <w:noProof/>
               </w:rPr>
-              <w:t>Team Constrai</w:t>
-            </w:r>
-            <w:r>
-              <w:rPr>
-                <w:rStyle w:val="Hyperlink"/>
-                <w:noProof/>
-              </w:rPr>
-              <w:t>n</w:t>
-            </w:r>
-            <w:r>
-              <w:rPr>
-                <w:rStyle w:val="Hyperlink"/>
-                <w:noProof/>
-              </w:rPr>
-              <w:t>ts</w:t>
+              <w:t>Team Constraints</w:t>
             </w:r>
             <w:r>
               <w:rPr>
@@ -2326,14 +2298,7 @@
                 <w:rStyle w:val="Hyperlink"/>
                 <w:noProof/>
               </w:rPr>
-              <w:t>written b</w:t>
-            </w:r>
-            <w:r>
-              <w:rPr>
-                <w:rStyle w:val="Hyperlink"/>
-                <w:noProof/>
-              </w:rPr>
-              <w:t>y</w:t>
+              <w:t>written by</w:t>
             </w:r>
             <w:r>
               <w:rPr>
@@ -4691,27 +4656,19 @@
         <w:rPr>
           <w:rFonts w:ascii="Times New Roman" w:hAnsi="Times New Roman" w:cs="Times New Roman"/>
         </w:rPr>
-        <w:t>along with</w:t>
-      </w:r>
-      <w:r>
-        <w:rPr>
-          <w:rFonts w:ascii="Times New Roman" w:hAnsi="Times New Roman" w:cs="Times New Roman"/>
-        </w:rPr>
-        <w:t xml:space="preserve"> Data Analytics and </w:t>
-      </w:r>
-      <w:proofErr w:type="gramStart"/>
-      <w:r>
-        <w:rPr>
-          <w:rFonts w:ascii="Times New Roman" w:hAnsi="Times New Roman" w:cs="Times New Roman"/>
-        </w:rPr>
-        <w:t>Systems Engineering, and</w:t>
-      </w:r>
-      <w:proofErr w:type="gramEnd"/>
-      <w:r>
-        <w:rPr>
-          <w:rFonts w:ascii="Times New Roman" w:hAnsi="Times New Roman" w:cs="Times New Roman"/>
-        </w:rPr>
-        <w:t xml:space="preserve"> is also </w:t>
+        <w:t>a</w:t>
+      </w:r>
+      <w:r>
+        <w:rPr>
+          <w:rFonts w:ascii="Times New Roman" w:hAnsi="Times New Roman" w:cs="Times New Roman"/>
+        </w:rPr>
+        <w:t>s well as</w:t>
+      </w:r>
+      <w:r>
+        <w:rPr>
+          <w:rFonts w:ascii="Times New Roman" w:hAnsi="Times New Roman" w:cs="Times New Roman"/>
+        </w:rPr>
+        <w:t xml:space="preserve"> Data Analytics and Systems Engineering, and is also </w:t>
       </w:r>
       <w:r>
         <w:rPr>

</xml_diff>

<commit_message>
revise: updates to Final Proposal Report
</commit_message>
<xml_diff>
--- a/docs/FinalProposal.docx
+++ b/docs/FinalProposal.docx
@@ -3980,6 +3980,14 @@
     </w:p>
     <w:p>
       <w:pPr>
+        <w:spacing w:after="120"/>
+        <w:rPr>
+          <w:rFonts w:ascii="Times New Roman" w:hAnsi="Times New Roman" w:cs="Times New Roman"/>
+        </w:rPr>
+      </w:pPr>
+    </w:p>
+    <w:p>
+      <w:pPr>
         <w:pStyle w:val="Heading1"/>
         <w:rPr>
           <w:rFonts w:ascii="Times New Roman" w:hAnsi="Times New Roman" w:cs="Times New Roman"/>
@@ -4069,6 +4077,7 @@
         <w:rPr>
           <w:rFonts w:ascii="Times New Roman" w:hAnsi="Times New Roman" w:cs="Times New Roman"/>
         </w:rPr>
+        <w:lastRenderedPageBreak/>
         <w:t>These should be the specifications agreed to by you and the sponsor—</w:t>
       </w:r>
     </w:p>
@@ -4083,7 +4092,6 @@
         <w:rPr>
           <w:rFonts w:ascii="Times New Roman" w:hAnsi="Times New Roman" w:cs="Times New Roman"/>
         </w:rPr>
-        <w:lastRenderedPageBreak/>
         <w:t>Quantify the problem statement</w:t>
       </w:r>
       <w:proofErr w:type="gramStart"/>
@@ -4396,6 +4404,12 @@
           <w:rFonts w:ascii="Times New Roman" w:hAnsi="Times New Roman" w:cs="Times New Roman"/>
         </w:rPr>
         <w:t>Design Manager:</w:t>
+      </w:r>
+      <w:r>
+        <w:rPr>
+          <w:rFonts w:ascii="Times New Roman" w:hAnsi="Times New Roman" w:cs="Times New Roman"/>
+        </w:rPr>
+        <w:t xml:space="preserve"> </w:t>
       </w:r>
     </w:p>
     <w:p>
@@ -4561,6 +4575,7 @@
           <w:i/>
           <w:iCs/>
         </w:rPr>
+        <w:lastRenderedPageBreak/>
         <w:t>Anything</w:t>
       </w:r>
       <w:r>
@@ -4587,94 +4602,645 @@
           <w:i/>
           <w:iCs/>
         </w:rPr>
+        <w:t>Do not solve these issues here—just say what they are</w:t>
+      </w:r>
+    </w:p>
+    <w:p>
+      <w:pPr>
+        <w:spacing w:after="120"/>
+        <w:rPr>
+          <w:rFonts w:ascii="Times New Roman" w:hAnsi="Times New Roman" w:cs="Times New Roman"/>
+        </w:rPr>
+      </w:pPr>
+    </w:p>
+    <w:p>
+      <w:pPr>
+        <w:spacing w:after="120"/>
+        <w:rPr>
+          <w:rFonts w:ascii="Times New Roman" w:hAnsi="Times New Roman" w:cs="Times New Roman"/>
+        </w:rPr>
+      </w:pPr>
+      <w:r>
+        <w:rPr>
+          <w:rFonts w:ascii="Times New Roman" w:hAnsi="Times New Roman" w:cs="Times New Roman"/>
+        </w:rPr>
+        <w:t>Andrew Nguyen …</w:t>
+      </w:r>
+    </w:p>
+    <w:p>
+      <w:pPr>
+        <w:spacing w:after="120"/>
+        <w:rPr>
+          <w:rFonts w:ascii="Times New Roman" w:hAnsi="Times New Roman" w:cs="Times New Roman"/>
+        </w:rPr>
+      </w:pPr>
+    </w:p>
+    <w:p>
+      <w:pPr>
+        <w:spacing w:after="120"/>
+        <w:rPr>
+          <w:rFonts w:ascii="Times New Roman" w:hAnsi="Times New Roman" w:cs="Times New Roman"/>
+        </w:rPr>
+      </w:pPr>
+      <w:r>
+        <w:rPr>
+          <w:rFonts w:ascii="Times New Roman" w:hAnsi="Times New Roman" w:cs="Times New Roman"/>
+        </w:rPr>
+        <w:t xml:space="preserve">Bryce George is </w:t>
+      </w:r>
+      <w:r>
+        <w:rPr>
+          <w:rFonts w:ascii="Times New Roman" w:hAnsi="Times New Roman" w:cs="Times New Roman"/>
+        </w:rPr>
+        <w:t>pursuing B.S.</w:t>
+      </w:r>
+      <w:r>
+        <w:rPr>
+          <w:rFonts w:ascii="Times New Roman" w:hAnsi="Times New Roman" w:cs="Times New Roman"/>
+        </w:rPr>
+        <w:t xml:space="preserve"> degrees</w:t>
+      </w:r>
+      <w:r>
+        <w:rPr>
+          <w:rFonts w:ascii="Times New Roman" w:hAnsi="Times New Roman" w:cs="Times New Roman"/>
+        </w:rPr>
+        <w:t xml:space="preserve"> in Computer Science </w:t>
+      </w:r>
+      <w:r>
+        <w:rPr>
+          <w:rFonts w:ascii="Times New Roman" w:hAnsi="Times New Roman" w:cs="Times New Roman"/>
+        </w:rPr>
+        <w:t>a</w:t>
+      </w:r>
+      <w:r>
+        <w:rPr>
+          <w:rFonts w:ascii="Times New Roman" w:hAnsi="Times New Roman" w:cs="Times New Roman"/>
+        </w:rPr>
+        <w:t>s well as</w:t>
+      </w:r>
+      <w:r>
+        <w:rPr>
+          <w:rFonts w:ascii="Times New Roman" w:hAnsi="Times New Roman" w:cs="Times New Roman"/>
+        </w:rPr>
+        <w:t xml:space="preserve"> Data Analytics and Systems Engineering and is also </w:t>
+      </w:r>
+      <w:r>
+        <w:rPr>
+          <w:rFonts w:ascii="Times New Roman" w:hAnsi="Times New Roman" w:cs="Times New Roman"/>
+        </w:rPr>
+        <w:t>employed as</w:t>
+      </w:r>
+      <w:r>
+        <w:rPr>
+          <w:rFonts w:ascii="Times New Roman" w:hAnsi="Times New Roman" w:cs="Times New Roman"/>
+        </w:rPr>
+        <w:t xml:space="preserve"> </w:t>
+      </w:r>
+      <w:r>
+        <w:rPr>
+          <w:rFonts w:ascii="Times New Roman" w:hAnsi="Times New Roman" w:cs="Times New Roman"/>
+        </w:rPr>
+        <w:t>a</w:t>
+      </w:r>
+      <w:r>
+        <w:rPr>
+          <w:rFonts w:ascii="Times New Roman" w:hAnsi="Times New Roman" w:cs="Times New Roman"/>
+        </w:rPr>
+        <w:t xml:space="preserve"> </w:t>
+      </w:r>
+      <w:r>
+        <w:rPr>
+          <w:rFonts w:ascii="Times New Roman" w:hAnsi="Times New Roman" w:cs="Times New Roman"/>
+        </w:rPr>
+        <w:t xml:space="preserve">Software Engineer at </w:t>
+      </w:r>
+      <w:proofErr w:type="spellStart"/>
+      <w:r>
+        <w:rPr>
+          <w:rFonts w:ascii="Times New Roman" w:hAnsi="Times New Roman" w:cs="Times New Roman"/>
+        </w:rPr>
+        <w:t>Eclypses</w:t>
+      </w:r>
+      <w:proofErr w:type="spellEnd"/>
+      <w:r>
+        <w:rPr>
+          <w:rFonts w:ascii="Times New Roman" w:hAnsi="Times New Roman" w:cs="Times New Roman"/>
+        </w:rPr>
+        <w:t>, a cyber security company located in Colorado Springs. He</w:t>
+      </w:r>
+      <w:r>
+        <w:rPr>
+          <w:rFonts w:ascii="Times New Roman" w:hAnsi="Times New Roman" w:cs="Times New Roman"/>
+        </w:rPr>
+        <w:t xml:space="preserve"> has considerable background in the .NET ecosystem as well as experience</w:t>
+      </w:r>
+      <w:r>
+        <w:rPr>
+          <w:rFonts w:ascii="Times New Roman" w:hAnsi="Times New Roman" w:cs="Times New Roman"/>
+        </w:rPr>
+        <w:t xml:space="preserve"> with the software engineering process, agile development</w:t>
+      </w:r>
+      <w:r>
+        <w:rPr>
+          <w:rFonts w:ascii="Times New Roman" w:hAnsi="Times New Roman" w:cs="Times New Roman"/>
+        </w:rPr>
+        <w:t>,</w:t>
+      </w:r>
+      <w:r>
+        <w:rPr>
+          <w:rFonts w:ascii="Times New Roman" w:hAnsi="Times New Roman" w:cs="Times New Roman"/>
+        </w:rPr>
+        <w:t xml:space="preserve"> software security and computational cryptography, applied</w:t>
+      </w:r>
+      <w:r>
+        <w:rPr>
+          <w:rFonts w:ascii="Times New Roman" w:hAnsi="Times New Roman" w:cs="Times New Roman"/>
+        </w:rPr>
+        <w:t xml:space="preserve"> </w:t>
+      </w:r>
+      <w:r>
+        <w:rPr>
+          <w:rFonts w:ascii="Times New Roman" w:hAnsi="Times New Roman" w:cs="Times New Roman"/>
+        </w:rPr>
+        <w:t>deep learning methods for object detection and tracking, IoT</w:t>
+      </w:r>
+      <w:r>
+        <w:rPr>
+          <w:rFonts w:ascii="Times New Roman" w:hAnsi="Times New Roman" w:cs="Times New Roman"/>
+        </w:rPr>
+        <w:t xml:space="preserve"> systems</w:t>
+      </w:r>
+      <w:r>
+        <w:rPr>
+          <w:rFonts w:ascii="Times New Roman" w:hAnsi="Times New Roman" w:cs="Times New Roman"/>
+        </w:rPr>
+        <w:t>, and some exposure to robotics.</w:t>
+      </w:r>
+    </w:p>
+    <w:p>
+      <w:pPr>
+        <w:spacing w:after="120"/>
+        <w:rPr>
+          <w:rFonts w:ascii="Times New Roman" w:hAnsi="Times New Roman" w:cs="Times New Roman"/>
+        </w:rPr>
+      </w:pPr>
+    </w:p>
+    <w:p>
+      <w:pPr>
+        <w:spacing w:after="120"/>
+        <w:rPr>
+          <w:rFonts w:ascii="Times New Roman" w:hAnsi="Times New Roman" w:cs="Times New Roman"/>
+        </w:rPr>
+      </w:pPr>
+      <w:r>
+        <w:rPr>
+          <w:rFonts w:ascii="Times New Roman" w:hAnsi="Times New Roman" w:cs="Times New Roman"/>
+        </w:rPr>
+        <w:t xml:space="preserve">Colton </w:t>
+      </w:r>
+      <w:proofErr w:type="spellStart"/>
+      <w:r>
+        <w:rPr>
+          <w:rFonts w:ascii="Times New Roman" w:hAnsi="Times New Roman" w:cs="Times New Roman"/>
+        </w:rPr>
+        <w:t>Homuth</w:t>
+      </w:r>
+      <w:proofErr w:type="spellEnd"/>
+      <w:r>
+        <w:rPr>
+          <w:rFonts w:ascii="Times New Roman" w:hAnsi="Times New Roman" w:cs="Times New Roman"/>
+        </w:rPr>
+        <w:t xml:space="preserve"> …</w:t>
+      </w:r>
+    </w:p>
+    <w:p>
+      <w:pPr>
+        <w:spacing w:after="120"/>
+        <w:rPr>
+          <w:rFonts w:ascii="Times New Roman" w:hAnsi="Times New Roman" w:cs="Times New Roman"/>
+        </w:rPr>
+      </w:pPr>
+    </w:p>
+    <w:p>
+      <w:pPr>
+        <w:spacing w:after="120"/>
+        <w:rPr>
+          <w:rFonts w:ascii="Times New Roman" w:hAnsi="Times New Roman" w:cs="Times New Roman"/>
+        </w:rPr>
+      </w:pPr>
+      <w:r>
+        <w:rPr>
+          <w:rFonts w:ascii="Times New Roman" w:hAnsi="Times New Roman" w:cs="Times New Roman"/>
+        </w:rPr>
+        <w:t>William Ross …</w:t>
+      </w:r>
+    </w:p>
+    <w:p>
+      <w:pPr>
+        <w:spacing w:after="120"/>
+        <w:rPr>
+          <w:rFonts w:ascii="Times New Roman" w:hAnsi="Times New Roman" w:cs="Times New Roman"/>
+        </w:rPr>
+      </w:pPr>
+    </w:p>
+    <w:p>
+      <w:pPr>
+        <w:spacing w:after="120"/>
+        <w:rPr>
+          <w:rFonts w:ascii="Times New Roman" w:hAnsi="Times New Roman" w:cs="Times New Roman"/>
+        </w:rPr>
+      </w:pPr>
+      <w:r>
+        <w:rPr>
+          <w:rFonts w:ascii="Times New Roman" w:hAnsi="Times New Roman" w:cs="Times New Roman"/>
+        </w:rPr>
+        <w:t xml:space="preserve">Overall, our team has limited experience with </w:t>
+      </w:r>
+      <w:r>
+        <w:rPr>
+          <w:rFonts w:ascii="Times New Roman" w:hAnsi="Times New Roman" w:cs="Times New Roman"/>
+        </w:rPr>
+        <w:t xml:space="preserve">both </w:t>
+      </w:r>
+      <w:r>
+        <w:rPr>
+          <w:rFonts w:ascii="Times New Roman" w:hAnsi="Times New Roman" w:cs="Times New Roman"/>
+        </w:rPr>
+        <w:t>Python and robotics</w:t>
+      </w:r>
+      <w:r>
+        <w:rPr>
+          <w:rFonts w:ascii="Times New Roman" w:hAnsi="Times New Roman" w:cs="Times New Roman"/>
+        </w:rPr>
+        <w:t>,</w:t>
+      </w:r>
+      <w:r>
+        <w:rPr>
+          <w:rFonts w:ascii="Times New Roman" w:hAnsi="Times New Roman" w:cs="Times New Roman"/>
+        </w:rPr>
+        <w:t xml:space="preserve"> which will </w:t>
+      </w:r>
+      <w:r>
+        <w:rPr>
+          <w:rFonts w:ascii="Times New Roman" w:hAnsi="Times New Roman" w:cs="Times New Roman"/>
+        </w:rPr>
+        <w:t>certainly be</w:t>
+      </w:r>
+      <w:r>
+        <w:rPr>
+          <w:rFonts w:ascii="Times New Roman" w:hAnsi="Times New Roman" w:cs="Times New Roman"/>
+        </w:rPr>
+        <w:t xml:space="preserve"> </w:t>
+      </w:r>
+      <w:r>
+        <w:rPr>
+          <w:rFonts w:ascii="Times New Roman" w:hAnsi="Times New Roman" w:cs="Times New Roman"/>
+        </w:rPr>
+        <w:t xml:space="preserve">key </w:t>
+      </w:r>
+      <w:r>
+        <w:rPr>
+          <w:rFonts w:ascii="Times New Roman" w:hAnsi="Times New Roman" w:cs="Times New Roman"/>
+        </w:rPr>
+        <w:t xml:space="preserve">areas of focused research and improvement for all team members. </w:t>
+      </w:r>
+      <w:r>
+        <w:rPr>
+          <w:rFonts w:ascii="Times New Roman" w:hAnsi="Times New Roman" w:cs="Times New Roman"/>
+        </w:rPr>
+        <w:t xml:space="preserve">Developing familiarity and understanding of the proprietary NAO Framework will also require a significant investment from the </w:t>
+      </w:r>
+      <w:r>
+        <w:rPr>
+          <w:rFonts w:ascii="Times New Roman" w:hAnsi="Times New Roman" w:cs="Times New Roman"/>
+        </w:rPr>
+        <w:t>team and</w:t>
+      </w:r>
+      <w:r>
+        <w:rPr>
+          <w:rFonts w:ascii="Times New Roman" w:hAnsi="Times New Roman" w:cs="Times New Roman"/>
+        </w:rPr>
+        <w:t xml:space="preserve"> will be necessary in order to understand both its native capabilities, as well as how to implement the advanced social behaviors planned for this project. Finally, we will need to rely on the input of our sponsor and our own research to design the robot’s behaviors and interactions to be as natural and effective as possible when working with </w:t>
+      </w:r>
+      <w:r>
+        <w:rPr>
+          <w:rFonts w:ascii="Times New Roman" w:hAnsi="Times New Roman" w:cs="Times New Roman"/>
+        </w:rPr>
+        <w:t xml:space="preserve">ASD </w:t>
+      </w:r>
+      <w:r>
+        <w:rPr>
+          <w:rFonts w:ascii="Times New Roman" w:hAnsi="Times New Roman" w:cs="Times New Roman"/>
+        </w:rPr>
+        <w:t>childre</w:t>
+      </w:r>
+      <w:r>
+        <w:rPr>
+          <w:rFonts w:ascii="Times New Roman" w:hAnsi="Times New Roman" w:cs="Times New Roman"/>
+        </w:rPr>
+        <w:t>n</w:t>
+      </w:r>
+      <w:r>
+        <w:rPr>
+          <w:rFonts w:ascii="Times New Roman" w:hAnsi="Times New Roman" w:cs="Times New Roman"/>
+        </w:rPr>
+        <w:t xml:space="preserve">.  </w:t>
+      </w:r>
+    </w:p>
+    <w:p>
+      <w:pPr>
+        <w:spacing w:after="120"/>
+        <w:rPr>
+          <w:rFonts w:ascii="Times New Roman" w:hAnsi="Times New Roman" w:cs="Times New Roman"/>
+        </w:rPr>
+      </w:pPr>
+    </w:p>
+    <w:p>
+      <w:pPr>
+        <w:pStyle w:val="Heading1"/>
+      </w:pPr>
+      <w:bookmarkStart w:id="16" w:name="_Toc511225741"/>
+      <w:r>
+        <w:t xml:space="preserve">Operational </w:t>
+      </w:r>
+      <w:r>
+        <w:t>D</w:t>
+      </w:r>
+      <w:r>
+        <w:t>escription</w:t>
+      </w:r>
+      <w:bookmarkEnd w:id="16"/>
+      <w:r>
+        <w:t xml:space="preserve"> </w:t>
+      </w:r>
+      <w:r>
+        <w:t>[written by</w:t>
+      </w:r>
+      <w:r>
+        <w:t xml:space="preserve"> Bryce George</w:t>
+      </w:r>
+      <w:r>
+        <w:t>]</w:t>
+      </w:r>
+    </w:p>
+    <w:p>
+      <w:pPr>
+        <w:spacing w:after="120"/>
+        <w:rPr>
+          <w:rFonts w:ascii="Times New Roman" w:hAnsi="Times New Roman" w:cs="Times New Roman"/>
+          <w:i/>
+          <w:iCs/>
+        </w:rPr>
+      </w:pPr>
+      <w:r>
+        <w:rPr>
+          <w:rFonts w:ascii="Times New Roman" w:hAnsi="Times New Roman" w:cs="Times New Roman"/>
+          <w:i/>
+          <w:iCs/>
+        </w:rPr>
+        <w:t>Describe roughly how it will be operated, what are the things humans and/or other machines must do for your project to function.  This is not how your project responds to the environment—the sun will rise in the morning whether you want or not, and your project will start recharging a battery if so designed; the human merely must orient it towards the sun.  Additional requirements may be derived from the operational description.</w:t>
+      </w:r>
+    </w:p>
+    <w:p>
+      <w:pPr>
+        <w:spacing w:after="120"/>
+        <w:rPr>
+          <w:rFonts w:ascii="Times New Roman" w:hAnsi="Times New Roman" w:cs="Times New Roman"/>
+        </w:rPr>
+      </w:pPr>
+    </w:p>
+    <w:p>
+      <w:pPr>
+        <w:spacing w:after="120"/>
+        <w:contextualSpacing/>
+        <w:rPr>
+          <w:rFonts w:ascii="Times New Roman" w:hAnsi="Times New Roman" w:cs="Times New Roman"/>
+        </w:rPr>
+      </w:pPr>
+      <w:r>
+        <w:rPr>
+          <w:rFonts w:ascii="Times New Roman" w:hAnsi="Times New Roman" w:cs="Times New Roman"/>
+        </w:rPr>
+        <w:t>Given that the modules developed for this project are intended to provide children with ASD an opportunity for developmental social interactions, the robot must be responsive to many natural human stimuli such as v</w:t>
+      </w:r>
+      <w:r>
+        <w:rPr>
+          <w:rFonts w:ascii="Times New Roman" w:hAnsi="Times New Roman" w:cs="Times New Roman"/>
+        </w:rPr>
+        <w:t xml:space="preserve">erbal instructions and visual cues, as well as being capable of performing many of its functions autonomously. In general, the robot should be placed in a room, directly in front of a drawing surface, and a number of colored writing implements should be available in the nearby vicinity. The person interacting with the robot should then enter the room and approach the robot, optionally offering a greeting. The </w:t>
+      </w:r>
+      <w:r>
+        <w:rPr>
+          <w:rFonts w:ascii="Times New Roman" w:hAnsi="Times New Roman" w:cs="Times New Roman"/>
+        </w:rPr>
         <w:lastRenderedPageBreak/>
-        <w:t>Do not solve these issues here—just say what they are</w:t>
-      </w:r>
-    </w:p>
-    <w:p>
-      <w:pPr>
-        <w:spacing w:after="120"/>
-        <w:rPr>
-          <w:rFonts w:ascii="Times New Roman" w:hAnsi="Times New Roman" w:cs="Times New Roman"/>
-        </w:rPr>
-      </w:pPr>
-    </w:p>
-    <w:p>
-      <w:pPr>
-        <w:spacing w:after="120"/>
-        <w:rPr>
-          <w:rFonts w:ascii="Times New Roman" w:hAnsi="Times New Roman" w:cs="Times New Roman"/>
-        </w:rPr>
-      </w:pPr>
-      <w:r>
-        <w:rPr>
-          <w:rFonts w:ascii="Times New Roman" w:hAnsi="Times New Roman" w:cs="Times New Roman"/>
-        </w:rPr>
-        <w:t>Andrew Nguyen …</w:t>
-      </w:r>
-    </w:p>
-    <w:p>
-      <w:pPr>
-        <w:spacing w:after="120"/>
-        <w:rPr>
-          <w:rFonts w:ascii="Times New Roman" w:hAnsi="Times New Roman" w:cs="Times New Roman"/>
-        </w:rPr>
-      </w:pPr>
-    </w:p>
-    <w:p>
-      <w:pPr>
-        <w:spacing w:after="120"/>
-        <w:rPr>
-          <w:rFonts w:ascii="Times New Roman" w:hAnsi="Times New Roman" w:cs="Times New Roman"/>
-        </w:rPr>
-      </w:pPr>
-      <w:r>
-        <w:rPr>
-          <w:rFonts w:ascii="Times New Roman" w:hAnsi="Times New Roman" w:cs="Times New Roman"/>
-        </w:rPr>
-        <w:t xml:space="preserve">Bryce George is </w:t>
-      </w:r>
-      <w:r>
-        <w:rPr>
-          <w:rFonts w:ascii="Times New Roman" w:hAnsi="Times New Roman" w:cs="Times New Roman"/>
-        </w:rPr>
-        <w:t>pursuing B.S.</w:t>
-      </w:r>
-      <w:r>
-        <w:rPr>
-          <w:rFonts w:ascii="Times New Roman" w:hAnsi="Times New Roman" w:cs="Times New Roman"/>
-        </w:rPr>
-        <w:t xml:space="preserve"> degrees</w:t>
-      </w:r>
-      <w:r>
-        <w:rPr>
-          <w:rFonts w:ascii="Times New Roman" w:hAnsi="Times New Roman" w:cs="Times New Roman"/>
-        </w:rPr>
-        <w:t xml:space="preserve"> in Computer Science </w:t>
-      </w:r>
-      <w:r>
-        <w:rPr>
-          <w:rFonts w:ascii="Times New Roman" w:hAnsi="Times New Roman" w:cs="Times New Roman"/>
-        </w:rPr>
-        <w:t>a</w:t>
-      </w:r>
-      <w:r>
-        <w:rPr>
-          <w:rFonts w:ascii="Times New Roman" w:hAnsi="Times New Roman" w:cs="Times New Roman"/>
-        </w:rPr>
-        <w:t>s well as</w:t>
-      </w:r>
-      <w:r>
-        <w:rPr>
-          <w:rFonts w:ascii="Times New Roman" w:hAnsi="Times New Roman" w:cs="Times New Roman"/>
-        </w:rPr>
-        <w:t xml:space="preserve"> Data Analytics and Systems Engineering, and is also </w:t>
-      </w:r>
-      <w:r>
-        <w:rPr>
-          <w:rFonts w:ascii="Times New Roman" w:hAnsi="Times New Roman" w:cs="Times New Roman"/>
-        </w:rPr>
-        <w:t>employed as</w:t>
+        <w:t xml:space="preserve">interactive drawing session should begin either with the person verbally instructing the robot to draw a picture, or with the person agreeing to the robot’s suggestion that they draw a picture together. </w:t>
+      </w:r>
+      <w:r>
+        <w:rPr>
+          <w:rFonts w:ascii="Times New Roman" w:hAnsi="Times New Roman" w:cs="Times New Roman"/>
+        </w:rPr>
+        <w:t xml:space="preserve">If the picture to be drawn has not been specified, the robot will ask to clarify what picture should be drawn. From there, the robot will ask the person to </w:t>
+      </w:r>
+      <w:r>
+        <w:rPr>
+          <w:rFonts w:ascii="Times New Roman" w:hAnsi="Times New Roman" w:cs="Times New Roman"/>
+        </w:rPr>
+        <w:t>place the writing implement of the person’s desired</w:t>
+      </w:r>
+      <w:r>
+        <w:rPr>
+          <w:rFonts w:ascii="Times New Roman" w:hAnsi="Times New Roman" w:cs="Times New Roman"/>
+        </w:rPr>
+        <w:t xml:space="preserve"> color </w:t>
+      </w:r>
+      <w:r>
+        <w:rPr>
+          <w:rFonts w:ascii="Times New Roman" w:hAnsi="Times New Roman" w:cs="Times New Roman"/>
+        </w:rPr>
+        <w:t>into its hand</w:t>
+      </w:r>
+      <w:r>
+        <w:rPr>
+          <w:rFonts w:ascii="Times New Roman" w:hAnsi="Times New Roman" w:cs="Times New Roman"/>
+        </w:rPr>
+        <w:t xml:space="preserve">. Once the person has placed the writing implement in the robot’s hand, the hand will close </w:t>
+      </w:r>
+      <w:r>
+        <w:rPr>
+          <w:rFonts w:ascii="Times New Roman" w:hAnsi="Times New Roman" w:cs="Times New Roman"/>
+        </w:rPr>
+        <w:t xml:space="preserve">to grip it </w:t>
+      </w:r>
+      <w:r>
+        <w:rPr>
+          <w:rFonts w:ascii="Times New Roman" w:hAnsi="Times New Roman" w:cs="Times New Roman"/>
+        </w:rPr>
+        <w:t>and the robot will begin drawing the desired picture on the drawing surface. Once complete, the robot will ask the person if they like the picture and</w:t>
+      </w:r>
+      <w:r>
+        <w:rPr>
+          <w:rFonts w:ascii="Times New Roman" w:hAnsi="Times New Roman" w:cs="Times New Roman"/>
+        </w:rPr>
+        <w:t xml:space="preserve"> respond to their feedback, whereafter, it shall</w:t>
+      </w:r>
+      <w:r>
+        <w:rPr>
+          <w:rFonts w:ascii="Times New Roman" w:hAnsi="Times New Roman" w:cs="Times New Roman"/>
+        </w:rPr>
+        <w:t xml:space="preserve"> await further instruction. </w:t>
+      </w:r>
+    </w:p>
+    <w:p>
+      <w:pPr>
+        <w:spacing w:after="120"/>
+        <w:contextualSpacing/>
+        <w:rPr>
+          <w:rFonts w:ascii="Times New Roman" w:hAnsi="Times New Roman" w:cs="Times New Roman"/>
+        </w:rPr>
+      </w:pPr>
+    </w:p>
+    <w:p>
+      <w:pPr>
+        <w:spacing w:after="120"/>
+        <w:contextualSpacing/>
+        <w:rPr>
+          <w:rFonts w:ascii="Times New Roman" w:hAnsi="Times New Roman" w:cs="Times New Roman"/>
+        </w:rPr>
+      </w:pPr>
+      <w:r>
+        <w:rPr>
+          <w:rFonts w:ascii="Times New Roman" w:hAnsi="Times New Roman" w:cs="Times New Roman"/>
+        </w:rPr>
+        <w:t xml:space="preserve">Depending on the </w:t>
+      </w:r>
+      <w:r>
+        <w:rPr>
+          <w:rFonts w:ascii="Times New Roman" w:hAnsi="Times New Roman" w:cs="Times New Roman"/>
+        </w:rPr>
+        <w:t>extension features</w:t>
+      </w:r>
+      <w:r>
+        <w:rPr>
+          <w:rFonts w:ascii="Times New Roman" w:hAnsi="Times New Roman" w:cs="Times New Roman"/>
+        </w:rPr>
+        <w:t xml:space="preserve"> which are able to be </w:t>
+      </w:r>
+      <w:r>
+        <w:rPr>
+          <w:rFonts w:ascii="Times New Roman" w:hAnsi="Times New Roman" w:cs="Times New Roman"/>
+        </w:rPr>
+        <w:t>developed in the time allotted</w:t>
+      </w:r>
+      <w:r>
+        <w:rPr>
+          <w:rFonts w:ascii="Times New Roman" w:hAnsi="Times New Roman" w:cs="Times New Roman"/>
+        </w:rPr>
+        <w:t xml:space="preserve">, the following additions to the previous scenario may also be </w:t>
+      </w:r>
+      <w:r>
+        <w:rPr>
+          <w:rFonts w:ascii="Times New Roman" w:hAnsi="Times New Roman" w:cs="Times New Roman"/>
+        </w:rPr>
+        <w:t>viable</w:t>
+      </w:r>
+      <w:r>
+        <w:rPr>
+          <w:rFonts w:ascii="Times New Roman" w:hAnsi="Times New Roman" w:cs="Times New Roman"/>
+        </w:rPr>
+        <w:t>:</w:t>
+      </w:r>
+      <w:r>
+        <w:rPr>
+          <w:rFonts w:ascii="Times New Roman" w:hAnsi="Times New Roman" w:cs="Times New Roman"/>
+        </w:rPr>
+        <w:t xml:space="preserve"> The robot may not need to be placed directly in front of the drawing surface in the room. Instead, it might be positioned some ways away from it and be able to locate and move to the drawing surface on its own once the interactive drawing sequence has begun. Additionally, the robot may be capable of locating writing implements in its vicinity and picking them up on its own, in which case, the robot will do so instead of requesting for the person to put one in its hand. The robot may also be capable of selecting a color on its own, wherefore it would ask the person whether they would like for it to use a different color before proceeding</w:t>
+      </w:r>
+      <w:r>
+        <w:rPr>
+          <w:rFonts w:ascii="Times New Roman" w:hAnsi="Times New Roman" w:cs="Times New Roman"/>
+        </w:rPr>
+        <w:t>—</w:t>
+      </w:r>
+      <w:r>
+        <w:rPr>
+          <w:rFonts w:ascii="Times New Roman" w:hAnsi="Times New Roman" w:cs="Times New Roman"/>
+        </w:rPr>
+        <w:t xml:space="preserve">using the color it selected itself unless </w:t>
+      </w:r>
+      <w:r>
+        <w:rPr>
+          <w:rFonts w:ascii="Times New Roman" w:hAnsi="Times New Roman" w:cs="Times New Roman"/>
+        </w:rPr>
+        <w:t xml:space="preserve">directed </w:t>
+      </w:r>
+      <w:r>
+        <w:rPr>
+          <w:rFonts w:ascii="Times New Roman" w:hAnsi="Times New Roman" w:cs="Times New Roman"/>
+        </w:rPr>
+        <w:t xml:space="preserve">otherwise. </w:t>
+      </w:r>
+      <w:r>
+        <w:rPr>
+          <w:rFonts w:ascii="Times New Roman" w:hAnsi="Times New Roman" w:cs="Times New Roman"/>
+        </w:rPr>
+        <w:t xml:space="preserve">In order to accomplish these tasks </w:t>
+      </w:r>
+      <w:proofErr w:type="gramStart"/>
+      <w:r>
+        <w:rPr>
+          <w:rFonts w:ascii="Times New Roman" w:hAnsi="Times New Roman" w:cs="Times New Roman"/>
+        </w:rPr>
+        <w:t>which</w:t>
+      </w:r>
+      <w:proofErr w:type="gramEnd"/>
+      <w:r>
+        <w:rPr>
+          <w:rFonts w:ascii="Times New Roman" w:hAnsi="Times New Roman" w:cs="Times New Roman"/>
+        </w:rPr>
+        <w:t xml:space="preserve"> rely on the robot’s visual perception, the robot will need to use a GPU to process the images so they can be analyzed by deep learning models trained to detect the relevant features. </w:t>
+      </w:r>
+      <w:r>
+        <w:rPr>
+          <w:rFonts w:ascii="Times New Roman" w:hAnsi="Times New Roman" w:cs="Times New Roman"/>
+        </w:rPr>
+        <w:t xml:space="preserve">The </w:t>
+      </w:r>
+      <w:r>
+        <w:rPr>
+          <w:rFonts w:ascii="Times New Roman" w:hAnsi="Times New Roman" w:cs="Times New Roman"/>
+        </w:rPr>
+        <w:t>scope</w:t>
+      </w:r>
+      <w:r>
+        <w:rPr>
+          <w:rFonts w:ascii="Times New Roman" w:hAnsi="Times New Roman" w:cs="Times New Roman"/>
+        </w:rPr>
+        <w:t xml:space="preserve"> of pictures which the robot can </w:t>
+      </w:r>
+      <w:r>
+        <w:rPr>
+          <w:rFonts w:ascii="Times New Roman" w:hAnsi="Times New Roman" w:cs="Times New Roman"/>
+        </w:rPr>
+        <w:t>draw</w:t>
+      </w:r>
+      <w:r>
+        <w:rPr>
+          <w:rFonts w:ascii="Times New Roman" w:hAnsi="Times New Roman" w:cs="Times New Roman"/>
+        </w:rPr>
+        <w:t xml:space="preserve"> may also be broadened to include </w:t>
+      </w:r>
+      <w:r>
+        <w:rPr>
+          <w:rFonts w:ascii="Times New Roman" w:hAnsi="Times New Roman" w:cs="Times New Roman"/>
+        </w:rPr>
+        <w:t>a larger number of</w:t>
+      </w:r>
+      <w:r>
+        <w:rPr>
+          <w:rFonts w:ascii="Times New Roman" w:hAnsi="Times New Roman" w:cs="Times New Roman"/>
+        </w:rPr>
+        <w:t xml:space="preserve"> pre-defined objects, pictures composed of multiple objects, and possibly the ability to reproduce a line-drawn version of an image it sees using its own camera in real time. For more complex pictures, the robot may be able to differentiate between different objects and ask for or select different colors for each.</w:t>
       </w:r>
       <w:r>
         <w:rPr>
@@ -4686,725 +5252,184 @@
         <w:rPr>
           <w:rFonts w:ascii="Times New Roman" w:hAnsi="Times New Roman" w:cs="Times New Roman"/>
         </w:rPr>
-        <w:t>a</w:t>
-      </w:r>
-      <w:r>
-        <w:rPr>
-          <w:rFonts w:ascii="Times New Roman" w:hAnsi="Times New Roman" w:cs="Times New Roman"/>
-        </w:rPr>
+        <w:t xml:space="preserve">The robot may also be capable of </w:t>
+      </w:r>
+      <w:r>
+        <w:rPr>
+          <w:rFonts w:ascii="Times New Roman" w:hAnsi="Times New Roman" w:cs="Times New Roman"/>
+        </w:rPr>
+        <w:t xml:space="preserve">identifying more opportunities for social interaction with the person during the drawing process. In such cases, the robot will be able to generate the correct phrases and body language to initiate and maintain the conversation for its natural duration, selecting appropriate actions at each stage. </w:t>
+      </w:r>
+    </w:p>
+    <w:p>
+      <w:pPr>
+        <w:spacing w:after="120"/>
+        <w:rPr>
+          <w:rFonts w:ascii="Times New Roman" w:hAnsi="Times New Roman" w:cs="Times New Roman"/>
+        </w:rPr>
+      </w:pPr>
+    </w:p>
+    <w:p>
+      <w:pPr>
+        <w:pStyle w:val="Heading1"/>
+      </w:pPr>
+      <w:bookmarkStart w:id="17" w:name="_Toc511225742"/>
+      <w:r>
+        <w:t xml:space="preserve">Block </w:t>
+      </w:r>
+      <w:r>
+        <w:t>D</w:t>
+      </w:r>
+      <w:r>
+        <w:t>iagram</w:t>
+      </w:r>
+      <w:bookmarkEnd w:id="17"/>
+      <w:r>
         <w:t xml:space="preserve"> </w:t>
       </w:r>
       <w:r>
-        <w:rPr>
-          <w:rFonts w:ascii="Times New Roman" w:hAnsi="Times New Roman" w:cs="Times New Roman"/>
-        </w:rPr>
-        <w:t xml:space="preserve">Software Engineer at </w:t>
+        <w:t>[written by</w:t>
+      </w:r>
+      <w:r>
+        <w:t xml:space="preserve"> Andrew Nguyen</w:t>
+      </w:r>
+      <w:r>
+        <w:t>]</w:t>
+      </w:r>
+    </w:p>
+    <w:p>
+      <w:pPr>
+        <w:spacing w:after="120"/>
+        <w:rPr>
+          <w:rFonts w:ascii="Times New Roman" w:hAnsi="Times New Roman" w:cs="Times New Roman"/>
+          <w:i/>
+          <w:iCs/>
+        </w:rPr>
+      </w:pPr>
+      <w:r>
+        <w:rPr>
+          <w:rFonts w:ascii="Times New Roman" w:hAnsi="Times New Roman" w:cs="Times New Roman"/>
+          <w:i/>
+          <w:iCs/>
+        </w:rPr>
+        <w:t>Very rough at this point—</w:t>
+      </w:r>
+      <w:r>
+        <w:rPr>
+          <w:rFonts w:ascii="Times New Roman" w:hAnsi="Times New Roman" w:cs="Times New Roman"/>
+          <w:i/>
+          <w:iCs/>
+        </w:rPr>
+        <w:t xml:space="preserve">Inputs, outputs, </w:t>
+      </w:r>
+      <w:r>
+        <w:rPr>
+          <w:rFonts w:ascii="Times New Roman" w:hAnsi="Times New Roman" w:cs="Times New Roman"/>
+          <w:i/>
+          <w:iCs/>
+        </w:rPr>
+        <w:t>blocks of basic function, not specific devices or programs</w:t>
+      </w:r>
+    </w:p>
+    <w:p>
+      <w:pPr>
+        <w:spacing w:after="120"/>
+        <w:rPr>
+          <w:rFonts w:ascii="Times New Roman" w:hAnsi="Times New Roman" w:cs="Times New Roman"/>
+        </w:rPr>
+      </w:pPr>
+    </w:p>
+    <w:p>
+      <w:pPr>
+        <w:pStyle w:val="Heading1"/>
+      </w:pPr>
+      <w:bookmarkStart w:id="18" w:name="_Toc511225743"/>
+      <w:r>
+        <w:t xml:space="preserve">System </w:t>
+      </w:r>
+      <w:r>
+        <w:t>D</w:t>
+      </w:r>
+      <w:r>
+        <w:t>esign</w:t>
+      </w:r>
+      <w:r>
+        <w:t xml:space="preserve"> Expectations</w:t>
+      </w:r>
+      <w:bookmarkEnd w:id="18"/>
+      <w:r>
+        <w:t xml:space="preserve"> </w:t>
+      </w:r>
+      <w:r>
+        <w:t xml:space="preserve">[written by </w:t>
+      </w:r>
+      <w:r>
+        <w:t xml:space="preserve">Colton </w:t>
       </w:r>
       <w:proofErr w:type="spellStart"/>
       <w:r>
-        <w:rPr>
-          <w:rFonts w:ascii="Times New Roman" w:hAnsi="Times New Roman" w:cs="Times New Roman"/>
-        </w:rPr>
-        <w:t>Eclypses</w:t>
+        <w:t>Homuth</w:t>
       </w:r>
       <w:proofErr w:type="spellEnd"/>
       <w:r>
-        <w:rPr>
-          <w:rFonts w:ascii="Times New Roman" w:hAnsi="Times New Roman" w:cs="Times New Roman"/>
-        </w:rPr>
-        <w:t>, a cyber security company located in Colorado Springs. He</w:t>
-      </w:r>
-      <w:r>
-        <w:rPr>
-          <w:rFonts w:ascii="Times New Roman" w:hAnsi="Times New Roman" w:cs="Times New Roman"/>
-        </w:rPr>
-        <w:t xml:space="preserve"> has considerable background in the .NET ecosystem as well as experience</w:t>
-      </w:r>
-      <w:r>
-        <w:rPr>
-          <w:rFonts w:ascii="Times New Roman" w:hAnsi="Times New Roman" w:cs="Times New Roman"/>
-        </w:rPr>
-        <w:t xml:space="preserve"> with the software engineering process, agile development</w:t>
-      </w:r>
-      <w:r>
-        <w:rPr>
-          <w:rFonts w:ascii="Times New Roman" w:hAnsi="Times New Roman" w:cs="Times New Roman"/>
-        </w:rPr>
-        <w:t>,</w:t>
-      </w:r>
-      <w:r>
-        <w:rPr>
-          <w:rFonts w:ascii="Times New Roman" w:hAnsi="Times New Roman" w:cs="Times New Roman"/>
-        </w:rPr>
-        <w:t xml:space="preserve"> software security and computational cryptography, applied</w:t>
-      </w:r>
-      <w:r>
-        <w:rPr>
-          <w:rFonts w:ascii="Times New Roman" w:hAnsi="Times New Roman" w:cs="Times New Roman"/>
-        </w:rPr>
-        <w:t xml:space="preserve"> </w:t>
-      </w:r>
-      <w:r>
-        <w:rPr>
-          <w:rFonts w:ascii="Times New Roman" w:hAnsi="Times New Roman" w:cs="Times New Roman"/>
-        </w:rPr>
-        <w:t>deep learning methods for object detection and tracking, IoT</w:t>
-      </w:r>
-      <w:r>
-        <w:rPr>
-          <w:rFonts w:ascii="Times New Roman" w:hAnsi="Times New Roman" w:cs="Times New Roman"/>
-        </w:rPr>
-        <w:t xml:space="preserve"> systems</w:t>
-      </w:r>
-      <w:r>
-        <w:rPr>
-          <w:rFonts w:ascii="Times New Roman" w:hAnsi="Times New Roman" w:cs="Times New Roman"/>
-        </w:rPr>
-        <w:t>, and some exposure to robotics.</w:t>
-      </w:r>
-    </w:p>
-    <w:p>
-      <w:pPr>
-        <w:spacing w:after="120"/>
-        <w:rPr>
-          <w:rFonts w:ascii="Times New Roman" w:hAnsi="Times New Roman" w:cs="Times New Roman"/>
-        </w:rPr>
-      </w:pPr>
-    </w:p>
-    <w:p>
-      <w:pPr>
-        <w:spacing w:after="120"/>
-        <w:rPr>
-          <w:rFonts w:ascii="Times New Roman" w:hAnsi="Times New Roman" w:cs="Times New Roman"/>
-        </w:rPr>
-      </w:pPr>
-      <w:r>
-        <w:rPr>
-          <w:rFonts w:ascii="Times New Roman" w:hAnsi="Times New Roman" w:cs="Times New Roman"/>
-        </w:rPr>
-        <w:t xml:space="preserve">Colton </w:t>
-      </w:r>
-      <w:proofErr w:type="spellStart"/>
-      <w:r>
-        <w:rPr>
-          <w:rFonts w:ascii="Times New Roman" w:hAnsi="Times New Roman" w:cs="Times New Roman"/>
-        </w:rPr>
-        <w:t>Homuth</w:t>
-      </w:r>
-      <w:proofErr w:type="spellEnd"/>
-      <w:r>
-        <w:rPr>
-          <w:rFonts w:ascii="Times New Roman" w:hAnsi="Times New Roman" w:cs="Times New Roman"/>
-        </w:rPr>
-        <w:t xml:space="preserve"> …</w:t>
-      </w:r>
-    </w:p>
-    <w:p>
-      <w:pPr>
-        <w:spacing w:after="120"/>
-        <w:rPr>
-          <w:rFonts w:ascii="Times New Roman" w:hAnsi="Times New Roman" w:cs="Times New Roman"/>
-        </w:rPr>
-      </w:pPr>
-    </w:p>
-    <w:p>
-      <w:pPr>
-        <w:spacing w:after="120"/>
-        <w:rPr>
-          <w:rFonts w:ascii="Times New Roman" w:hAnsi="Times New Roman" w:cs="Times New Roman"/>
-        </w:rPr>
-      </w:pPr>
-      <w:r>
-        <w:rPr>
-          <w:rFonts w:ascii="Times New Roman" w:hAnsi="Times New Roman" w:cs="Times New Roman"/>
-        </w:rPr>
-        <w:t>William Ross …</w:t>
-      </w:r>
-    </w:p>
-    <w:p>
-      <w:pPr>
-        <w:spacing w:after="120"/>
-        <w:rPr>
-          <w:rFonts w:ascii="Times New Roman" w:hAnsi="Times New Roman" w:cs="Times New Roman"/>
-        </w:rPr>
-      </w:pPr>
-    </w:p>
-    <w:p>
-      <w:pPr>
-        <w:spacing w:after="120"/>
-        <w:rPr>
-          <w:rFonts w:ascii="Times New Roman" w:hAnsi="Times New Roman" w:cs="Times New Roman"/>
-        </w:rPr>
-      </w:pPr>
-      <w:r>
-        <w:rPr>
-          <w:rFonts w:ascii="Times New Roman" w:hAnsi="Times New Roman" w:cs="Times New Roman"/>
-        </w:rPr>
-        <w:t xml:space="preserve">Overall, our team has limited experience with </w:t>
-      </w:r>
-      <w:r>
-        <w:rPr>
-          <w:rFonts w:ascii="Times New Roman" w:hAnsi="Times New Roman" w:cs="Times New Roman"/>
-        </w:rPr>
-        <w:t xml:space="preserve">both </w:t>
-      </w:r>
-      <w:r>
-        <w:rPr>
-          <w:rFonts w:ascii="Times New Roman" w:hAnsi="Times New Roman" w:cs="Times New Roman"/>
-        </w:rPr>
-        <w:t>Python and robotics</w:t>
-      </w:r>
-      <w:r>
-        <w:rPr>
-          <w:rFonts w:ascii="Times New Roman" w:hAnsi="Times New Roman" w:cs="Times New Roman"/>
-        </w:rPr>
-        <w:t>,</w:t>
-      </w:r>
-      <w:r>
-        <w:rPr>
-          <w:rFonts w:ascii="Times New Roman" w:hAnsi="Times New Roman" w:cs="Times New Roman"/>
-        </w:rPr>
-        <w:t xml:space="preserve"> which will </w:t>
-      </w:r>
-      <w:r>
-        <w:rPr>
-          <w:rFonts w:ascii="Times New Roman" w:hAnsi="Times New Roman" w:cs="Times New Roman"/>
-        </w:rPr>
-        <w:t>certainly be</w:t>
-      </w:r>
-      <w:r>
-        <w:rPr>
-          <w:rFonts w:ascii="Times New Roman" w:hAnsi="Times New Roman" w:cs="Times New Roman"/>
-        </w:rPr>
-        <w:t xml:space="preserve"> </w:t>
-      </w:r>
-      <w:r>
-        <w:rPr>
-          <w:rFonts w:ascii="Times New Roman" w:hAnsi="Times New Roman" w:cs="Times New Roman"/>
-        </w:rPr>
-        <w:t xml:space="preserve">key </w:t>
-      </w:r>
-      <w:r>
-        <w:rPr>
-          <w:rFonts w:ascii="Times New Roman" w:hAnsi="Times New Roman" w:cs="Times New Roman"/>
-        </w:rPr>
-        <w:t xml:space="preserve">areas of focused research and improvement for all team members. </w:t>
-      </w:r>
-      <w:r>
-        <w:rPr>
-          <w:rFonts w:ascii="Times New Roman" w:hAnsi="Times New Roman" w:cs="Times New Roman"/>
-        </w:rPr>
-        <w:t xml:space="preserve">Developing familiarity and understanding of the proprietary NAO Framework will also require a significant investment from the </w:t>
-      </w:r>
-      <w:r>
-        <w:rPr>
-          <w:rFonts w:ascii="Times New Roman" w:hAnsi="Times New Roman" w:cs="Times New Roman"/>
-        </w:rPr>
-        <w:t>team and</w:t>
-      </w:r>
-      <w:r>
-        <w:rPr>
-          <w:rFonts w:ascii="Times New Roman" w:hAnsi="Times New Roman" w:cs="Times New Roman"/>
-        </w:rPr>
-        <w:t xml:space="preserve"> will be necessary in order to understand both its native capabilities, as well as how to implement the advanced social behaviors planned for this project. Finally, we will need to rely on the input of our sponsor and our own research to design the robot’s behaviors and interactions to be as natural and effective as possible when working with </w:t>
-      </w:r>
-      <w:r>
-        <w:rPr>
-          <w:rFonts w:ascii="Times New Roman" w:hAnsi="Times New Roman" w:cs="Times New Roman"/>
-        </w:rPr>
-        <w:t xml:space="preserve">ASD </w:t>
-      </w:r>
-      <w:r>
-        <w:rPr>
-          <w:rFonts w:ascii="Times New Roman" w:hAnsi="Times New Roman" w:cs="Times New Roman"/>
-        </w:rPr>
-        <w:t>childre</w:t>
-      </w:r>
-      <w:r>
-        <w:rPr>
-          <w:rFonts w:ascii="Times New Roman" w:hAnsi="Times New Roman" w:cs="Times New Roman"/>
-        </w:rPr>
-        <w:t>n</w:t>
-      </w:r>
-      <w:r>
-        <w:rPr>
-          <w:rFonts w:ascii="Times New Roman" w:hAnsi="Times New Roman" w:cs="Times New Roman"/>
-        </w:rPr>
-        <w:t xml:space="preserve">.  </w:t>
-      </w:r>
-    </w:p>
-    <w:p>
-      <w:pPr>
-        <w:spacing w:after="120"/>
-        <w:rPr>
-          <w:rFonts w:ascii="Times New Roman" w:hAnsi="Times New Roman" w:cs="Times New Roman"/>
-        </w:rPr>
-      </w:pPr>
+        <w:t>]</w:t>
+      </w:r>
+    </w:p>
+    <w:p>
+      <w:pPr>
+        <w:spacing w:after="120"/>
+        <w:rPr>
+          <w:rFonts w:ascii="Times New Roman" w:hAnsi="Times New Roman" w:cs="Times New Roman"/>
+          <w:i/>
+          <w:iCs/>
+        </w:rPr>
+      </w:pPr>
+      <w:r>
+        <w:rPr>
+          <w:rFonts w:ascii="Times New Roman" w:hAnsi="Times New Roman" w:cs="Times New Roman"/>
+          <w:i/>
+          <w:iCs/>
+        </w:rPr>
+        <w:t xml:space="preserve">What needs to be designed?  </w:t>
+      </w:r>
+      <w:r>
+        <w:rPr>
+          <w:rFonts w:ascii="Times New Roman" w:hAnsi="Times New Roman" w:cs="Times New Roman"/>
+          <w:i/>
+          <w:iCs/>
+        </w:rPr>
+        <w:t>Where do you expect to make your mark on this project?  What will you synthesize, what are the questions you need to find the right answers for?  Don’t answer yet, but show what the unknowns are, what are the things which could have a big impact?</w:t>
+      </w:r>
+    </w:p>
+    <w:p>
+      <w:pPr>
+        <w:spacing w:after="120"/>
+        <w:rPr>
+          <w:rFonts w:ascii="Times New Roman" w:hAnsi="Times New Roman" w:cs="Times New Roman"/>
+        </w:rPr>
+      </w:pPr>
+    </w:p>
+    <w:p>
+      <w:pPr>
+        <w:spacing w:after="120"/>
+        <w:rPr>
+          <w:rFonts w:ascii="Times New Roman" w:hAnsi="Times New Roman" w:cs="Times New Roman"/>
+        </w:rPr>
+      </w:pPr>
+      <w:r>
+        <w:rPr>
+          <w:rFonts w:ascii="Times New Roman" w:hAnsi="Times New Roman" w:cs="Times New Roman"/>
+        </w:rPr>
+        <w:t>&lt;Paste here&gt;</w:t>
+      </w:r>
     </w:p>
     <w:p>
       <w:pPr>
         <w:pStyle w:val="Heading1"/>
       </w:pPr>
-      <w:bookmarkStart w:id="16" w:name="_Toc511225741"/>
-      <w:r>
-        <w:t xml:space="preserve">Operational </w:t>
-      </w:r>
-      <w:r>
-        <w:t>D</w:t>
-      </w:r>
-      <w:r>
-        <w:t>escription</w:t>
-      </w:r>
-      <w:bookmarkEnd w:id="16"/>
-      <w:r>
-        <w:t xml:space="preserve"> </w:t>
-      </w:r>
-      <w:r>
-        <w:t>[written by</w:t>
-      </w:r>
-      <w:r>
-        <w:t xml:space="preserve"> Bryce George</w:t>
-      </w:r>
-      <w:r>
-        <w:t>]</w:t>
-      </w:r>
-    </w:p>
-    <w:p>
-      <w:pPr>
-        <w:spacing w:after="120"/>
-        <w:rPr>
-          <w:rFonts w:ascii="Times New Roman" w:hAnsi="Times New Roman" w:cs="Times New Roman"/>
-          <w:i/>
-          <w:iCs/>
-        </w:rPr>
-      </w:pPr>
-      <w:r>
-        <w:rPr>
-          <w:rFonts w:ascii="Times New Roman" w:hAnsi="Times New Roman" w:cs="Times New Roman"/>
-          <w:i/>
-          <w:iCs/>
-        </w:rPr>
-        <w:t>Describe roughly how it will be operated, what are the things humans and/or other machines must do for your project to function.  This is not how your project responds to the environment—the sun will rise in the morning whether you want or not, and your project will start recharging a battery if so designed; the human merely must orient it towards the sun.  Additional requirements may be derived from the operational description.</w:t>
-      </w:r>
-    </w:p>
-    <w:p>
-      <w:pPr>
-        <w:spacing w:after="120"/>
-        <w:rPr>
-          <w:rFonts w:ascii="Times New Roman" w:hAnsi="Times New Roman" w:cs="Times New Roman"/>
-        </w:rPr>
-      </w:pPr>
-    </w:p>
-    <w:p>
-      <w:pPr>
-        <w:spacing w:after="120"/>
-        <w:contextualSpacing/>
-        <w:rPr>
-          <w:rFonts w:ascii="Times New Roman" w:hAnsi="Times New Roman" w:cs="Times New Roman"/>
-        </w:rPr>
-      </w:pPr>
-      <w:r>
-        <w:rPr>
-          <w:rFonts w:ascii="Times New Roman" w:hAnsi="Times New Roman" w:cs="Times New Roman"/>
-        </w:rPr>
-        <w:t>Given that the modules developed for this project are intended to provide children with ASD an opportunity for developmental social interactions, the robot must be responsive to many natural human stimuli such as v</w:t>
-      </w:r>
-      <w:r>
-        <w:rPr>
-          <w:rFonts w:ascii="Times New Roman" w:hAnsi="Times New Roman" w:cs="Times New Roman"/>
-        </w:rPr>
-        <w:t xml:space="preserve">erbal instructions and visual cues, as well as being capable of performing many of its functions autonomously. In general, the robot should be placed in a room, directly in front of a drawing surface, and a number of colored writing implements should be available in the nearby vicinity. The person interacting with the robot should then enter the room and approach the robot, optionally offering a greeting. The interactive drawing session should begin either with the person verbally instructing the robot to draw a picture, or with the person agreeing to the robot’s suggestion that they draw a picture together. </w:t>
-      </w:r>
-      <w:r>
-        <w:rPr>
-          <w:rFonts w:ascii="Times New Roman" w:hAnsi="Times New Roman" w:cs="Times New Roman"/>
-        </w:rPr>
-        <w:t xml:space="preserve">If the picture </w:t>
-      </w:r>
-      <w:r>
-        <w:rPr>
-          <w:rFonts w:ascii="Times New Roman" w:hAnsi="Times New Roman" w:cs="Times New Roman"/>
-        </w:rPr>
+      <w:bookmarkStart w:id="19" w:name="_Toc511225744"/>
+      <w:r>
         <w:lastRenderedPageBreak/>
-        <w:t xml:space="preserve">to be drawn has not been specified, the robot will ask to clarify what picture should be drawn. From there, the robot will ask the person to </w:t>
-      </w:r>
-      <w:r>
-        <w:rPr>
-          <w:rFonts w:ascii="Times New Roman" w:hAnsi="Times New Roman" w:cs="Times New Roman"/>
-        </w:rPr>
-        <w:t>place the writing implement of the person’s desired</w:t>
-      </w:r>
-      <w:r>
-        <w:rPr>
-          <w:rFonts w:ascii="Times New Roman" w:hAnsi="Times New Roman" w:cs="Times New Roman"/>
-        </w:rPr>
-        <w:t xml:space="preserve"> color </w:t>
-      </w:r>
-      <w:r>
-        <w:rPr>
-          <w:rFonts w:ascii="Times New Roman" w:hAnsi="Times New Roman" w:cs="Times New Roman"/>
-        </w:rPr>
-        <w:t>into its hand</w:t>
-      </w:r>
-      <w:r>
-        <w:rPr>
-          <w:rFonts w:ascii="Times New Roman" w:hAnsi="Times New Roman" w:cs="Times New Roman"/>
-        </w:rPr>
-        <w:t xml:space="preserve">. Once the person has placed the writing implement in the robot’s hand, the hand will </w:t>
-      </w:r>
-      <w:proofErr w:type="gramStart"/>
-      <w:r>
-        <w:rPr>
-          <w:rFonts w:ascii="Times New Roman" w:hAnsi="Times New Roman" w:cs="Times New Roman"/>
-        </w:rPr>
-        <w:t>close</w:t>
-      </w:r>
-      <w:proofErr w:type="gramEnd"/>
-      <w:r>
-        <w:rPr>
-          <w:rFonts w:ascii="Times New Roman" w:hAnsi="Times New Roman" w:cs="Times New Roman"/>
-        </w:rPr>
-        <w:t xml:space="preserve"> and the robot will begin drawing the desired picture on the drawing surface. Once complete, the robot will ask the person if they like the picture and</w:t>
-      </w:r>
-      <w:r>
-        <w:rPr>
-          <w:rFonts w:ascii="Times New Roman" w:hAnsi="Times New Roman" w:cs="Times New Roman"/>
-        </w:rPr>
-        <w:t xml:space="preserve"> respond to their feedback, whereafter, it shall</w:t>
-      </w:r>
-      <w:r>
-        <w:rPr>
-          <w:rFonts w:ascii="Times New Roman" w:hAnsi="Times New Roman" w:cs="Times New Roman"/>
-        </w:rPr>
-        <w:t xml:space="preserve"> await further instruction. </w:t>
-      </w:r>
-    </w:p>
-    <w:p>
-      <w:pPr>
-        <w:spacing w:after="120"/>
-        <w:contextualSpacing/>
-        <w:rPr>
-          <w:rFonts w:ascii="Times New Roman" w:hAnsi="Times New Roman" w:cs="Times New Roman"/>
-        </w:rPr>
-      </w:pPr>
-    </w:p>
-    <w:p>
-      <w:pPr>
-        <w:spacing w:after="120"/>
-        <w:contextualSpacing/>
-        <w:rPr>
-          <w:rFonts w:ascii="Times New Roman" w:hAnsi="Times New Roman" w:cs="Times New Roman"/>
-        </w:rPr>
-      </w:pPr>
-      <w:r>
-        <w:rPr>
-          <w:rFonts w:ascii="Times New Roman" w:hAnsi="Times New Roman" w:cs="Times New Roman"/>
-        </w:rPr>
-        <w:t xml:space="preserve">Depending on the </w:t>
-      </w:r>
-      <w:r>
-        <w:rPr>
-          <w:rFonts w:ascii="Times New Roman" w:hAnsi="Times New Roman" w:cs="Times New Roman"/>
-        </w:rPr>
-        <w:t>extension features</w:t>
-      </w:r>
-      <w:r>
-        <w:rPr>
-          <w:rFonts w:ascii="Times New Roman" w:hAnsi="Times New Roman" w:cs="Times New Roman"/>
-        </w:rPr>
-        <w:t xml:space="preserve"> which are able to be </w:t>
-      </w:r>
-      <w:r>
-        <w:rPr>
-          <w:rFonts w:ascii="Times New Roman" w:hAnsi="Times New Roman" w:cs="Times New Roman"/>
-        </w:rPr>
-        <w:t>developed in the time allotted</w:t>
-      </w:r>
-      <w:r>
-        <w:rPr>
-          <w:rFonts w:ascii="Times New Roman" w:hAnsi="Times New Roman" w:cs="Times New Roman"/>
-        </w:rPr>
-        <w:t xml:space="preserve">, the following additions to the previous scenario may also be </w:t>
-      </w:r>
-      <w:r>
-        <w:rPr>
-          <w:rFonts w:ascii="Times New Roman" w:hAnsi="Times New Roman" w:cs="Times New Roman"/>
-        </w:rPr>
-        <w:t>viable. The robot may not need to be placed directly in front of the drawing surface in the room. Instead, it might be positioned some ways away from it and be able to locate and move to the drawing surface on its own once the interactive drawing sequence has begun. Additionally, the robot may be capable of locating writing implements in its vicinity and picking them up on its own, in which case, the robot will do so instead of requesting for the person to put one in its hand. The robot may also be capable of selecting a color on its own, wherefore it would ask the person whether they would like for it to use a different color before proceeding</w:t>
-      </w:r>
-      <w:r>
-        <w:rPr>
-          <w:rFonts w:ascii="Times New Roman" w:hAnsi="Times New Roman" w:cs="Times New Roman"/>
-        </w:rPr>
-        <w:t>—</w:t>
-      </w:r>
-      <w:r>
-        <w:rPr>
-          <w:rFonts w:ascii="Times New Roman" w:hAnsi="Times New Roman" w:cs="Times New Roman"/>
-        </w:rPr>
-        <w:t xml:space="preserve">using the color it selected itself unless </w:t>
-      </w:r>
-      <w:r>
-        <w:rPr>
-          <w:rFonts w:ascii="Times New Roman" w:hAnsi="Times New Roman" w:cs="Times New Roman"/>
-        </w:rPr>
-        <w:t xml:space="preserve">directed </w:t>
-      </w:r>
-      <w:r>
-        <w:rPr>
-          <w:rFonts w:ascii="Times New Roman" w:hAnsi="Times New Roman" w:cs="Times New Roman"/>
-        </w:rPr>
-        <w:t xml:space="preserve">otherwise. </w:t>
-      </w:r>
-      <w:r>
-        <w:rPr>
-          <w:rFonts w:ascii="Times New Roman" w:hAnsi="Times New Roman" w:cs="Times New Roman"/>
-        </w:rPr>
-        <w:t xml:space="preserve">In order to accomplish these tasks </w:t>
-      </w:r>
-      <w:proofErr w:type="gramStart"/>
-      <w:r>
-        <w:rPr>
-          <w:rFonts w:ascii="Times New Roman" w:hAnsi="Times New Roman" w:cs="Times New Roman"/>
-        </w:rPr>
-        <w:t>which</w:t>
-      </w:r>
-      <w:proofErr w:type="gramEnd"/>
-      <w:r>
-        <w:rPr>
-          <w:rFonts w:ascii="Times New Roman" w:hAnsi="Times New Roman" w:cs="Times New Roman"/>
-        </w:rPr>
-        <w:t xml:space="preserve"> rely on the robot’s visual perception, the robot will need to use a GPU to process the images so they can be analyzed by deep learning models trained to detect the relevant features. </w:t>
-      </w:r>
-      <w:r>
-        <w:rPr>
-          <w:rFonts w:ascii="Times New Roman" w:hAnsi="Times New Roman" w:cs="Times New Roman"/>
-        </w:rPr>
-        <w:t xml:space="preserve">The </w:t>
-      </w:r>
-      <w:r>
-        <w:rPr>
-          <w:rFonts w:ascii="Times New Roman" w:hAnsi="Times New Roman" w:cs="Times New Roman"/>
-        </w:rPr>
-        <w:t>scope</w:t>
-      </w:r>
-      <w:r>
-        <w:rPr>
-          <w:rFonts w:ascii="Times New Roman" w:hAnsi="Times New Roman" w:cs="Times New Roman"/>
-        </w:rPr>
-        <w:t xml:space="preserve"> of pictures which the robot can </w:t>
-      </w:r>
-      <w:r>
-        <w:rPr>
-          <w:rFonts w:ascii="Times New Roman" w:hAnsi="Times New Roman" w:cs="Times New Roman"/>
-        </w:rPr>
-        <w:t>draw</w:t>
-      </w:r>
-      <w:r>
-        <w:rPr>
-          <w:rFonts w:ascii="Times New Roman" w:hAnsi="Times New Roman" w:cs="Times New Roman"/>
-        </w:rPr>
-        <w:t xml:space="preserve"> may also be broadened to include </w:t>
-      </w:r>
-      <w:r>
-        <w:rPr>
-          <w:rFonts w:ascii="Times New Roman" w:hAnsi="Times New Roman" w:cs="Times New Roman"/>
-        </w:rPr>
-        <w:t>a larger number of</w:t>
-      </w:r>
-      <w:r>
-        <w:rPr>
-          <w:rFonts w:ascii="Times New Roman" w:hAnsi="Times New Roman" w:cs="Times New Roman"/>
-        </w:rPr>
-        <w:t xml:space="preserve"> pre-defined objects, pictures composed of multiple objects, and possibly the ability to reproduce a line-drawn version of an image it sees using its own camera in real time. For more complex pictures, the robot may be able to differentiate between different objects and ask for or select different colors for each.</w:t>
-      </w:r>
-      <w:r>
-        <w:rPr>
-          <w:rFonts w:ascii="Times New Roman" w:hAnsi="Times New Roman" w:cs="Times New Roman"/>
-        </w:rPr>
-        <w:t xml:space="preserve"> </w:t>
-      </w:r>
-      <w:r>
-        <w:rPr>
-          <w:rFonts w:ascii="Times New Roman" w:hAnsi="Times New Roman" w:cs="Times New Roman"/>
-        </w:rPr>
-        <w:t xml:space="preserve">The robot may also be capable of </w:t>
-      </w:r>
-      <w:r>
-        <w:rPr>
-          <w:rFonts w:ascii="Times New Roman" w:hAnsi="Times New Roman" w:cs="Times New Roman"/>
-        </w:rPr>
-        <w:t xml:space="preserve">identifying more opportunities for social interaction with the person during the drawing process. In such cases, the robot will be able to generate the correct phrases and body language to initiate and maintain the conversation for its natural duration, selecting appropriate actions at each stage. </w:t>
-      </w:r>
-    </w:p>
-    <w:p>
-      <w:pPr>
-        <w:spacing w:after="120"/>
-        <w:rPr>
-          <w:rFonts w:ascii="Times New Roman" w:hAnsi="Times New Roman" w:cs="Times New Roman"/>
-        </w:rPr>
-      </w:pPr>
-    </w:p>
-    <w:p>
-      <w:pPr>
-        <w:pStyle w:val="Heading1"/>
-      </w:pPr>
-      <w:bookmarkStart w:id="17" w:name="_Toc511225742"/>
-      <w:r>
-        <w:t xml:space="preserve">Block </w:t>
-      </w:r>
-      <w:r>
-        <w:t>D</w:t>
-      </w:r>
-      <w:r>
-        <w:t>iagram</w:t>
-      </w:r>
-      <w:bookmarkEnd w:id="17"/>
-      <w:r>
-        <w:t xml:space="preserve"> </w:t>
-      </w:r>
-      <w:r>
-        <w:t>[written by</w:t>
-      </w:r>
-      <w:r>
-        <w:t xml:space="preserve"> Andrew Nguyen</w:t>
-      </w:r>
-      <w:r>
-        <w:t>]</w:t>
-      </w:r>
-    </w:p>
-    <w:p>
-      <w:pPr>
-        <w:spacing w:after="120"/>
-        <w:rPr>
-          <w:rFonts w:ascii="Times New Roman" w:hAnsi="Times New Roman" w:cs="Times New Roman"/>
-          <w:i/>
-          <w:iCs/>
-        </w:rPr>
-      </w:pPr>
-      <w:r>
-        <w:rPr>
-          <w:rFonts w:ascii="Times New Roman" w:hAnsi="Times New Roman" w:cs="Times New Roman"/>
-          <w:i/>
-          <w:iCs/>
-        </w:rPr>
-        <w:t>Very rough at this point—</w:t>
-      </w:r>
-      <w:r>
-        <w:rPr>
-          <w:rFonts w:ascii="Times New Roman" w:hAnsi="Times New Roman" w:cs="Times New Roman"/>
-          <w:i/>
-          <w:iCs/>
-        </w:rPr>
-        <w:t xml:space="preserve">Inputs, outputs, </w:t>
-      </w:r>
-      <w:r>
-        <w:rPr>
-          <w:rFonts w:ascii="Times New Roman" w:hAnsi="Times New Roman" w:cs="Times New Roman"/>
-          <w:i/>
-          <w:iCs/>
-        </w:rPr>
-        <w:t>blocks of basic function, not specific devices or programs</w:t>
-      </w:r>
-    </w:p>
-    <w:p>
-      <w:pPr>
-        <w:spacing w:after="120"/>
-        <w:rPr>
-          <w:rFonts w:ascii="Times New Roman" w:hAnsi="Times New Roman" w:cs="Times New Roman"/>
-        </w:rPr>
-      </w:pPr>
-    </w:p>
-    <w:p>
-      <w:pPr>
-        <w:pStyle w:val="Heading1"/>
-      </w:pPr>
-      <w:bookmarkStart w:id="18" w:name="_Toc511225743"/>
-      <w:r>
-        <w:t xml:space="preserve">System </w:t>
-      </w:r>
-      <w:r>
-        <w:t>D</w:t>
-      </w:r>
-      <w:r>
-        <w:t>esign</w:t>
-      </w:r>
-      <w:r>
-        <w:t xml:space="preserve"> Expectations</w:t>
-      </w:r>
-      <w:bookmarkEnd w:id="18"/>
-      <w:r>
-        <w:t xml:space="preserve"> </w:t>
-      </w:r>
-      <w:r>
-        <w:t xml:space="preserve">[written by </w:t>
-      </w:r>
-      <w:r>
-        <w:t xml:space="preserve">Colton </w:t>
-      </w:r>
-      <w:proofErr w:type="spellStart"/>
-      <w:r>
-        <w:t>Homuth</w:t>
-      </w:r>
-      <w:proofErr w:type="spellEnd"/>
-      <w:r>
-        <w:t>]</w:t>
-      </w:r>
-    </w:p>
-    <w:p>
-      <w:pPr>
-        <w:spacing w:after="120"/>
-        <w:rPr>
-          <w:rFonts w:ascii="Times New Roman" w:hAnsi="Times New Roman" w:cs="Times New Roman"/>
-          <w:i/>
-          <w:iCs/>
-        </w:rPr>
-      </w:pPr>
-      <w:r>
-        <w:rPr>
-          <w:rFonts w:ascii="Times New Roman" w:hAnsi="Times New Roman" w:cs="Times New Roman"/>
-          <w:i/>
-          <w:iCs/>
-        </w:rPr>
-        <w:t xml:space="preserve">What needs to be designed?  </w:t>
-      </w:r>
-      <w:r>
-        <w:rPr>
-          <w:rFonts w:ascii="Times New Roman" w:hAnsi="Times New Roman" w:cs="Times New Roman"/>
-          <w:i/>
-          <w:iCs/>
-        </w:rPr>
-        <w:t>Where do you expect to make your mark on this project?  What will you synthesize, what are the questions you need to find the right answers for?  Don’t answer yet, but show what the unknowns are, what are the things which could have a big impact?</w:t>
-      </w:r>
-    </w:p>
-    <w:p>
-      <w:pPr>
-        <w:spacing w:after="120"/>
-        <w:rPr>
-          <w:rFonts w:ascii="Times New Roman" w:hAnsi="Times New Roman" w:cs="Times New Roman"/>
-        </w:rPr>
-      </w:pPr>
-    </w:p>
-    <w:p>
-      <w:pPr>
-        <w:spacing w:after="120"/>
-        <w:rPr>
-          <w:rFonts w:ascii="Times New Roman" w:hAnsi="Times New Roman" w:cs="Times New Roman"/>
-        </w:rPr>
-      </w:pPr>
-      <w:r>
-        <w:rPr>
-          <w:rFonts w:ascii="Times New Roman" w:hAnsi="Times New Roman" w:cs="Times New Roman"/>
-        </w:rPr>
-        <w:t>&lt;Paste here&gt;</w:t>
-      </w:r>
-    </w:p>
-    <w:p>
-      <w:pPr>
-        <w:pStyle w:val="Heading1"/>
-      </w:pPr>
-      <w:bookmarkStart w:id="19" w:name="_Toc511225744"/>
-      <w:r>
         <w:t>Draft Budget</w:t>
       </w:r>
       <w:bookmarkEnd w:id="19"/>

</xml_diff>